<commit_message>
update figs and start rewriting results -> discussion sections
</commit_message>
<xml_diff>
--- a/drafts/TT23_supp_v0.1.docx
+++ b/drafts/TT23_supp_v0.1.docx
@@ -3,200 +3,2449 @@
 <w:document xmlns:wpc="http://schemas.microsoft.com/office/word/2010/wordprocessingCanvas" xmlns:cx="http://schemas.microsoft.com/office/drawing/2014/chartex" xmlns:cx1="http://schemas.microsoft.com/office/drawing/2015/9/8/chartex" xmlns:cx2="http://schemas.microsoft.com/office/drawing/2015/10/21/chartex" xmlns:cx3="http://schemas.microsoft.com/office/drawing/2016/5/9/chartex" xmlns:cx4="http://schemas.microsoft.com/office/drawing/2016/5/10/chartex" xmlns:cx5="http://schemas.microsoft.com/office/drawing/2016/5/11/chartex" xmlns:cx6="http://schemas.microsoft.com/office/drawing/2016/5/12/chartex" xmlns:cx7="http://schemas.microsoft.com/office/drawing/2016/5/13/chartex" xmlns:cx8="http://schemas.microsoft.com/office/drawing/2016/5/14/chartex" xmlns:mc="http://schemas.openxmlformats.org/markup-compatibility/2006" xmlns:aink="http://schemas.microsoft.com/office/drawing/2016/ink" xmlns:am3d="http://schemas.microsoft.com/office/drawing/2017/model3d" xmlns:o="urn:schemas-microsoft-com:office:office" xmlns:oel="http://schemas.microsoft.com/office/2019/extlst" xmlns:r="http://schemas.openxmlformats.org/officeDocument/2006/relationships" xmlns:m="http://schemas.openxmlformats.org/officeDocument/2006/math" xmlns:v="urn:schemas-microsoft-com:vml" xmlns:wp14="http://schemas.microsoft.com/office/word/2010/wordprocessingDrawing" xmlns:wp="http://schemas.openxmlformats.org/drawingml/2006/wordprocessingDrawing" xmlns:w10="urn:schemas-microsoft-com:office:word" xmlns:w="http://schemas.openxmlformats.org/wordprocessingml/2006/main" xmlns:w14="http://schemas.microsoft.com/office/word/2010/wordml" xmlns:w15="http://schemas.microsoft.com/office/word/2012/wordml" xmlns:w16cex="http://schemas.microsoft.com/office/word/2018/wordml/cex" xmlns:w16cid="http://schemas.microsoft.com/office/word/2016/wordml/cid" xmlns:w16="http://schemas.microsoft.com/office/word/2018/wordml" xmlns:w16sdtdh="http://schemas.microsoft.com/office/word/2020/wordml/sdtdatahash" xmlns:w16se="http://schemas.microsoft.com/office/word/2015/wordml/symex" xmlns:wpg="http://schemas.microsoft.com/office/word/2010/wordprocessingGroup" xmlns:wpi="http://schemas.microsoft.com/office/word/2010/wordprocessingInk" xmlns:wne="http://schemas.microsoft.com/office/word/2006/wordml" xmlns:wps="http://schemas.microsoft.com/office/word/2010/wordprocessingShape" mc:Ignorable="w14 w15 w16se w16cid w16 w16cex w16sdtdh wp14">
   <w:body>
     <w:p>
-      <w:r>
+      <w:pPr>
+        <w:spacing w:line="480" w:lineRule="auto"/>
         <w:rPr>
           <w:b/>
-          <w:bCs/>
-        </w:rPr>
-        <w:t>SUPPLEMENTAL MATERIAL for</w:t>
-      </w:r>
-      <w:r>
-        <w:t xml:space="preserve"> </w:t>
-      </w:r>
-      <w:r>
-        <w:t>“</w:t>
-      </w:r>
-      <w:r>
-        <w:rPr>
-          <w:color w:val="000000"/>
-        </w:rPr>
-        <w:t>Negative effects of an allelopathic invader on native plant species’ carbon assimilation are strongest when soil resource availability is low</w:t>
-      </w:r>
-      <w:r>
-        <w:t>”</w:t>
-      </w:r>
-    </w:p>
-    <w:p/>
-    <w:p>
-      <w:pPr>
+        </w:rPr>
+      </w:pPr>
+      <w:r>
         <w:rPr>
           <w:b/>
-          <w:bCs/>
-        </w:rPr>
-      </w:pPr>
+        </w:rPr>
+        <w:t xml:space="preserve">SUPPLEMENTAL MATERIAL </w:t>
+      </w:r>
       <w:r>
         <w:rPr>
           <w:b/>
-          <w:bCs/>
-        </w:rPr>
-        <w:t>Figure S1</w:t>
+        </w:rPr>
+        <w:t>for “</w:t>
+      </w:r>
+      <w:r>
+        <w:rPr>
+          <w:b/>
+        </w:rPr>
+        <w:t>Negative effects of allelopathic plant invasion accumulate as the growth season progresses”</w:t>
       </w:r>
     </w:p>
     <w:p>
       <w:pPr>
-        <w:rPr>
-          <w:b/>
-          <w:bCs/>
-        </w:rPr>
+        <w:spacing w:line="480" w:lineRule="auto"/>
       </w:pPr>
     </w:p>
     <w:p>
-      <w:r>
-        <w:t>[measurement period effects on gas exchange]</w:t>
-      </w:r>
-    </w:p>
-    <w:p/>
-    <w:p>
       <w:pPr>
+        <w:spacing w:line="480" w:lineRule="auto"/>
         <w:rPr>
           <w:b/>
-          <w:bCs/>
         </w:rPr>
       </w:pPr>
-      <w:r>
-        <w:rPr>
-          <w:b/>
-          <w:bCs/>
-        </w:rPr>
-        <w:t>Figure S2</w:t>
-      </w:r>
     </w:p>
     <w:p>
       <w:pPr>
+        <w:spacing w:line="480" w:lineRule="auto"/>
+      </w:pPr>
+      <w:r>
         <w:rPr>
           <w:b/>
-          <w:bCs/>
-        </w:rPr>
-      </w:pPr>
+        </w:rPr>
+        <w:t xml:space="preserve">Table S1 </w:t>
+      </w:r>
+      <w:r>
+        <w:t xml:space="preserve">Analysis of variance results exploring the role of </w:t>
+      </w:r>
+      <w:r>
+        <w:rPr>
+          <w:i/>
+        </w:rPr>
+        <w:t>Alliaria</w:t>
+      </w:r>
+      <w:r>
+        <w:t xml:space="preserve"> treatment and measurement period on soil nitrogen and phosphorus availability</w:t>
+      </w:r>
+      <w:r>
+        <w:rPr>
+          <w:vertAlign w:val="superscript"/>
+        </w:rPr>
+        <w:t>*</w:t>
+      </w:r>
     </w:p>
-    <w:p>
-      <w:r>
-        <w:t>[single panel figure investigating GM*measurement period interaction]</w:t>
-      </w:r>
-    </w:p>
-    <w:p/>
-    <w:p/>
+    <w:tbl>
+      <w:tblPr>
+        <w:tblStyle w:val="a"/>
+        <w:tblW w:w="9090" w:type="dxa"/>
+        <w:tblBorders>
+          <w:top w:val="nil"/>
+          <w:left w:val="nil"/>
+          <w:bottom w:val="nil"/>
+          <w:right w:val="nil"/>
+          <w:insideH w:val="nil"/>
+          <w:insideV w:val="nil"/>
+        </w:tblBorders>
+        <w:tblLayout w:type="fixed"/>
+        <w:tblLook w:val="0600" w:firstRow="0" w:lastRow="0" w:firstColumn="0" w:lastColumn="0" w:noHBand="1" w:noVBand="1"/>
+      </w:tblPr>
+      <w:tblGrid>
+        <w:gridCol w:w="2260"/>
+        <w:gridCol w:w="880"/>
+        <w:gridCol w:w="980"/>
+        <w:gridCol w:w="920"/>
+        <w:gridCol w:w="1140"/>
+        <w:gridCol w:w="930"/>
+        <w:gridCol w:w="1230"/>
+        <w:gridCol w:w="7"/>
+        <w:gridCol w:w="743"/>
+      </w:tblGrid>
+      <w:tr>
+        <w:trPr>
+          <w:trHeight w:val="351"/>
+        </w:trPr>
+        <w:tc>
+          <w:tcPr>
+            <w:tcW w:w="2260" w:type="dxa"/>
+            <w:tcBorders>
+              <w:bottom w:val="single" w:sz="8" w:space="0" w:color="000000"/>
+            </w:tcBorders>
+            <w:shd w:val="clear" w:color="auto" w:fill="auto"/>
+            <w:tcMar>
+              <w:top w:w="0" w:type="dxa"/>
+              <w:left w:w="100" w:type="dxa"/>
+              <w:bottom w:w="0" w:type="dxa"/>
+              <w:right w:w="100" w:type="dxa"/>
+            </w:tcMar>
+            <w:vAlign w:val="center"/>
+          </w:tcPr>
+          <w:p/>
+        </w:tc>
+        <w:tc>
+          <w:tcPr>
+            <w:tcW w:w="880" w:type="dxa"/>
+            <w:tcBorders>
+              <w:bottom w:val="single" w:sz="8" w:space="0" w:color="000000"/>
+            </w:tcBorders>
+            <w:shd w:val="clear" w:color="auto" w:fill="auto"/>
+            <w:tcMar>
+              <w:top w:w="0" w:type="dxa"/>
+              <w:left w:w="100" w:type="dxa"/>
+              <w:bottom w:w="0" w:type="dxa"/>
+              <w:right w:w="100" w:type="dxa"/>
+            </w:tcMar>
+            <w:vAlign w:val="center"/>
+          </w:tcPr>
+          <w:p/>
+        </w:tc>
+        <w:tc>
+          <w:tcPr>
+            <w:tcW w:w="1900" w:type="dxa"/>
+            <w:gridSpan w:val="2"/>
+            <w:tcBorders>
+              <w:bottom w:val="single" w:sz="8" w:space="0" w:color="000000"/>
+            </w:tcBorders>
+            <w:shd w:val="clear" w:color="auto" w:fill="auto"/>
+            <w:tcMar>
+              <w:top w:w="0" w:type="dxa"/>
+              <w:left w:w="100" w:type="dxa"/>
+              <w:bottom w:w="0" w:type="dxa"/>
+              <w:right w:w="100" w:type="dxa"/>
+            </w:tcMar>
+            <w:vAlign w:val="center"/>
+          </w:tcPr>
+          <w:p>
+            <w:pPr>
+              <w:jc w:val="right"/>
+              <w:rPr>
+                <w:b/>
+                <w:bCs/>
+                <w:iCs/>
+              </w:rPr>
+            </w:pPr>
+            <w:r>
+              <w:rPr>
+                <w:b/>
+                <w:bCs/>
+                <w:iCs/>
+              </w:rPr>
+              <w:t>Soil nitrogen availability</w:t>
+            </w:r>
+          </w:p>
+        </w:tc>
+        <w:tc>
+          <w:tcPr>
+            <w:tcW w:w="2070" w:type="dxa"/>
+            <w:gridSpan w:val="2"/>
+            <w:tcBorders>
+              <w:bottom w:val="single" w:sz="8" w:space="0" w:color="000000"/>
+            </w:tcBorders>
+            <w:shd w:val="clear" w:color="auto" w:fill="auto"/>
+            <w:tcMar>
+              <w:top w:w="0" w:type="dxa"/>
+              <w:left w:w="100" w:type="dxa"/>
+              <w:bottom w:w="0" w:type="dxa"/>
+              <w:right w:w="100" w:type="dxa"/>
+            </w:tcMar>
+            <w:vAlign w:val="center"/>
+          </w:tcPr>
+          <w:p>
+            <w:pPr>
+              <w:jc w:val="right"/>
+              <w:rPr>
+                <w:b/>
+                <w:bCs/>
+                <w:iCs/>
+              </w:rPr>
+            </w:pPr>
+            <w:r>
+              <w:rPr>
+                <w:b/>
+                <w:bCs/>
+                <w:iCs/>
+              </w:rPr>
+              <w:t>Soil NO</w:t>
+            </w:r>
+            <w:r>
+              <w:rPr>
+                <w:b/>
+                <w:bCs/>
+                <w:iCs/>
+                <w:vertAlign w:val="subscript"/>
+              </w:rPr>
+              <w:t>3</w:t>
+            </w:r>
+            <w:r>
+              <w:rPr>
+                <w:b/>
+                <w:bCs/>
+                <w:iCs/>
+              </w:rPr>
+              <w:t>-N availability</w:t>
+            </w:r>
+          </w:p>
+        </w:tc>
+        <w:tc>
+          <w:tcPr>
+            <w:tcW w:w="1980" w:type="dxa"/>
+            <w:gridSpan w:val="3"/>
+            <w:tcBorders>
+              <w:bottom w:val="single" w:sz="8" w:space="0" w:color="000000"/>
+            </w:tcBorders>
+            <w:shd w:val="clear" w:color="auto" w:fill="auto"/>
+            <w:tcMar>
+              <w:top w:w="0" w:type="dxa"/>
+              <w:left w:w="100" w:type="dxa"/>
+              <w:bottom w:w="0" w:type="dxa"/>
+              <w:right w:w="100" w:type="dxa"/>
+            </w:tcMar>
+            <w:vAlign w:val="center"/>
+          </w:tcPr>
+          <w:p>
+            <w:pPr>
+              <w:jc w:val="right"/>
+              <w:rPr>
+                <w:b/>
+                <w:bCs/>
+                <w:iCs/>
+              </w:rPr>
+            </w:pPr>
+            <w:r>
+              <w:rPr>
+                <w:b/>
+                <w:bCs/>
+                <w:iCs/>
+              </w:rPr>
+              <w:t>Soil NH</w:t>
+            </w:r>
+            <w:r>
+              <w:rPr>
+                <w:b/>
+                <w:bCs/>
+                <w:iCs/>
+                <w:vertAlign w:val="subscript"/>
+              </w:rPr>
+              <w:t>4</w:t>
+            </w:r>
+            <w:r>
+              <w:rPr>
+                <w:b/>
+                <w:bCs/>
+                <w:iCs/>
+              </w:rPr>
+              <w:t>-N availability</w:t>
+            </w:r>
+          </w:p>
+        </w:tc>
+      </w:tr>
+      <w:tr>
+        <w:trPr>
+          <w:trHeight w:val="351"/>
+        </w:trPr>
+        <w:tc>
+          <w:tcPr>
+            <w:tcW w:w="2260" w:type="dxa"/>
+            <w:tcBorders>
+              <w:bottom w:val="single" w:sz="8" w:space="0" w:color="000000"/>
+            </w:tcBorders>
+            <w:shd w:val="clear" w:color="auto" w:fill="auto"/>
+            <w:tcMar>
+              <w:top w:w="0" w:type="dxa"/>
+              <w:left w:w="100" w:type="dxa"/>
+              <w:bottom w:w="0" w:type="dxa"/>
+              <w:right w:w="100" w:type="dxa"/>
+            </w:tcMar>
+            <w:vAlign w:val="center"/>
+          </w:tcPr>
+          <w:p/>
+        </w:tc>
+        <w:tc>
+          <w:tcPr>
+            <w:tcW w:w="880" w:type="dxa"/>
+            <w:tcBorders>
+              <w:bottom w:val="single" w:sz="8" w:space="0" w:color="000000"/>
+            </w:tcBorders>
+            <w:shd w:val="clear" w:color="auto" w:fill="auto"/>
+            <w:tcMar>
+              <w:top w:w="0" w:type="dxa"/>
+              <w:left w:w="100" w:type="dxa"/>
+              <w:bottom w:w="0" w:type="dxa"/>
+              <w:right w:w="100" w:type="dxa"/>
+            </w:tcMar>
+            <w:vAlign w:val="center"/>
+          </w:tcPr>
+          <w:p>
+            <w:r>
+              <w:t>df</w:t>
+            </w:r>
+          </w:p>
+        </w:tc>
+        <w:tc>
+          <w:tcPr>
+            <w:tcW w:w="980" w:type="dxa"/>
+            <w:tcBorders>
+              <w:bottom w:val="single" w:sz="8" w:space="0" w:color="000000"/>
+            </w:tcBorders>
+            <w:shd w:val="clear" w:color="auto" w:fill="auto"/>
+            <w:tcMar>
+              <w:top w:w="0" w:type="dxa"/>
+              <w:left w:w="100" w:type="dxa"/>
+              <w:bottom w:w="0" w:type="dxa"/>
+              <w:right w:w="100" w:type="dxa"/>
+            </w:tcMar>
+            <w:vAlign w:val="center"/>
+          </w:tcPr>
+          <w:p>
+            <w:pPr>
+              <w:jc w:val="right"/>
+              <w:rPr>
+                <w:vertAlign w:val="superscript"/>
+              </w:rPr>
+            </w:pPr>
+            <w:r>
+              <w:rPr>
+                <w:i/>
+              </w:rPr>
+              <w:t>χ</w:t>
+            </w:r>
+            <w:r>
+              <w:rPr>
+                <w:vertAlign w:val="superscript"/>
+              </w:rPr>
+              <w:t>2</w:t>
+            </w:r>
+          </w:p>
+        </w:tc>
+        <w:tc>
+          <w:tcPr>
+            <w:tcW w:w="920" w:type="dxa"/>
+            <w:tcBorders>
+              <w:bottom w:val="single" w:sz="8" w:space="0" w:color="000000"/>
+            </w:tcBorders>
+            <w:shd w:val="clear" w:color="auto" w:fill="auto"/>
+            <w:tcMar>
+              <w:top w:w="0" w:type="dxa"/>
+              <w:left w:w="100" w:type="dxa"/>
+              <w:bottom w:w="0" w:type="dxa"/>
+              <w:right w:w="100" w:type="dxa"/>
+            </w:tcMar>
+            <w:vAlign w:val="center"/>
+          </w:tcPr>
+          <w:p>
+            <w:pPr>
+              <w:jc w:val="right"/>
+              <w:rPr>
+                <w:i/>
+              </w:rPr>
+            </w:pPr>
+            <w:r>
+              <w:rPr>
+                <w:i/>
+              </w:rPr>
+              <w:t>p</w:t>
+            </w:r>
+          </w:p>
+        </w:tc>
+        <w:tc>
+          <w:tcPr>
+            <w:tcW w:w="1140" w:type="dxa"/>
+            <w:tcBorders>
+              <w:bottom w:val="single" w:sz="8" w:space="0" w:color="000000"/>
+            </w:tcBorders>
+            <w:shd w:val="clear" w:color="auto" w:fill="auto"/>
+            <w:tcMar>
+              <w:top w:w="0" w:type="dxa"/>
+              <w:left w:w="100" w:type="dxa"/>
+              <w:bottom w:w="0" w:type="dxa"/>
+              <w:right w:w="100" w:type="dxa"/>
+            </w:tcMar>
+            <w:vAlign w:val="center"/>
+          </w:tcPr>
+          <w:p>
+            <w:pPr>
+              <w:jc w:val="right"/>
+              <w:rPr>
+                <w:vertAlign w:val="superscript"/>
+              </w:rPr>
+            </w:pPr>
+            <w:r>
+              <w:rPr>
+                <w:i/>
+              </w:rPr>
+              <w:t>χ</w:t>
+            </w:r>
+            <w:r>
+              <w:rPr>
+                <w:vertAlign w:val="superscript"/>
+              </w:rPr>
+              <w:t>2</w:t>
+            </w:r>
+          </w:p>
+        </w:tc>
+        <w:tc>
+          <w:tcPr>
+            <w:tcW w:w="930" w:type="dxa"/>
+            <w:tcBorders>
+              <w:bottom w:val="single" w:sz="8" w:space="0" w:color="000000"/>
+            </w:tcBorders>
+            <w:shd w:val="clear" w:color="auto" w:fill="auto"/>
+            <w:tcMar>
+              <w:top w:w="0" w:type="dxa"/>
+              <w:left w:w="100" w:type="dxa"/>
+              <w:bottom w:w="0" w:type="dxa"/>
+              <w:right w:w="100" w:type="dxa"/>
+            </w:tcMar>
+            <w:vAlign w:val="center"/>
+          </w:tcPr>
+          <w:p>
+            <w:pPr>
+              <w:jc w:val="right"/>
+              <w:rPr>
+                <w:i/>
+              </w:rPr>
+            </w:pPr>
+            <w:r>
+              <w:rPr>
+                <w:i/>
+              </w:rPr>
+              <w:t>p</w:t>
+            </w:r>
+          </w:p>
+        </w:tc>
+        <w:tc>
+          <w:tcPr>
+            <w:tcW w:w="1230" w:type="dxa"/>
+            <w:tcBorders>
+              <w:bottom w:val="single" w:sz="8" w:space="0" w:color="000000"/>
+            </w:tcBorders>
+            <w:shd w:val="clear" w:color="auto" w:fill="auto"/>
+            <w:tcMar>
+              <w:top w:w="0" w:type="dxa"/>
+              <w:left w:w="100" w:type="dxa"/>
+              <w:bottom w:w="0" w:type="dxa"/>
+              <w:right w:w="100" w:type="dxa"/>
+            </w:tcMar>
+            <w:vAlign w:val="center"/>
+          </w:tcPr>
+          <w:p>
+            <w:pPr>
+              <w:jc w:val="right"/>
+              <w:rPr>
+                <w:vertAlign w:val="superscript"/>
+              </w:rPr>
+            </w:pPr>
+            <w:r>
+              <w:rPr>
+                <w:i/>
+              </w:rPr>
+              <w:t>χ</w:t>
+            </w:r>
+            <w:r>
+              <w:rPr>
+                <w:vertAlign w:val="superscript"/>
+              </w:rPr>
+              <w:t>2</w:t>
+            </w:r>
+          </w:p>
+        </w:tc>
+        <w:tc>
+          <w:tcPr>
+            <w:tcW w:w="750" w:type="dxa"/>
+            <w:gridSpan w:val="2"/>
+            <w:tcBorders>
+              <w:bottom w:val="single" w:sz="8" w:space="0" w:color="000000"/>
+            </w:tcBorders>
+            <w:shd w:val="clear" w:color="auto" w:fill="auto"/>
+            <w:tcMar>
+              <w:top w:w="0" w:type="dxa"/>
+              <w:left w:w="100" w:type="dxa"/>
+              <w:bottom w:w="0" w:type="dxa"/>
+              <w:right w:w="100" w:type="dxa"/>
+            </w:tcMar>
+            <w:vAlign w:val="center"/>
+          </w:tcPr>
+          <w:p>
+            <w:pPr>
+              <w:jc w:val="right"/>
+              <w:rPr>
+                <w:i/>
+              </w:rPr>
+            </w:pPr>
+            <w:r>
+              <w:rPr>
+                <w:i/>
+              </w:rPr>
+              <w:t>p</w:t>
+            </w:r>
+          </w:p>
+        </w:tc>
+      </w:tr>
+      <w:tr>
+        <w:trPr>
+          <w:trHeight w:val="315"/>
+        </w:trPr>
+        <w:tc>
+          <w:tcPr>
+            <w:tcW w:w="2260" w:type="dxa"/>
+            <w:shd w:val="clear" w:color="auto" w:fill="auto"/>
+            <w:tcMar>
+              <w:top w:w="0" w:type="dxa"/>
+              <w:left w:w="100" w:type="dxa"/>
+              <w:bottom w:w="0" w:type="dxa"/>
+              <w:right w:w="100" w:type="dxa"/>
+            </w:tcMar>
+            <w:vAlign w:val="bottom"/>
+          </w:tcPr>
+          <w:p>
+            <w:pPr>
+              <w:spacing w:line="276" w:lineRule="auto"/>
+            </w:pPr>
+            <w:r>
+              <w:rPr>
+                <w:i/>
+              </w:rPr>
+              <w:t xml:space="preserve">Alliaria </w:t>
+            </w:r>
+            <w:r>
+              <w:t>presence (A)</w:t>
+            </w:r>
+          </w:p>
+        </w:tc>
+        <w:tc>
+          <w:tcPr>
+            <w:tcW w:w="880" w:type="dxa"/>
+            <w:shd w:val="clear" w:color="auto" w:fill="auto"/>
+            <w:tcMar>
+              <w:top w:w="0" w:type="dxa"/>
+              <w:left w:w="100" w:type="dxa"/>
+              <w:bottom w:w="0" w:type="dxa"/>
+              <w:right w:w="100" w:type="dxa"/>
+            </w:tcMar>
+            <w:vAlign w:val="bottom"/>
+          </w:tcPr>
+          <w:p>
+            <w:pPr>
+              <w:spacing w:line="276" w:lineRule="auto"/>
+            </w:pPr>
+            <w:r>
+              <w:t>1</w:t>
+            </w:r>
+          </w:p>
+        </w:tc>
+        <w:tc>
+          <w:tcPr>
+            <w:tcW w:w="980" w:type="dxa"/>
+            <w:shd w:val="clear" w:color="auto" w:fill="auto"/>
+            <w:tcMar>
+              <w:top w:w="0" w:type="dxa"/>
+              <w:left w:w="100" w:type="dxa"/>
+              <w:bottom w:w="0" w:type="dxa"/>
+              <w:right w:w="100" w:type="dxa"/>
+            </w:tcMar>
+            <w:vAlign w:val="bottom"/>
+          </w:tcPr>
+          <w:p>
+            <w:pPr>
+              <w:spacing w:line="276" w:lineRule="auto"/>
+              <w:jc w:val="right"/>
+            </w:pPr>
+            <w:r>
+              <w:rPr>
+                <w:color w:val="000000"/>
+              </w:rPr>
+              <w:t>0.538</w:t>
+            </w:r>
+          </w:p>
+        </w:tc>
+        <w:tc>
+          <w:tcPr>
+            <w:tcW w:w="920" w:type="dxa"/>
+            <w:shd w:val="clear" w:color="auto" w:fill="auto"/>
+            <w:tcMar>
+              <w:top w:w="0" w:type="dxa"/>
+              <w:left w:w="100" w:type="dxa"/>
+              <w:bottom w:w="0" w:type="dxa"/>
+              <w:right w:w="100" w:type="dxa"/>
+            </w:tcMar>
+            <w:vAlign w:val="bottom"/>
+          </w:tcPr>
+          <w:p>
+            <w:pPr>
+              <w:spacing w:line="276" w:lineRule="auto"/>
+              <w:jc w:val="right"/>
+            </w:pPr>
+            <w:r>
+              <w:rPr>
+                <w:color w:val="000000"/>
+              </w:rPr>
+              <w:t>0.463</w:t>
+            </w:r>
+          </w:p>
+        </w:tc>
+        <w:tc>
+          <w:tcPr>
+            <w:tcW w:w="1140" w:type="dxa"/>
+            <w:shd w:val="clear" w:color="auto" w:fill="auto"/>
+            <w:tcMar>
+              <w:top w:w="0" w:type="dxa"/>
+              <w:left w:w="100" w:type="dxa"/>
+              <w:bottom w:w="0" w:type="dxa"/>
+              <w:right w:w="100" w:type="dxa"/>
+            </w:tcMar>
+            <w:vAlign w:val="bottom"/>
+          </w:tcPr>
+          <w:p>
+            <w:pPr>
+              <w:spacing w:line="276" w:lineRule="auto"/>
+              <w:jc w:val="right"/>
+            </w:pPr>
+            <w:r>
+              <w:rPr>
+                <w:color w:val="000000"/>
+              </w:rPr>
+              <w:t>2.334</w:t>
+            </w:r>
+          </w:p>
+        </w:tc>
+        <w:tc>
+          <w:tcPr>
+            <w:tcW w:w="930" w:type="dxa"/>
+            <w:shd w:val="clear" w:color="auto" w:fill="auto"/>
+            <w:tcMar>
+              <w:top w:w="0" w:type="dxa"/>
+              <w:left w:w="100" w:type="dxa"/>
+              <w:bottom w:w="0" w:type="dxa"/>
+              <w:right w:w="100" w:type="dxa"/>
+            </w:tcMar>
+            <w:vAlign w:val="bottom"/>
+          </w:tcPr>
+          <w:p>
+            <w:pPr>
+              <w:spacing w:line="276" w:lineRule="auto"/>
+              <w:jc w:val="right"/>
+            </w:pPr>
+            <w:r>
+              <w:rPr>
+                <w:color w:val="000000"/>
+              </w:rPr>
+              <w:t>0.127</w:t>
+            </w:r>
+          </w:p>
+        </w:tc>
+        <w:tc>
+          <w:tcPr>
+            <w:tcW w:w="1230" w:type="dxa"/>
+            <w:shd w:val="clear" w:color="auto" w:fill="auto"/>
+            <w:tcMar>
+              <w:top w:w="0" w:type="dxa"/>
+              <w:left w:w="100" w:type="dxa"/>
+              <w:bottom w:w="0" w:type="dxa"/>
+              <w:right w:w="100" w:type="dxa"/>
+            </w:tcMar>
+            <w:vAlign w:val="bottom"/>
+          </w:tcPr>
+          <w:p>
+            <w:pPr>
+              <w:spacing w:line="276" w:lineRule="auto"/>
+              <w:jc w:val="right"/>
+            </w:pPr>
+            <w:r>
+              <w:rPr>
+                <w:color w:val="000000"/>
+              </w:rPr>
+              <w:t>1.43</w:t>
+            </w:r>
+            <w:r>
+              <w:rPr>
+                <w:color w:val="000000"/>
+              </w:rPr>
+              <w:t>0</w:t>
+            </w:r>
+          </w:p>
+        </w:tc>
+        <w:tc>
+          <w:tcPr>
+            <w:tcW w:w="750" w:type="dxa"/>
+            <w:gridSpan w:val="2"/>
+            <w:shd w:val="clear" w:color="auto" w:fill="auto"/>
+            <w:tcMar>
+              <w:top w:w="0" w:type="dxa"/>
+              <w:left w:w="100" w:type="dxa"/>
+              <w:bottom w:w="0" w:type="dxa"/>
+              <w:right w:w="100" w:type="dxa"/>
+            </w:tcMar>
+            <w:vAlign w:val="bottom"/>
+          </w:tcPr>
+          <w:p>
+            <w:pPr>
+              <w:spacing w:line="276" w:lineRule="auto"/>
+              <w:jc w:val="right"/>
+            </w:pPr>
+            <w:r>
+              <w:rPr>
+                <w:color w:val="000000"/>
+              </w:rPr>
+              <w:t>0.232</w:t>
+            </w:r>
+          </w:p>
+        </w:tc>
+      </w:tr>
+      <w:tr>
+        <w:trPr>
+          <w:trHeight w:val="315"/>
+        </w:trPr>
+        <w:tc>
+          <w:tcPr>
+            <w:tcW w:w="2260" w:type="dxa"/>
+            <w:shd w:val="clear" w:color="auto" w:fill="auto"/>
+            <w:tcMar>
+              <w:top w:w="0" w:type="dxa"/>
+              <w:left w:w="100" w:type="dxa"/>
+              <w:bottom w:w="0" w:type="dxa"/>
+              <w:right w:w="100" w:type="dxa"/>
+            </w:tcMar>
+            <w:vAlign w:val="center"/>
+          </w:tcPr>
+          <w:p>
+            <w:pPr>
+              <w:spacing w:line="276" w:lineRule="auto"/>
+            </w:pPr>
+            <w:r>
+              <w:t>Canopy status (C)</w:t>
+            </w:r>
+          </w:p>
+        </w:tc>
+        <w:tc>
+          <w:tcPr>
+            <w:tcW w:w="880" w:type="dxa"/>
+            <w:shd w:val="clear" w:color="auto" w:fill="auto"/>
+            <w:tcMar>
+              <w:top w:w="0" w:type="dxa"/>
+              <w:left w:w="100" w:type="dxa"/>
+              <w:bottom w:w="0" w:type="dxa"/>
+              <w:right w:w="100" w:type="dxa"/>
+            </w:tcMar>
+            <w:vAlign w:val="bottom"/>
+          </w:tcPr>
+          <w:p>
+            <w:pPr>
+              <w:spacing w:line="276" w:lineRule="auto"/>
+            </w:pPr>
+            <w:r>
+              <w:t>1</w:t>
+            </w:r>
+          </w:p>
+        </w:tc>
+        <w:tc>
+          <w:tcPr>
+            <w:tcW w:w="980" w:type="dxa"/>
+            <w:shd w:val="clear" w:color="auto" w:fill="auto"/>
+            <w:tcMar>
+              <w:top w:w="0" w:type="dxa"/>
+              <w:left w:w="100" w:type="dxa"/>
+              <w:bottom w:w="0" w:type="dxa"/>
+              <w:right w:w="100" w:type="dxa"/>
+            </w:tcMar>
+            <w:vAlign w:val="bottom"/>
+          </w:tcPr>
+          <w:p>
+            <w:pPr>
+              <w:spacing w:line="276" w:lineRule="auto"/>
+              <w:jc w:val="right"/>
+            </w:pPr>
+            <w:r>
+              <w:rPr>
+                <w:color w:val="000000"/>
+              </w:rPr>
+              <w:t>53.915</w:t>
+            </w:r>
+          </w:p>
+        </w:tc>
+        <w:tc>
+          <w:tcPr>
+            <w:tcW w:w="920" w:type="dxa"/>
+            <w:shd w:val="clear" w:color="auto" w:fill="auto"/>
+            <w:tcMar>
+              <w:top w:w="0" w:type="dxa"/>
+              <w:left w:w="100" w:type="dxa"/>
+              <w:bottom w:w="0" w:type="dxa"/>
+              <w:right w:w="100" w:type="dxa"/>
+            </w:tcMar>
+            <w:vAlign w:val="bottom"/>
+          </w:tcPr>
+          <w:p>
+            <w:pPr>
+              <w:spacing w:line="276" w:lineRule="auto"/>
+              <w:jc w:val="right"/>
+              <w:rPr>
+                <w:b/>
+                <w:bCs/>
+              </w:rPr>
+            </w:pPr>
+            <w:r>
+              <w:rPr>
+                <w:b/>
+                <w:bCs/>
+                <w:color w:val="000000"/>
+              </w:rPr>
+              <w:t>&lt;0.001</w:t>
+            </w:r>
+          </w:p>
+        </w:tc>
+        <w:tc>
+          <w:tcPr>
+            <w:tcW w:w="1140" w:type="dxa"/>
+            <w:shd w:val="clear" w:color="auto" w:fill="auto"/>
+            <w:tcMar>
+              <w:top w:w="0" w:type="dxa"/>
+              <w:left w:w="100" w:type="dxa"/>
+              <w:bottom w:w="0" w:type="dxa"/>
+              <w:right w:w="100" w:type="dxa"/>
+            </w:tcMar>
+            <w:vAlign w:val="bottom"/>
+          </w:tcPr>
+          <w:p>
+            <w:pPr>
+              <w:spacing w:line="276" w:lineRule="auto"/>
+              <w:jc w:val="right"/>
+            </w:pPr>
+            <w:r>
+              <w:rPr>
+                <w:color w:val="000000"/>
+              </w:rPr>
+              <w:t>67.788</w:t>
+            </w:r>
+          </w:p>
+        </w:tc>
+        <w:tc>
+          <w:tcPr>
+            <w:tcW w:w="930" w:type="dxa"/>
+            <w:shd w:val="clear" w:color="auto" w:fill="auto"/>
+            <w:tcMar>
+              <w:top w:w="0" w:type="dxa"/>
+              <w:left w:w="100" w:type="dxa"/>
+              <w:bottom w:w="0" w:type="dxa"/>
+              <w:right w:w="100" w:type="dxa"/>
+            </w:tcMar>
+            <w:vAlign w:val="bottom"/>
+          </w:tcPr>
+          <w:p>
+            <w:pPr>
+              <w:spacing w:line="276" w:lineRule="auto"/>
+              <w:jc w:val="right"/>
+              <w:rPr>
+                <w:b/>
+                <w:bCs/>
+              </w:rPr>
+            </w:pPr>
+            <w:r>
+              <w:rPr>
+                <w:b/>
+                <w:bCs/>
+                <w:color w:val="000000"/>
+              </w:rPr>
+              <w:t>&lt;0.001</w:t>
+            </w:r>
+          </w:p>
+        </w:tc>
+        <w:tc>
+          <w:tcPr>
+            <w:tcW w:w="1230" w:type="dxa"/>
+            <w:shd w:val="clear" w:color="auto" w:fill="auto"/>
+            <w:tcMar>
+              <w:top w:w="0" w:type="dxa"/>
+              <w:left w:w="100" w:type="dxa"/>
+              <w:bottom w:w="0" w:type="dxa"/>
+              <w:right w:w="100" w:type="dxa"/>
+            </w:tcMar>
+            <w:vAlign w:val="bottom"/>
+          </w:tcPr>
+          <w:p>
+            <w:pPr>
+              <w:spacing w:line="276" w:lineRule="auto"/>
+              <w:jc w:val="right"/>
+            </w:pPr>
+            <w:r>
+              <w:rPr>
+                <w:color w:val="000000"/>
+              </w:rPr>
+              <w:t>0.01</w:t>
+            </w:r>
+            <w:r>
+              <w:rPr>
+                <w:color w:val="000000"/>
+              </w:rPr>
+              <w:t>0</w:t>
+            </w:r>
+          </w:p>
+        </w:tc>
+        <w:tc>
+          <w:tcPr>
+            <w:tcW w:w="750" w:type="dxa"/>
+            <w:gridSpan w:val="2"/>
+            <w:shd w:val="clear" w:color="auto" w:fill="auto"/>
+            <w:tcMar>
+              <w:top w:w="0" w:type="dxa"/>
+              <w:left w:w="100" w:type="dxa"/>
+              <w:bottom w:w="0" w:type="dxa"/>
+              <w:right w:w="100" w:type="dxa"/>
+            </w:tcMar>
+            <w:vAlign w:val="bottom"/>
+          </w:tcPr>
+          <w:p>
+            <w:pPr>
+              <w:spacing w:line="276" w:lineRule="auto"/>
+              <w:jc w:val="right"/>
+            </w:pPr>
+            <w:r>
+              <w:rPr>
+                <w:color w:val="000000"/>
+              </w:rPr>
+              <w:t>0.92</w:t>
+            </w:r>
+            <w:r>
+              <w:rPr>
+                <w:color w:val="000000"/>
+              </w:rPr>
+              <w:t>0</w:t>
+            </w:r>
+          </w:p>
+        </w:tc>
+      </w:tr>
+      <w:tr>
+        <w:trPr>
+          <w:trHeight w:val="315"/>
+        </w:trPr>
+        <w:tc>
+          <w:tcPr>
+            <w:tcW w:w="2260" w:type="dxa"/>
+            <w:tcBorders>
+              <w:bottom w:val="single" w:sz="8" w:space="0" w:color="000000"/>
+            </w:tcBorders>
+            <w:shd w:val="clear" w:color="auto" w:fill="auto"/>
+            <w:tcMar>
+              <w:top w:w="0" w:type="dxa"/>
+              <w:left w:w="100" w:type="dxa"/>
+              <w:bottom w:w="0" w:type="dxa"/>
+              <w:right w:w="100" w:type="dxa"/>
+            </w:tcMar>
+            <w:vAlign w:val="center"/>
+          </w:tcPr>
+          <w:p>
+            <w:pPr>
+              <w:spacing w:line="276" w:lineRule="auto"/>
+            </w:pPr>
+            <w:r>
+              <w:t>A*C</w:t>
+            </w:r>
+          </w:p>
+        </w:tc>
+        <w:tc>
+          <w:tcPr>
+            <w:tcW w:w="880" w:type="dxa"/>
+            <w:tcBorders>
+              <w:bottom w:val="single" w:sz="8" w:space="0" w:color="000000"/>
+            </w:tcBorders>
+            <w:shd w:val="clear" w:color="auto" w:fill="auto"/>
+            <w:tcMar>
+              <w:top w:w="0" w:type="dxa"/>
+              <w:left w:w="100" w:type="dxa"/>
+              <w:bottom w:w="0" w:type="dxa"/>
+              <w:right w:w="100" w:type="dxa"/>
+            </w:tcMar>
+            <w:vAlign w:val="bottom"/>
+          </w:tcPr>
+          <w:p>
+            <w:pPr>
+              <w:spacing w:line="276" w:lineRule="auto"/>
+            </w:pPr>
+            <w:r>
+              <w:t>1</w:t>
+            </w:r>
+          </w:p>
+        </w:tc>
+        <w:tc>
+          <w:tcPr>
+            <w:tcW w:w="980" w:type="dxa"/>
+            <w:tcBorders>
+              <w:bottom w:val="single" w:sz="8" w:space="0" w:color="000000"/>
+            </w:tcBorders>
+            <w:shd w:val="clear" w:color="auto" w:fill="auto"/>
+            <w:tcMar>
+              <w:top w:w="0" w:type="dxa"/>
+              <w:left w:w="100" w:type="dxa"/>
+              <w:bottom w:w="0" w:type="dxa"/>
+              <w:right w:w="100" w:type="dxa"/>
+            </w:tcMar>
+            <w:vAlign w:val="bottom"/>
+          </w:tcPr>
+          <w:p>
+            <w:pPr>
+              <w:spacing w:line="276" w:lineRule="auto"/>
+              <w:jc w:val="right"/>
+            </w:pPr>
+            <w:r>
+              <w:rPr>
+                <w:color w:val="000000"/>
+              </w:rPr>
+              <w:t>1.279</w:t>
+            </w:r>
+          </w:p>
+        </w:tc>
+        <w:tc>
+          <w:tcPr>
+            <w:tcW w:w="920" w:type="dxa"/>
+            <w:tcBorders>
+              <w:bottom w:val="single" w:sz="8" w:space="0" w:color="000000"/>
+            </w:tcBorders>
+            <w:shd w:val="clear" w:color="auto" w:fill="auto"/>
+            <w:tcMar>
+              <w:top w:w="0" w:type="dxa"/>
+              <w:left w:w="100" w:type="dxa"/>
+              <w:bottom w:w="0" w:type="dxa"/>
+              <w:right w:w="100" w:type="dxa"/>
+            </w:tcMar>
+            <w:vAlign w:val="bottom"/>
+          </w:tcPr>
+          <w:p>
+            <w:pPr>
+              <w:spacing w:line="276" w:lineRule="auto"/>
+              <w:jc w:val="right"/>
+            </w:pPr>
+            <w:r>
+              <w:rPr>
+                <w:color w:val="000000"/>
+              </w:rPr>
+              <w:t>0.258</w:t>
+            </w:r>
+          </w:p>
+        </w:tc>
+        <w:tc>
+          <w:tcPr>
+            <w:tcW w:w="1140" w:type="dxa"/>
+            <w:tcBorders>
+              <w:bottom w:val="single" w:sz="8" w:space="0" w:color="000000"/>
+            </w:tcBorders>
+            <w:shd w:val="clear" w:color="auto" w:fill="auto"/>
+            <w:tcMar>
+              <w:top w:w="0" w:type="dxa"/>
+              <w:left w:w="100" w:type="dxa"/>
+              <w:bottom w:w="0" w:type="dxa"/>
+              <w:right w:w="100" w:type="dxa"/>
+            </w:tcMar>
+            <w:vAlign w:val="bottom"/>
+          </w:tcPr>
+          <w:p>
+            <w:pPr>
+              <w:spacing w:line="276" w:lineRule="auto"/>
+              <w:jc w:val="right"/>
+            </w:pPr>
+            <w:r>
+              <w:rPr>
+                <w:color w:val="000000"/>
+              </w:rPr>
+              <w:t>2.028</w:t>
+            </w:r>
+          </w:p>
+        </w:tc>
+        <w:tc>
+          <w:tcPr>
+            <w:tcW w:w="930" w:type="dxa"/>
+            <w:tcBorders>
+              <w:bottom w:val="single" w:sz="8" w:space="0" w:color="000000"/>
+            </w:tcBorders>
+            <w:shd w:val="clear" w:color="auto" w:fill="auto"/>
+            <w:tcMar>
+              <w:top w:w="0" w:type="dxa"/>
+              <w:left w:w="100" w:type="dxa"/>
+              <w:bottom w:w="0" w:type="dxa"/>
+              <w:right w:w="100" w:type="dxa"/>
+            </w:tcMar>
+            <w:vAlign w:val="bottom"/>
+          </w:tcPr>
+          <w:p>
+            <w:pPr>
+              <w:spacing w:line="276" w:lineRule="auto"/>
+              <w:jc w:val="right"/>
+            </w:pPr>
+            <w:r>
+              <w:rPr>
+                <w:color w:val="000000"/>
+              </w:rPr>
+              <w:t>0.154</w:t>
+            </w:r>
+          </w:p>
+        </w:tc>
+        <w:tc>
+          <w:tcPr>
+            <w:tcW w:w="1230" w:type="dxa"/>
+            <w:tcBorders>
+              <w:bottom w:val="single" w:sz="8" w:space="0" w:color="000000"/>
+            </w:tcBorders>
+            <w:shd w:val="clear" w:color="auto" w:fill="auto"/>
+            <w:tcMar>
+              <w:top w:w="0" w:type="dxa"/>
+              <w:left w:w="100" w:type="dxa"/>
+              <w:bottom w:w="0" w:type="dxa"/>
+              <w:right w:w="100" w:type="dxa"/>
+            </w:tcMar>
+            <w:vAlign w:val="bottom"/>
+          </w:tcPr>
+          <w:p>
+            <w:pPr>
+              <w:spacing w:line="276" w:lineRule="auto"/>
+              <w:jc w:val="right"/>
+            </w:pPr>
+            <w:r>
+              <w:rPr>
+                <w:color w:val="000000"/>
+              </w:rPr>
+              <w:t>5.383</w:t>
+            </w:r>
+          </w:p>
+        </w:tc>
+        <w:tc>
+          <w:tcPr>
+            <w:tcW w:w="750" w:type="dxa"/>
+            <w:gridSpan w:val="2"/>
+            <w:tcBorders>
+              <w:bottom w:val="single" w:sz="8" w:space="0" w:color="000000"/>
+            </w:tcBorders>
+            <w:shd w:val="clear" w:color="auto" w:fill="auto"/>
+            <w:tcMar>
+              <w:top w:w="0" w:type="dxa"/>
+              <w:left w:w="100" w:type="dxa"/>
+              <w:bottom w:w="0" w:type="dxa"/>
+              <w:right w:w="100" w:type="dxa"/>
+            </w:tcMar>
+            <w:vAlign w:val="bottom"/>
+          </w:tcPr>
+          <w:p>
+            <w:pPr>
+              <w:spacing w:line="276" w:lineRule="auto"/>
+              <w:jc w:val="right"/>
+              <w:rPr>
+                <w:b/>
+                <w:bCs/>
+              </w:rPr>
+            </w:pPr>
+            <w:r>
+              <w:rPr>
+                <w:b/>
+                <w:bCs/>
+                <w:color w:val="000000"/>
+              </w:rPr>
+              <w:t>0.020</w:t>
+            </w:r>
+          </w:p>
+        </w:tc>
+      </w:tr>
+      <w:tr>
+        <w:trPr>
+          <w:trHeight w:val="315"/>
+        </w:trPr>
+        <w:tc>
+          <w:tcPr>
+            <w:tcW w:w="2260" w:type="dxa"/>
+            <w:tcBorders>
+              <w:top w:val="single" w:sz="8" w:space="0" w:color="000000"/>
+              <w:bottom w:val="nil"/>
+            </w:tcBorders>
+            <w:shd w:val="clear" w:color="auto" w:fill="auto"/>
+            <w:tcMar>
+              <w:top w:w="0" w:type="dxa"/>
+              <w:left w:w="100" w:type="dxa"/>
+              <w:bottom w:w="0" w:type="dxa"/>
+              <w:right w:w="100" w:type="dxa"/>
+            </w:tcMar>
+            <w:vAlign w:val="bottom"/>
+          </w:tcPr>
+          <w:p>
+            <w:pPr>
+              <w:spacing w:line="276" w:lineRule="auto"/>
+              <w:rPr>
+                <w:i/>
+              </w:rPr>
+            </w:pPr>
+          </w:p>
+        </w:tc>
+        <w:tc>
+          <w:tcPr>
+            <w:tcW w:w="880" w:type="dxa"/>
+            <w:tcBorders>
+              <w:top w:val="single" w:sz="8" w:space="0" w:color="000000"/>
+              <w:bottom w:val="nil"/>
+            </w:tcBorders>
+            <w:shd w:val="clear" w:color="auto" w:fill="auto"/>
+            <w:tcMar>
+              <w:top w:w="0" w:type="dxa"/>
+              <w:left w:w="100" w:type="dxa"/>
+              <w:bottom w:w="0" w:type="dxa"/>
+              <w:right w:w="100" w:type="dxa"/>
+            </w:tcMar>
+            <w:vAlign w:val="bottom"/>
+          </w:tcPr>
+          <w:p>
+            <w:pPr>
+              <w:spacing w:line="276" w:lineRule="auto"/>
+            </w:pPr>
+          </w:p>
+        </w:tc>
+        <w:tc>
+          <w:tcPr>
+            <w:tcW w:w="980" w:type="dxa"/>
+            <w:tcBorders>
+              <w:top w:val="single" w:sz="8" w:space="0" w:color="000000"/>
+              <w:bottom w:val="nil"/>
+            </w:tcBorders>
+            <w:shd w:val="clear" w:color="auto" w:fill="auto"/>
+            <w:tcMar>
+              <w:top w:w="0" w:type="dxa"/>
+              <w:left w:w="100" w:type="dxa"/>
+              <w:bottom w:w="0" w:type="dxa"/>
+              <w:right w:w="100" w:type="dxa"/>
+            </w:tcMar>
+            <w:vAlign w:val="center"/>
+          </w:tcPr>
+          <w:p>
+            <w:pPr>
+              <w:spacing w:line="276" w:lineRule="auto"/>
+              <w:jc w:val="right"/>
+              <w:rPr>
+                <w:i/>
+              </w:rPr>
+            </w:pPr>
+          </w:p>
+        </w:tc>
+        <w:tc>
+          <w:tcPr>
+            <w:tcW w:w="920" w:type="dxa"/>
+            <w:tcBorders>
+              <w:top w:val="single" w:sz="8" w:space="0" w:color="000000"/>
+              <w:bottom w:val="nil"/>
+            </w:tcBorders>
+            <w:shd w:val="clear" w:color="auto" w:fill="auto"/>
+            <w:tcMar>
+              <w:top w:w="0" w:type="dxa"/>
+              <w:left w:w="100" w:type="dxa"/>
+              <w:bottom w:w="0" w:type="dxa"/>
+              <w:right w:w="100" w:type="dxa"/>
+            </w:tcMar>
+            <w:vAlign w:val="center"/>
+          </w:tcPr>
+          <w:p>
+            <w:pPr>
+              <w:spacing w:line="276" w:lineRule="auto"/>
+              <w:jc w:val="right"/>
+              <w:rPr>
+                <w:i/>
+              </w:rPr>
+            </w:pPr>
+          </w:p>
+        </w:tc>
+        <w:tc>
+          <w:tcPr>
+            <w:tcW w:w="1140" w:type="dxa"/>
+            <w:shd w:val="clear" w:color="auto" w:fill="auto"/>
+            <w:tcMar>
+              <w:top w:w="0" w:type="dxa"/>
+              <w:left w:w="100" w:type="dxa"/>
+              <w:bottom w:w="0" w:type="dxa"/>
+              <w:right w:w="100" w:type="dxa"/>
+            </w:tcMar>
+            <w:vAlign w:val="bottom"/>
+          </w:tcPr>
+          <w:p>
+            <w:pPr>
+              <w:spacing w:line="276" w:lineRule="auto"/>
+              <w:jc w:val="right"/>
+            </w:pPr>
+          </w:p>
+        </w:tc>
+        <w:tc>
+          <w:tcPr>
+            <w:tcW w:w="930" w:type="dxa"/>
+            <w:shd w:val="clear" w:color="auto" w:fill="auto"/>
+            <w:tcMar>
+              <w:top w:w="0" w:type="dxa"/>
+              <w:left w:w="100" w:type="dxa"/>
+              <w:bottom w:w="0" w:type="dxa"/>
+              <w:right w:w="100" w:type="dxa"/>
+            </w:tcMar>
+            <w:vAlign w:val="bottom"/>
+          </w:tcPr>
+          <w:p>
+            <w:pPr>
+              <w:spacing w:line="276" w:lineRule="auto"/>
+              <w:jc w:val="right"/>
+            </w:pPr>
+          </w:p>
+        </w:tc>
+        <w:tc>
+          <w:tcPr>
+            <w:tcW w:w="1230" w:type="dxa"/>
+            <w:shd w:val="clear" w:color="auto" w:fill="auto"/>
+            <w:tcMar>
+              <w:top w:w="0" w:type="dxa"/>
+              <w:left w:w="100" w:type="dxa"/>
+              <w:bottom w:w="0" w:type="dxa"/>
+              <w:right w:w="100" w:type="dxa"/>
+            </w:tcMar>
+            <w:vAlign w:val="bottom"/>
+          </w:tcPr>
+          <w:p>
+            <w:pPr>
+              <w:spacing w:line="276" w:lineRule="auto"/>
+              <w:jc w:val="right"/>
+            </w:pPr>
+          </w:p>
+        </w:tc>
+        <w:tc>
+          <w:tcPr>
+            <w:tcW w:w="750" w:type="dxa"/>
+            <w:gridSpan w:val="2"/>
+            <w:shd w:val="clear" w:color="auto" w:fill="auto"/>
+            <w:tcMar>
+              <w:top w:w="0" w:type="dxa"/>
+              <w:left w:w="100" w:type="dxa"/>
+              <w:bottom w:w="0" w:type="dxa"/>
+              <w:right w:w="100" w:type="dxa"/>
+            </w:tcMar>
+            <w:vAlign w:val="bottom"/>
+          </w:tcPr>
+          <w:p>
+            <w:pPr>
+              <w:spacing w:line="276" w:lineRule="auto"/>
+              <w:jc w:val="right"/>
+            </w:pPr>
+          </w:p>
+        </w:tc>
+      </w:tr>
+      <w:tr>
+        <w:trPr>
+          <w:trHeight w:val="315"/>
+        </w:trPr>
+        <w:tc>
+          <w:tcPr>
+            <w:tcW w:w="2260" w:type="dxa"/>
+            <w:tcBorders>
+              <w:top w:val="nil"/>
+              <w:bottom w:val="single" w:sz="8" w:space="0" w:color="000000"/>
+            </w:tcBorders>
+            <w:shd w:val="clear" w:color="auto" w:fill="auto"/>
+            <w:tcMar>
+              <w:top w:w="0" w:type="dxa"/>
+              <w:left w:w="100" w:type="dxa"/>
+              <w:bottom w:w="0" w:type="dxa"/>
+              <w:right w:w="100" w:type="dxa"/>
+            </w:tcMar>
+            <w:vAlign w:val="bottom"/>
+          </w:tcPr>
+          <w:p>
+            <w:pPr>
+              <w:spacing w:line="276" w:lineRule="auto"/>
+              <w:rPr>
+                <w:i/>
+              </w:rPr>
+            </w:pPr>
+          </w:p>
+        </w:tc>
+        <w:tc>
+          <w:tcPr>
+            <w:tcW w:w="880" w:type="dxa"/>
+            <w:tcBorders>
+              <w:top w:val="nil"/>
+              <w:bottom w:val="single" w:sz="8" w:space="0" w:color="000000"/>
+            </w:tcBorders>
+            <w:shd w:val="clear" w:color="auto" w:fill="auto"/>
+            <w:tcMar>
+              <w:top w:w="0" w:type="dxa"/>
+              <w:left w:w="100" w:type="dxa"/>
+              <w:bottom w:w="0" w:type="dxa"/>
+              <w:right w:w="100" w:type="dxa"/>
+            </w:tcMar>
+            <w:vAlign w:val="bottom"/>
+          </w:tcPr>
+          <w:p>
+            <w:pPr>
+              <w:spacing w:line="276" w:lineRule="auto"/>
+            </w:pPr>
+          </w:p>
+        </w:tc>
+        <w:tc>
+          <w:tcPr>
+            <w:tcW w:w="1900" w:type="dxa"/>
+            <w:gridSpan w:val="2"/>
+            <w:tcBorders>
+              <w:top w:val="nil"/>
+              <w:bottom w:val="single" w:sz="8" w:space="0" w:color="000000"/>
+            </w:tcBorders>
+            <w:shd w:val="clear" w:color="auto" w:fill="auto"/>
+            <w:tcMar>
+              <w:top w:w="0" w:type="dxa"/>
+              <w:left w:w="100" w:type="dxa"/>
+              <w:bottom w:w="0" w:type="dxa"/>
+              <w:right w:w="100" w:type="dxa"/>
+            </w:tcMar>
+            <w:vAlign w:val="center"/>
+          </w:tcPr>
+          <w:p>
+            <w:pPr>
+              <w:spacing w:line="276" w:lineRule="auto"/>
+              <w:jc w:val="right"/>
+              <w:rPr>
+                <w:b/>
+                <w:bCs/>
+                <w:iCs/>
+              </w:rPr>
+            </w:pPr>
+            <w:r>
+              <w:rPr>
+                <w:b/>
+                <w:bCs/>
+                <w:iCs/>
+              </w:rPr>
+              <w:t>Soil phosphate availability</w:t>
+            </w:r>
+          </w:p>
+        </w:tc>
+        <w:tc>
+          <w:tcPr>
+            <w:tcW w:w="2070" w:type="dxa"/>
+            <w:gridSpan w:val="2"/>
+            <w:tcBorders>
+              <w:bottom w:val="single" w:sz="4" w:space="0" w:color="auto"/>
+            </w:tcBorders>
+            <w:shd w:val="clear" w:color="auto" w:fill="auto"/>
+            <w:tcMar>
+              <w:top w:w="0" w:type="dxa"/>
+              <w:left w:w="100" w:type="dxa"/>
+              <w:bottom w:w="0" w:type="dxa"/>
+              <w:right w:w="100" w:type="dxa"/>
+            </w:tcMar>
+            <w:vAlign w:val="center"/>
+          </w:tcPr>
+          <w:p>
+            <w:pPr>
+              <w:spacing w:line="276" w:lineRule="auto"/>
+              <w:jc w:val="right"/>
+            </w:pPr>
+            <w:r>
+              <w:rPr>
+                <w:b/>
+                <w:bCs/>
+                <w:iCs/>
+              </w:rPr>
+              <w:t>Soil N:P</w:t>
+            </w:r>
+          </w:p>
+        </w:tc>
+        <w:tc>
+          <w:tcPr>
+            <w:tcW w:w="1237" w:type="dxa"/>
+            <w:gridSpan w:val="2"/>
+            <w:shd w:val="clear" w:color="auto" w:fill="auto"/>
+            <w:tcMar>
+              <w:top w:w="0" w:type="dxa"/>
+              <w:left w:w="100" w:type="dxa"/>
+              <w:bottom w:w="0" w:type="dxa"/>
+              <w:right w:w="100" w:type="dxa"/>
+            </w:tcMar>
+            <w:vAlign w:val="bottom"/>
+          </w:tcPr>
+          <w:p>
+            <w:pPr>
+              <w:spacing w:line="276" w:lineRule="auto"/>
+              <w:jc w:val="right"/>
+            </w:pPr>
+          </w:p>
+        </w:tc>
+        <w:tc>
+          <w:tcPr>
+            <w:tcW w:w="743" w:type="dxa"/>
+            <w:shd w:val="clear" w:color="auto" w:fill="auto"/>
+            <w:tcMar>
+              <w:top w:w="0" w:type="dxa"/>
+              <w:left w:w="100" w:type="dxa"/>
+              <w:bottom w:w="0" w:type="dxa"/>
+              <w:right w:w="100" w:type="dxa"/>
+            </w:tcMar>
+            <w:vAlign w:val="bottom"/>
+          </w:tcPr>
+          <w:p>
+            <w:pPr>
+              <w:spacing w:line="276" w:lineRule="auto"/>
+              <w:jc w:val="right"/>
+            </w:pPr>
+          </w:p>
+        </w:tc>
+      </w:tr>
+      <w:tr>
+        <w:trPr>
+          <w:trHeight w:val="315"/>
+        </w:trPr>
+        <w:tc>
+          <w:tcPr>
+            <w:tcW w:w="2260" w:type="dxa"/>
+            <w:tcBorders>
+              <w:top w:val="single" w:sz="8" w:space="0" w:color="000000"/>
+              <w:bottom w:val="single" w:sz="8" w:space="0" w:color="000000"/>
+            </w:tcBorders>
+            <w:shd w:val="clear" w:color="auto" w:fill="auto"/>
+            <w:tcMar>
+              <w:top w:w="0" w:type="dxa"/>
+              <w:left w:w="100" w:type="dxa"/>
+              <w:bottom w:w="0" w:type="dxa"/>
+              <w:right w:w="100" w:type="dxa"/>
+            </w:tcMar>
+            <w:vAlign w:val="bottom"/>
+          </w:tcPr>
+          <w:p>
+            <w:pPr>
+              <w:spacing w:line="276" w:lineRule="auto"/>
+              <w:rPr>
+                <w:i/>
+              </w:rPr>
+            </w:pPr>
+          </w:p>
+        </w:tc>
+        <w:tc>
+          <w:tcPr>
+            <w:tcW w:w="880" w:type="dxa"/>
+            <w:tcBorders>
+              <w:top w:val="single" w:sz="8" w:space="0" w:color="000000"/>
+              <w:bottom w:val="single" w:sz="8" w:space="0" w:color="000000"/>
+            </w:tcBorders>
+            <w:shd w:val="clear" w:color="auto" w:fill="auto"/>
+            <w:tcMar>
+              <w:top w:w="0" w:type="dxa"/>
+              <w:left w:w="100" w:type="dxa"/>
+              <w:bottom w:w="0" w:type="dxa"/>
+              <w:right w:w="100" w:type="dxa"/>
+            </w:tcMar>
+            <w:vAlign w:val="bottom"/>
+          </w:tcPr>
+          <w:p>
+            <w:pPr>
+              <w:spacing w:line="276" w:lineRule="auto"/>
+            </w:pPr>
+            <w:r>
+              <w:t>df</w:t>
+            </w:r>
+          </w:p>
+        </w:tc>
+        <w:tc>
+          <w:tcPr>
+            <w:tcW w:w="980" w:type="dxa"/>
+            <w:tcBorders>
+              <w:top w:val="single" w:sz="8" w:space="0" w:color="000000"/>
+              <w:bottom w:val="single" w:sz="8" w:space="0" w:color="000000"/>
+            </w:tcBorders>
+            <w:shd w:val="clear" w:color="auto" w:fill="auto"/>
+            <w:tcMar>
+              <w:top w:w="0" w:type="dxa"/>
+              <w:left w:w="100" w:type="dxa"/>
+              <w:bottom w:w="0" w:type="dxa"/>
+              <w:right w:w="100" w:type="dxa"/>
+            </w:tcMar>
+            <w:vAlign w:val="center"/>
+          </w:tcPr>
+          <w:p>
+            <w:pPr>
+              <w:spacing w:line="276" w:lineRule="auto"/>
+              <w:jc w:val="right"/>
+              <w:rPr>
+                <w:vertAlign w:val="superscript"/>
+              </w:rPr>
+            </w:pPr>
+            <w:r>
+              <w:rPr>
+                <w:i/>
+              </w:rPr>
+              <w:t>χ</w:t>
+            </w:r>
+            <w:r>
+              <w:rPr>
+                <w:vertAlign w:val="superscript"/>
+              </w:rPr>
+              <w:t>2</w:t>
+            </w:r>
+          </w:p>
+        </w:tc>
+        <w:tc>
+          <w:tcPr>
+            <w:tcW w:w="920" w:type="dxa"/>
+            <w:tcBorders>
+              <w:top w:val="single" w:sz="8" w:space="0" w:color="000000"/>
+              <w:bottom w:val="single" w:sz="8" w:space="0" w:color="000000"/>
+            </w:tcBorders>
+            <w:shd w:val="clear" w:color="auto" w:fill="auto"/>
+            <w:tcMar>
+              <w:top w:w="0" w:type="dxa"/>
+              <w:left w:w="100" w:type="dxa"/>
+              <w:bottom w:w="0" w:type="dxa"/>
+              <w:right w:w="100" w:type="dxa"/>
+            </w:tcMar>
+            <w:vAlign w:val="center"/>
+          </w:tcPr>
+          <w:p>
+            <w:pPr>
+              <w:spacing w:line="276" w:lineRule="auto"/>
+              <w:jc w:val="right"/>
+              <w:rPr>
+                <w:i/>
+              </w:rPr>
+            </w:pPr>
+            <w:r>
+              <w:rPr>
+                <w:i/>
+              </w:rPr>
+              <w:t>p</w:t>
+            </w:r>
+          </w:p>
+        </w:tc>
+        <w:tc>
+          <w:tcPr>
+            <w:tcW w:w="1140" w:type="dxa"/>
+            <w:tcBorders>
+              <w:top w:val="single" w:sz="4" w:space="0" w:color="auto"/>
+              <w:bottom w:val="single" w:sz="4" w:space="0" w:color="auto"/>
+            </w:tcBorders>
+            <w:shd w:val="clear" w:color="auto" w:fill="auto"/>
+            <w:tcMar>
+              <w:top w:w="0" w:type="dxa"/>
+              <w:left w:w="100" w:type="dxa"/>
+              <w:bottom w:w="0" w:type="dxa"/>
+              <w:right w:w="100" w:type="dxa"/>
+            </w:tcMar>
+            <w:vAlign w:val="center"/>
+          </w:tcPr>
+          <w:p>
+            <w:pPr>
+              <w:spacing w:line="276" w:lineRule="auto"/>
+              <w:jc w:val="right"/>
+            </w:pPr>
+            <w:r>
+              <w:rPr>
+                <w:i/>
+              </w:rPr>
+              <w:t>χ</w:t>
+            </w:r>
+            <w:r>
+              <w:rPr>
+                <w:vertAlign w:val="superscript"/>
+              </w:rPr>
+              <w:t>2</w:t>
+            </w:r>
+          </w:p>
+        </w:tc>
+        <w:tc>
+          <w:tcPr>
+            <w:tcW w:w="930" w:type="dxa"/>
+            <w:tcBorders>
+              <w:top w:val="single" w:sz="4" w:space="0" w:color="auto"/>
+              <w:bottom w:val="single" w:sz="4" w:space="0" w:color="auto"/>
+            </w:tcBorders>
+            <w:shd w:val="clear" w:color="auto" w:fill="auto"/>
+            <w:tcMar>
+              <w:top w:w="0" w:type="dxa"/>
+              <w:left w:w="100" w:type="dxa"/>
+              <w:bottom w:w="0" w:type="dxa"/>
+              <w:right w:w="100" w:type="dxa"/>
+            </w:tcMar>
+            <w:vAlign w:val="center"/>
+          </w:tcPr>
+          <w:p>
+            <w:pPr>
+              <w:spacing w:line="276" w:lineRule="auto"/>
+              <w:jc w:val="right"/>
+            </w:pPr>
+            <w:r>
+              <w:rPr>
+                <w:i/>
+              </w:rPr>
+              <w:t>p</w:t>
+            </w:r>
+          </w:p>
+        </w:tc>
+        <w:tc>
+          <w:tcPr>
+            <w:tcW w:w="1230" w:type="dxa"/>
+            <w:shd w:val="clear" w:color="auto" w:fill="auto"/>
+            <w:tcMar>
+              <w:top w:w="0" w:type="dxa"/>
+              <w:left w:w="100" w:type="dxa"/>
+              <w:bottom w:w="0" w:type="dxa"/>
+              <w:right w:w="100" w:type="dxa"/>
+            </w:tcMar>
+            <w:vAlign w:val="bottom"/>
+          </w:tcPr>
+          <w:p>
+            <w:pPr>
+              <w:spacing w:line="276" w:lineRule="auto"/>
+              <w:jc w:val="right"/>
+            </w:pPr>
+          </w:p>
+        </w:tc>
+        <w:tc>
+          <w:tcPr>
+            <w:tcW w:w="750" w:type="dxa"/>
+            <w:gridSpan w:val="2"/>
+            <w:shd w:val="clear" w:color="auto" w:fill="auto"/>
+            <w:tcMar>
+              <w:top w:w="0" w:type="dxa"/>
+              <w:left w:w="100" w:type="dxa"/>
+              <w:bottom w:w="0" w:type="dxa"/>
+              <w:right w:w="100" w:type="dxa"/>
+            </w:tcMar>
+            <w:vAlign w:val="bottom"/>
+          </w:tcPr>
+          <w:p>
+            <w:pPr>
+              <w:spacing w:line="276" w:lineRule="auto"/>
+              <w:jc w:val="right"/>
+            </w:pPr>
+          </w:p>
+        </w:tc>
+      </w:tr>
+      <w:tr>
+        <w:trPr>
+          <w:trHeight w:val="315"/>
+        </w:trPr>
+        <w:tc>
+          <w:tcPr>
+            <w:tcW w:w="2260" w:type="dxa"/>
+            <w:tcBorders>
+              <w:top w:val="single" w:sz="8" w:space="0" w:color="000000"/>
+            </w:tcBorders>
+            <w:shd w:val="clear" w:color="auto" w:fill="auto"/>
+            <w:tcMar>
+              <w:top w:w="0" w:type="dxa"/>
+              <w:left w:w="100" w:type="dxa"/>
+              <w:bottom w:w="0" w:type="dxa"/>
+              <w:right w:w="100" w:type="dxa"/>
+            </w:tcMar>
+            <w:vAlign w:val="bottom"/>
+          </w:tcPr>
+          <w:p>
+            <w:pPr>
+              <w:spacing w:line="276" w:lineRule="auto"/>
+            </w:pPr>
+            <w:r>
+              <w:rPr>
+                <w:i/>
+              </w:rPr>
+              <w:t xml:space="preserve">Alliaria </w:t>
+            </w:r>
+            <w:r>
+              <w:t>presence (A)</w:t>
+            </w:r>
+          </w:p>
+        </w:tc>
+        <w:tc>
+          <w:tcPr>
+            <w:tcW w:w="880" w:type="dxa"/>
+            <w:tcBorders>
+              <w:top w:val="single" w:sz="8" w:space="0" w:color="000000"/>
+            </w:tcBorders>
+            <w:shd w:val="clear" w:color="auto" w:fill="auto"/>
+            <w:tcMar>
+              <w:top w:w="0" w:type="dxa"/>
+              <w:left w:w="100" w:type="dxa"/>
+              <w:bottom w:w="0" w:type="dxa"/>
+              <w:right w:w="100" w:type="dxa"/>
+            </w:tcMar>
+            <w:vAlign w:val="bottom"/>
+          </w:tcPr>
+          <w:p>
+            <w:pPr>
+              <w:spacing w:line="276" w:lineRule="auto"/>
+            </w:pPr>
+            <w:r>
+              <w:t>1</w:t>
+            </w:r>
+          </w:p>
+        </w:tc>
+        <w:tc>
+          <w:tcPr>
+            <w:tcW w:w="980" w:type="dxa"/>
+            <w:shd w:val="clear" w:color="auto" w:fill="auto"/>
+            <w:tcMar>
+              <w:top w:w="0" w:type="dxa"/>
+              <w:left w:w="100" w:type="dxa"/>
+              <w:bottom w:w="0" w:type="dxa"/>
+              <w:right w:w="100" w:type="dxa"/>
+            </w:tcMar>
+            <w:vAlign w:val="bottom"/>
+          </w:tcPr>
+          <w:p>
+            <w:pPr>
+              <w:spacing w:line="276" w:lineRule="auto"/>
+              <w:jc w:val="right"/>
+            </w:pPr>
+            <w:r>
+              <w:rPr>
+                <w:color w:val="000000"/>
+              </w:rPr>
+              <w:t>2.859</w:t>
+            </w:r>
+          </w:p>
+        </w:tc>
+        <w:tc>
+          <w:tcPr>
+            <w:tcW w:w="920" w:type="dxa"/>
+            <w:shd w:val="clear" w:color="auto" w:fill="auto"/>
+            <w:tcMar>
+              <w:top w:w="0" w:type="dxa"/>
+              <w:left w:w="100" w:type="dxa"/>
+              <w:bottom w:w="0" w:type="dxa"/>
+              <w:right w:w="100" w:type="dxa"/>
+            </w:tcMar>
+            <w:vAlign w:val="bottom"/>
+          </w:tcPr>
+          <w:p>
+            <w:pPr>
+              <w:spacing w:line="276" w:lineRule="auto"/>
+              <w:jc w:val="right"/>
+              <w:rPr>
+                <w:bCs/>
+                <w:i/>
+                <w:iCs/>
+              </w:rPr>
+            </w:pPr>
+            <w:r>
+              <w:rPr>
+                <w:i/>
+                <w:iCs/>
+                <w:color w:val="000000"/>
+              </w:rPr>
+              <w:t>0.091</w:t>
+            </w:r>
+          </w:p>
+        </w:tc>
+        <w:tc>
+          <w:tcPr>
+            <w:tcW w:w="1140" w:type="dxa"/>
+            <w:tcBorders>
+              <w:top w:val="single" w:sz="4" w:space="0" w:color="auto"/>
+            </w:tcBorders>
+            <w:shd w:val="clear" w:color="auto" w:fill="auto"/>
+            <w:tcMar>
+              <w:top w:w="0" w:type="dxa"/>
+              <w:left w:w="100" w:type="dxa"/>
+              <w:bottom w:w="0" w:type="dxa"/>
+              <w:right w:w="100" w:type="dxa"/>
+            </w:tcMar>
+            <w:vAlign w:val="bottom"/>
+          </w:tcPr>
+          <w:p>
+            <w:pPr>
+              <w:spacing w:line="276" w:lineRule="auto"/>
+              <w:jc w:val="right"/>
+            </w:pPr>
+            <w:r>
+              <w:t>3.790</w:t>
+            </w:r>
+          </w:p>
+        </w:tc>
+        <w:tc>
+          <w:tcPr>
+            <w:tcW w:w="930" w:type="dxa"/>
+            <w:tcBorders>
+              <w:top w:val="single" w:sz="4" w:space="0" w:color="auto"/>
+            </w:tcBorders>
+            <w:shd w:val="clear" w:color="auto" w:fill="auto"/>
+            <w:tcMar>
+              <w:top w:w="0" w:type="dxa"/>
+              <w:left w:w="100" w:type="dxa"/>
+              <w:bottom w:w="0" w:type="dxa"/>
+              <w:right w:w="100" w:type="dxa"/>
+            </w:tcMar>
+            <w:vAlign w:val="bottom"/>
+          </w:tcPr>
+          <w:p>
+            <w:pPr>
+              <w:spacing w:line="276" w:lineRule="auto"/>
+              <w:jc w:val="right"/>
+            </w:pPr>
+            <w:r>
+              <w:rPr>
+                <w:bCs/>
+                <w:i/>
+                <w:iCs/>
+              </w:rPr>
+              <w:t>0.052</w:t>
+            </w:r>
+          </w:p>
+        </w:tc>
+        <w:tc>
+          <w:tcPr>
+            <w:tcW w:w="1230" w:type="dxa"/>
+            <w:shd w:val="clear" w:color="auto" w:fill="auto"/>
+            <w:tcMar>
+              <w:top w:w="0" w:type="dxa"/>
+              <w:left w:w="100" w:type="dxa"/>
+              <w:bottom w:w="0" w:type="dxa"/>
+              <w:right w:w="100" w:type="dxa"/>
+            </w:tcMar>
+            <w:vAlign w:val="bottom"/>
+          </w:tcPr>
+          <w:p>
+            <w:pPr>
+              <w:spacing w:line="276" w:lineRule="auto"/>
+              <w:jc w:val="right"/>
+            </w:pPr>
+          </w:p>
+        </w:tc>
+        <w:tc>
+          <w:tcPr>
+            <w:tcW w:w="750" w:type="dxa"/>
+            <w:gridSpan w:val="2"/>
+            <w:shd w:val="clear" w:color="auto" w:fill="auto"/>
+            <w:tcMar>
+              <w:top w:w="0" w:type="dxa"/>
+              <w:left w:w="100" w:type="dxa"/>
+              <w:bottom w:w="0" w:type="dxa"/>
+              <w:right w:w="100" w:type="dxa"/>
+            </w:tcMar>
+            <w:vAlign w:val="bottom"/>
+          </w:tcPr>
+          <w:p>
+            <w:pPr>
+              <w:spacing w:line="276" w:lineRule="auto"/>
+              <w:jc w:val="right"/>
+            </w:pPr>
+          </w:p>
+        </w:tc>
+      </w:tr>
+      <w:tr>
+        <w:trPr>
+          <w:trHeight w:val="315"/>
+        </w:trPr>
+        <w:tc>
+          <w:tcPr>
+            <w:tcW w:w="2260" w:type="dxa"/>
+            <w:shd w:val="clear" w:color="auto" w:fill="auto"/>
+            <w:tcMar>
+              <w:top w:w="0" w:type="dxa"/>
+              <w:left w:w="100" w:type="dxa"/>
+              <w:bottom w:w="0" w:type="dxa"/>
+              <w:right w:w="100" w:type="dxa"/>
+            </w:tcMar>
+            <w:vAlign w:val="center"/>
+          </w:tcPr>
+          <w:p>
+            <w:pPr>
+              <w:spacing w:line="276" w:lineRule="auto"/>
+            </w:pPr>
+            <w:r>
+              <w:t>Canopy status (C)</w:t>
+            </w:r>
+          </w:p>
+        </w:tc>
+        <w:tc>
+          <w:tcPr>
+            <w:tcW w:w="880" w:type="dxa"/>
+            <w:shd w:val="clear" w:color="auto" w:fill="auto"/>
+            <w:tcMar>
+              <w:top w:w="0" w:type="dxa"/>
+              <w:left w:w="100" w:type="dxa"/>
+              <w:bottom w:w="0" w:type="dxa"/>
+              <w:right w:w="100" w:type="dxa"/>
+            </w:tcMar>
+            <w:vAlign w:val="bottom"/>
+          </w:tcPr>
+          <w:p>
+            <w:pPr>
+              <w:spacing w:line="276" w:lineRule="auto"/>
+            </w:pPr>
+            <w:r>
+              <w:t>1</w:t>
+            </w:r>
+          </w:p>
+        </w:tc>
+        <w:tc>
+          <w:tcPr>
+            <w:tcW w:w="980" w:type="dxa"/>
+            <w:shd w:val="clear" w:color="auto" w:fill="auto"/>
+            <w:tcMar>
+              <w:top w:w="0" w:type="dxa"/>
+              <w:left w:w="100" w:type="dxa"/>
+              <w:bottom w:w="0" w:type="dxa"/>
+              <w:right w:w="100" w:type="dxa"/>
+            </w:tcMar>
+            <w:vAlign w:val="bottom"/>
+          </w:tcPr>
+          <w:p>
+            <w:pPr>
+              <w:spacing w:line="276" w:lineRule="auto"/>
+              <w:jc w:val="right"/>
+            </w:pPr>
+            <w:r>
+              <w:rPr>
+                <w:color w:val="000000"/>
+              </w:rPr>
+              <w:t>11.028</w:t>
+            </w:r>
+          </w:p>
+        </w:tc>
+        <w:tc>
+          <w:tcPr>
+            <w:tcW w:w="920" w:type="dxa"/>
+            <w:shd w:val="clear" w:color="auto" w:fill="auto"/>
+            <w:tcMar>
+              <w:top w:w="0" w:type="dxa"/>
+              <w:left w:w="100" w:type="dxa"/>
+              <w:bottom w:w="0" w:type="dxa"/>
+              <w:right w:w="100" w:type="dxa"/>
+            </w:tcMar>
+            <w:vAlign w:val="bottom"/>
+          </w:tcPr>
+          <w:p>
+            <w:pPr>
+              <w:spacing w:line="276" w:lineRule="auto"/>
+              <w:jc w:val="right"/>
+              <w:rPr>
+                <w:b/>
+              </w:rPr>
+            </w:pPr>
+            <w:r>
+              <w:rPr>
+                <w:b/>
+                <w:bCs/>
+                <w:color w:val="000000"/>
+              </w:rPr>
+              <w:t>0.001</w:t>
+            </w:r>
+          </w:p>
+        </w:tc>
+        <w:tc>
+          <w:tcPr>
+            <w:tcW w:w="1140" w:type="dxa"/>
+            <w:shd w:val="clear" w:color="auto" w:fill="auto"/>
+            <w:tcMar>
+              <w:top w:w="0" w:type="dxa"/>
+              <w:left w:w="100" w:type="dxa"/>
+              <w:bottom w:w="0" w:type="dxa"/>
+              <w:right w:w="100" w:type="dxa"/>
+            </w:tcMar>
+            <w:vAlign w:val="bottom"/>
+          </w:tcPr>
+          <w:p>
+            <w:pPr>
+              <w:spacing w:line="276" w:lineRule="auto"/>
+              <w:jc w:val="right"/>
+            </w:pPr>
+            <w:r>
+              <w:t>25.264</w:t>
+            </w:r>
+          </w:p>
+        </w:tc>
+        <w:tc>
+          <w:tcPr>
+            <w:tcW w:w="930" w:type="dxa"/>
+            <w:shd w:val="clear" w:color="auto" w:fill="auto"/>
+            <w:tcMar>
+              <w:top w:w="0" w:type="dxa"/>
+              <w:left w:w="100" w:type="dxa"/>
+              <w:bottom w:w="0" w:type="dxa"/>
+              <w:right w:w="100" w:type="dxa"/>
+            </w:tcMar>
+            <w:vAlign w:val="bottom"/>
+          </w:tcPr>
+          <w:p>
+            <w:pPr>
+              <w:spacing w:line="276" w:lineRule="auto"/>
+              <w:jc w:val="right"/>
+              <w:rPr>
+                <w:b/>
+              </w:rPr>
+            </w:pPr>
+            <w:r>
+              <w:rPr>
+                <w:b/>
+              </w:rPr>
+              <w:t>&lt;0.001</w:t>
+            </w:r>
+          </w:p>
+        </w:tc>
+        <w:tc>
+          <w:tcPr>
+            <w:tcW w:w="1230" w:type="dxa"/>
+            <w:shd w:val="clear" w:color="auto" w:fill="auto"/>
+            <w:tcMar>
+              <w:top w:w="0" w:type="dxa"/>
+              <w:left w:w="100" w:type="dxa"/>
+              <w:bottom w:w="0" w:type="dxa"/>
+              <w:right w:w="100" w:type="dxa"/>
+            </w:tcMar>
+            <w:vAlign w:val="bottom"/>
+          </w:tcPr>
+          <w:p>
+            <w:pPr>
+              <w:spacing w:line="276" w:lineRule="auto"/>
+              <w:jc w:val="right"/>
+            </w:pPr>
+          </w:p>
+        </w:tc>
+        <w:tc>
+          <w:tcPr>
+            <w:tcW w:w="750" w:type="dxa"/>
+            <w:gridSpan w:val="2"/>
+            <w:shd w:val="clear" w:color="auto" w:fill="auto"/>
+            <w:tcMar>
+              <w:top w:w="0" w:type="dxa"/>
+              <w:left w:w="100" w:type="dxa"/>
+              <w:bottom w:w="0" w:type="dxa"/>
+              <w:right w:w="100" w:type="dxa"/>
+            </w:tcMar>
+            <w:vAlign w:val="bottom"/>
+          </w:tcPr>
+          <w:p>
+            <w:pPr>
+              <w:spacing w:line="276" w:lineRule="auto"/>
+              <w:jc w:val="right"/>
+            </w:pPr>
+          </w:p>
+        </w:tc>
+      </w:tr>
+      <w:tr>
+        <w:trPr>
+          <w:trHeight w:val="360"/>
+        </w:trPr>
+        <w:tc>
+          <w:tcPr>
+            <w:tcW w:w="2260" w:type="dxa"/>
+            <w:tcBorders>
+              <w:bottom w:val="single" w:sz="8" w:space="0" w:color="000000"/>
+            </w:tcBorders>
+            <w:shd w:val="clear" w:color="auto" w:fill="auto"/>
+            <w:tcMar>
+              <w:top w:w="0" w:type="dxa"/>
+              <w:left w:w="100" w:type="dxa"/>
+              <w:bottom w:w="0" w:type="dxa"/>
+              <w:right w:w="100" w:type="dxa"/>
+            </w:tcMar>
+            <w:vAlign w:val="center"/>
+          </w:tcPr>
+          <w:p>
+            <w:pPr>
+              <w:spacing w:line="276" w:lineRule="auto"/>
+            </w:pPr>
+            <w:r>
+              <w:t>A*C</w:t>
+            </w:r>
+          </w:p>
+        </w:tc>
+        <w:tc>
+          <w:tcPr>
+            <w:tcW w:w="880" w:type="dxa"/>
+            <w:tcBorders>
+              <w:bottom w:val="single" w:sz="8" w:space="0" w:color="000000"/>
+            </w:tcBorders>
+            <w:shd w:val="clear" w:color="auto" w:fill="auto"/>
+            <w:tcMar>
+              <w:top w:w="0" w:type="dxa"/>
+              <w:left w:w="100" w:type="dxa"/>
+              <w:bottom w:w="0" w:type="dxa"/>
+              <w:right w:w="100" w:type="dxa"/>
+            </w:tcMar>
+            <w:vAlign w:val="bottom"/>
+          </w:tcPr>
+          <w:p>
+            <w:pPr>
+              <w:spacing w:line="276" w:lineRule="auto"/>
+            </w:pPr>
+            <w:r>
+              <w:t>1</w:t>
+            </w:r>
+          </w:p>
+        </w:tc>
+        <w:tc>
+          <w:tcPr>
+            <w:tcW w:w="980" w:type="dxa"/>
+            <w:tcBorders>
+              <w:bottom w:val="single" w:sz="8" w:space="0" w:color="000000"/>
+            </w:tcBorders>
+            <w:shd w:val="clear" w:color="auto" w:fill="auto"/>
+            <w:tcMar>
+              <w:top w:w="0" w:type="dxa"/>
+              <w:left w:w="100" w:type="dxa"/>
+              <w:bottom w:w="0" w:type="dxa"/>
+              <w:right w:w="100" w:type="dxa"/>
+            </w:tcMar>
+            <w:vAlign w:val="bottom"/>
+          </w:tcPr>
+          <w:p>
+            <w:pPr>
+              <w:spacing w:line="276" w:lineRule="auto"/>
+              <w:jc w:val="right"/>
+            </w:pPr>
+            <w:r>
+              <w:rPr>
+                <w:color w:val="000000"/>
+              </w:rPr>
+              <w:t>0.358</w:t>
+            </w:r>
+          </w:p>
+        </w:tc>
+        <w:tc>
+          <w:tcPr>
+            <w:tcW w:w="920" w:type="dxa"/>
+            <w:tcBorders>
+              <w:bottom w:val="single" w:sz="8" w:space="0" w:color="000000"/>
+            </w:tcBorders>
+            <w:shd w:val="clear" w:color="auto" w:fill="auto"/>
+            <w:tcMar>
+              <w:top w:w="0" w:type="dxa"/>
+              <w:left w:w="100" w:type="dxa"/>
+              <w:bottom w:w="0" w:type="dxa"/>
+              <w:right w:w="100" w:type="dxa"/>
+            </w:tcMar>
+            <w:vAlign w:val="bottom"/>
+          </w:tcPr>
+          <w:p>
+            <w:pPr>
+              <w:spacing w:line="276" w:lineRule="auto"/>
+              <w:jc w:val="right"/>
+            </w:pPr>
+            <w:r>
+              <w:rPr>
+                <w:color w:val="000000"/>
+              </w:rPr>
+              <w:t>0.549</w:t>
+            </w:r>
+          </w:p>
+        </w:tc>
+        <w:tc>
+          <w:tcPr>
+            <w:tcW w:w="1140" w:type="dxa"/>
+            <w:tcBorders>
+              <w:bottom w:val="single" w:sz="4" w:space="0" w:color="auto"/>
+            </w:tcBorders>
+            <w:shd w:val="clear" w:color="auto" w:fill="auto"/>
+            <w:tcMar>
+              <w:top w:w="0" w:type="dxa"/>
+              <w:left w:w="100" w:type="dxa"/>
+              <w:bottom w:w="0" w:type="dxa"/>
+              <w:right w:w="100" w:type="dxa"/>
+            </w:tcMar>
+            <w:vAlign w:val="bottom"/>
+          </w:tcPr>
+          <w:p>
+            <w:pPr>
+              <w:spacing w:line="276" w:lineRule="auto"/>
+              <w:jc w:val="right"/>
+            </w:pPr>
+            <w:r>
+              <w:t>0.722</w:t>
+            </w:r>
+          </w:p>
+        </w:tc>
+        <w:tc>
+          <w:tcPr>
+            <w:tcW w:w="930" w:type="dxa"/>
+            <w:tcBorders>
+              <w:bottom w:val="single" w:sz="4" w:space="0" w:color="auto"/>
+            </w:tcBorders>
+            <w:shd w:val="clear" w:color="auto" w:fill="auto"/>
+            <w:tcMar>
+              <w:top w:w="0" w:type="dxa"/>
+              <w:left w:w="100" w:type="dxa"/>
+              <w:bottom w:w="0" w:type="dxa"/>
+              <w:right w:w="100" w:type="dxa"/>
+            </w:tcMar>
+            <w:vAlign w:val="bottom"/>
+          </w:tcPr>
+          <w:p>
+            <w:pPr>
+              <w:spacing w:line="276" w:lineRule="auto"/>
+              <w:jc w:val="right"/>
+            </w:pPr>
+            <w:r>
+              <w:t>0.396</w:t>
+            </w:r>
+          </w:p>
+        </w:tc>
+        <w:tc>
+          <w:tcPr>
+            <w:tcW w:w="1230" w:type="dxa"/>
+            <w:shd w:val="clear" w:color="auto" w:fill="auto"/>
+            <w:tcMar>
+              <w:top w:w="0" w:type="dxa"/>
+              <w:left w:w="100" w:type="dxa"/>
+              <w:bottom w:w="0" w:type="dxa"/>
+              <w:right w:w="100" w:type="dxa"/>
+            </w:tcMar>
+            <w:vAlign w:val="bottom"/>
+          </w:tcPr>
+          <w:p>
+            <w:pPr>
+              <w:spacing w:line="276" w:lineRule="auto"/>
+              <w:jc w:val="right"/>
+            </w:pPr>
+          </w:p>
+        </w:tc>
+        <w:tc>
+          <w:tcPr>
+            <w:tcW w:w="750" w:type="dxa"/>
+            <w:gridSpan w:val="2"/>
+            <w:shd w:val="clear" w:color="auto" w:fill="auto"/>
+            <w:tcMar>
+              <w:top w:w="0" w:type="dxa"/>
+              <w:left w:w="100" w:type="dxa"/>
+              <w:bottom w:w="0" w:type="dxa"/>
+              <w:right w:w="100" w:type="dxa"/>
+            </w:tcMar>
+            <w:vAlign w:val="bottom"/>
+          </w:tcPr>
+          <w:p>
+            <w:pPr>
+              <w:spacing w:line="276" w:lineRule="auto"/>
+              <w:jc w:val="right"/>
+            </w:pPr>
+          </w:p>
+        </w:tc>
+      </w:tr>
+    </w:tbl>
     <w:p>
       <w:pPr>
-        <w:rPr>
-          <w:b/>
-          <w:bCs/>
-        </w:rPr>
+        <w:spacing w:line="360" w:lineRule="auto"/>
       </w:pPr>
       <w:r>
         <w:rPr>
-          <w:b/>
-          <w:bCs/>
-        </w:rPr>
-        <w:t>Figure S</w:t>
-      </w:r>
-      <w:r>
-        <w:rPr>
-          <w:b/>
-          <w:bCs/>
-        </w:rPr>
-        <w:t>3</w:t>
+          <w:vertAlign w:val="superscript"/>
+        </w:rPr>
+        <w:t>*</w:t>
+      </w:r>
+      <w:r>
+        <w:t>Significance determined using Type II Wald χ</w:t>
+      </w:r>
+      <w:r>
+        <w:rPr>
+          <w:vertAlign w:val="superscript"/>
+        </w:rPr>
+        <w:t>2</w:t>
+      </w:r>
+      <w:r>
+        <w:t xml:space="preserve"> tests (α=0.05). </w:t>
+      </w:r>
+      <w:r>
+        <w:rPr>
+          <w:i/>
+        </w:rPr>
+        <w:t>P</w:t>
+      </w:r>
+      <w:r>
+        <w:t>-values less than 0.05 are in bold</w:t>
+      </w:r>
+      <w:r>
+        <w:t>, while 0.05&lt;</w:t>
+      </w:r>
+      <w:r>
+        <w:rPr>
+          <w:i/>
+          <w:iCs/>
+        </w:rPr>
+        <w:t>p</w:t>
+      </w:r>
+      <w:r>
+        <w:t>&lt;0.1 are</w:t>
+      </w:r>
+      <w:r>
+        <w:t xml:space="preserve"> in</w:t>
+      </w:r>
+      <w:r>
+        <w:t xml:space="preserve"> italic</w:t>
+      </w:r>
+      <w:r>
+        <w:t xml:space="preserve"> font</w:t>
+      </w:r>
+      <w:r>
+        <w:t>. Key: df = degrees of freedom</w:t>
       </w:r>
     </w:p>
     <w:p>
       <w:pPr>
         <w:rPr>
           <w:b/>
-          <w:bCs/>
         </w:rPr>
       </w:pPr>
+      <w:r>
+        <w:rPr>
+          <w:b/>
+        </w:rPr>
+        <w:br w:type="page"/>
+      </w:r>
     </w:p>
     <w:p>
-      <w:r>
-        <w:t>[measurement period</w:t>
-      </w:r>
-      <w:r>
-        <w:t xml:space="preserve"> and GM effects on</w:t>
-      </w:r>
-      <w:r>
-        <w:t xml:space="preserve"> </w:t>
-      </w:r>
-      <w:proofErr w:type="spellStart"/>
-      <w:r>
-        <w:t>on</w:t>
-      </w:r>
-      <w:proofErr w:type="spellEnd"/>
-      <w:r>
-        <w:t xml:space="preserve"> SPAD/phi2]</w:t>
+      <w:pPr>
+        <w:spacing w:line="480" w:lineRule="auto"/>
+        <w:rPr>
+          <w:b/>
+        </w:rPr>
+      </w:pPr>
+      <w:r>
+        <w:rPr>
+          <w:b/>
+        </w:rPr>
+        <w:lastRenderedPageBreak/>
+        <w:t>Figure S1</w:t>
       </w:r>
     </w:p>
-    <w:p/>
     <w:p>
       <w:pPr>
-        <w:jc w:val="center"/>
-        <w:rPr>
-          <w:rFonts w:eastAsia="Times New Roman"/>
-          <w:kern w:val="0"/>
-          <w14:ligatures w14:val="none"/>
+        <w:spacing w:line="480" w:lineRule="auto"/>
+        <w:rPr>
+          <w:b/>
         </w:rPr>
       </w:pPr>
       <w:r>
         <w:rPr>
-          <w:rFonts w:eastAsia="Times New Roman"/>
           <w:b/>
-          <w:bCs/>
-          <w:color w:val="000000"/>
-          <w:kern w:val="0"/>
-          <w:bdr w:val="none" w:sz="0" w:space="0" w:color="auto" w:frame="1"/>
-          <w14:ligatures w14:val="none"/>
-        </w:rPr>
-        <w:fldChar w:fldCharType="begin"/>
-      </w:r>
-      <w:r>
-        <w:rPr>
-          <w:rFonts w:eastAsia="Times New Roman"/>
-          <w:b/>
-          <w:bCs/>
-          <w:color w:val="000000"/>
-          <w:kern w:val="0"/>
-          <w:bdr w:val="none" w:sz="0" w:space="0" w:color="auto" w:frame="1"/>
-          <w14:ligatures w14:val="none"/>
-        </w:rPr>
-        <w:instrText xml:space="preserve"> INCLUDEPICTURE "https://lh7-us.googleusercontent.com/amHy9xuWHJ1Ah5dgphvm4ZMwu_sYSiSSmpOuh5vPQ2aKvtCpV_A6ik907kI_DD2F_64s6TZs7S8FkgGg7XwyWTCcRclmc2zy1AL1HFm7-zPa0snZzDYAEGzKVvLRamlMnsNgbLqoaTbD" \* MERGEFORMATINET </w:instrText>
-      </w:r>
-      <w:r>
-        <w:rPr>
-          <w:rFonts w:eastAsia="Times New Roman"/>
-          <w:b/>
-          <w:bCs/>
-          <w:color w:val="000000"/>
-          <w:kern w:val="0"/>
-          <w:bdr w:val="none" w:sz="0" w:space="0" w:color="auto" w:frame="1"/>
-          <w14:ligatures w14:val="none"/>
-        </w:rPr>
-        <w:fldChar w:fldCharType="separate"/>
-      </w:r>
-      <w:r>
-        <w:rPr>
-          <w:rFonts w:eastAsia="Times New Roman"/>
-          <w:b/>
-          <w:bCs/>
           <w:noProof/>
-          <w:color w:val="000000"/>
-          <w:kern w:val="0"/>
-          <w:bdr w:val="none" w:sz="0" w:space="0" w:color="auto" w:frame="1"/>
-          <w14:ligatures w14:val="none"/>
         </w:rPr>
         <w:drawing>
-          <wp:inline distT="0" distB="0" distL="0" distR="0" wp14:anchorId="4AC7062B" wp14:editId="1EDFB5BB">
-            <wp:extent cx="3708400" cy="3708400"/>
-            <wp:effectExtent l="0" t="0" r="0" b="0"/>
-            <wp:docPr id="1913603161" name="Picture 1" descr="A collage of different trees canopy status&#10;&#10;Description automatically generated"/>
+          <wp:inline distT="0" distB="0" distL="0" distR="0" wp14:anchorId="63FB61E8" wp14:editId="6476D4D5">
+            <wp:extent cx="5943600" cy="2674620"/>
+            <wp:effectExtent l="0" t="0" r="0" b="5080"/>
+            <wp:docPr id="1259939981" name="Picture 3" descr="A diagram of a tree canopy status&#10;&#10;Description automatically generated"/>
             <wp:cNvGraphicFramePr>
               <a:graphicFrameLocks xmlns:a="http://schemas.openxmlformats.org/drawingml/2006/main" noChangeAspect="1"/>
             </wp:cNvGraphicFramePr>
@@ -204,36 +2453,29 @@
               <a:graphicData uri="http://schemas.openxmlformats.org/drawingml/2006/picture">
                 <pic:pic xmlns:pic="http://schemas.openxmlformats.org/drawingml/2006/picture">
                   <pic:nvPicPr>
-                    <pic:cNvPr id="1913603161" name="Picture 1" descr="A collage of different trees canopy status&#10;&#10;Description automatically generated"/>
-                    <pic:cNvPicPr>
-                      <a:picLocks noChangeAspect="1" noChangeArrowheads="1"/>
-                    </pic:cNvPicPr>
+                    <pic:cNvPr id="1259939981" name="Picture 3" descr="A diagram of a tree canopy status&#10;&#10;Description automatically generated"/>
+                    <pic:cNvPicPr/>
                   </pic:nvPicPr>
                   <pic:blipFill>
-                    <a:blip r:embed="rId4" cstate="print">
+                    <a:blip r:embed="rId5" cstate="print">
                       <a:extLst>
                         <a:ext uri="{28A0092B-C50C-407E-A947-70E740481C1C}">
                           <a14:useLocalDpi xmlns:a14="http://schemas.microsoft.com/office/drawing/2010/main" val="0"/>
                         </a:ext>
                       </a:extLst>
                     </a:blip>
-                    <a:srcRect/>
                     <a:stretch>
                       <a:fillRect/>
                     </a:stretch>
                   </pic:blipFill>
-                  <pic:spPr bwMode="auto">
+                  <pic:spPr>
                     <a:xfrm>
                       <a:off x="0" y="0"/>
-                      <a:ext cx="3708400" cy="3708400"/>
+                      <a:ext cx="5943600" cy="2674620"/>
                     </a:xfrm>
                     <a:prstGeom prst="rect">
                       <a:avLst/>
                     </a:prstGeom>
-                    <a:noFill/>
-                    <a:ln>
-                      <a:noFill/>
-                    </a:ln>
                   </pic:spPr>
                 </pic:pic>
               </a:graphicData>
@@ -241,110 +2483,290 @@
           </wp:inline>
         </w:drawing>
       </w:r>
-      <w:r>
-        <w:rPr>
-          <w:rFonts w:eastAsia="Times New Roman"/>
-          <w:b/>
-          <w:bCs/>
-          <w:color w:val="000000"/>
-          <w:kern w:val="0"/>
-          <w:bdr w:val="none" w:sz="0" w:space="0" w:color="auto" w:frame="1"/>
-          <w14:ligatures w14:val="none"/>
-        </w:rPr>
-        <w:fldChar w:fldCharType="end"/>
-      </w:r>
     </w:p>
     <w:p>
-      <w:r>
-        <w:rPr>
-          <w:rFonts w:eastAsia="Times New Roman"/>
+      <w:pPr>
+        <w:spacing w:line="480" w:lineRule="auto"/>
+        <w:rPr>
           <w:b/>
-          <w:bCs/>
-          <w:color w:val="000000"/>
-          <w:kern w:val="0"/>
-          <w14:ligatures w14:val="none"/>
-        </w:rPr>
-        <w:t>Figure</w:t>
-      </w:r>
-      <w:r>
-        <w:rPr>
-          <w:rFonts w:eastAsia="Times New Roman"/>
+        </w:rPr>
+      </w:pPr>
+      <w:r>
+        <w:rPr>
           <w:b/>
-          <w:bCs/>
-          <w:color w:val="000000"/>
-          <w:kern w:val="0"/>
-          <w14:ligatures w14:val="none"/>
-        </w:rPr>
-        <w:t xml:space="preserve"> S3</w:t>
-      </w:r>
-      <w:r>
-        <w:rPr>
-          <w:rFonts w:eastAsia="Times New Roman"/>
-          <w:color w:val="000000"/>
-          <w:kern w:val="0"/>
-          <w14:ligatures w14:val="none"/>
-        </w:rPr>
-        <w:t xml:space="preserve"> Effects of canopy status on chlorophyll fluorescence parameters. The top row visualizes effects of measurement period on relative chlorophyll content (a) and the quantum efficiency of PSII in </w:t>
-      </w:r>
-      <w:r>
-        <w:rPr>
-          <w:rFonts w:eastAsia="Times New Roman"/>
+        </w:rPr>
+        <w:t xml:space="preserve">Figure S1 </w:t>
+      </w:r>
+      <w:r>
+        <w:rPr>
+          <w:color w:val="0E101A"/>
+        </w:rPr>
+        <w:t xml:space="preserve">Effects of tree canopy and </w:t>
+      </w:r>
+      <w:r>
+        <w:rPr>
+          <w:i/>
+        </w:rPr>
+        <w:t>Alliaria</w:t>
+      </w:r>
+      <w:r>
+        <w:rPr>
+          <w:color w:val="0E101A"/>
+        </w:rPr>
+        <w:t xml:space="preserve"> treatment on soil nitrate availability (a) and soil ammonium availability (b). Tree canopy status is on the x-axis. </w:t>
+      </w:r>
+      <w:r>
+        <w:t xml:space="preserve">Yellow points and boxplots indicate measurements collected in plots where </w:t>
+      </w:r>
+      <w:r>
+        <w:rPr>
+          <w:i/>
+        </w:rPr>
+        <w:t>Alliaria</w:t>
+      </w:r>
+      <w:r>
+        <w:t xml:space="preserve"> was weeded and orange points and boxplots indicate measurements collected in plots where </w:t>
+      </w:r>
+      <w:r>
+        <w:rPr>
+          <w:i/>
+        </w:rPr>
+        <w:t>Alliaria</w:t>
+      </w:r>
+      <w:r>
+        <w:t xml:space="preserve"> abundance was not manipulated.</w:t>
+      </w:r>
+      <w:r>
+        <w:rPr>
+          <w:color w:val="0E101A"/>
+        </w:rPr>
+        <w:t xml:space="preserve"> Boxes represent the upper (75% percentile) and lower (25% percentile) quartiles, and whiskers represent 1.5 times the upper and lower quartile values. Lettering above each treatment group indicates statistically different groups where Tukey: </w:t>
+      </w:r>
+      <w:r>
+        <w:rPr>
+          <w:i/>
+          <w:color w:val="0E101A"/>
+        </w:rPr>
+        <w:t>p</w:t>
+      </w:r>
+      <w:r>
+        <w:rPr>
+          <w:color w:val="0E101A"/>
+        </w:rPr>
+        <w:t>&lt;0.05.</w:t>
+      </w:r>
+    </w:p>
+    <w:p>
+      <w:pPr>
+        <w:rPr>
+          <w:b/>
+        </w:rPr>
+      </w:pPr>
+      <w:r>
+        <w:rPr>
+          <w:b/>
+        </w:rPr>
+        <w:br w:type="page"/>
+      </w:r>
+    </w:p>
+    <w:p>
+      <w:pPr>
+        <w:spacing w:line="480" w:lineRule="auto"/>
+        <w:rPr>
+          <w:b/>
+        </w:rPr>
+      </w:pPr>
+      <w:r>
+        <w:rPr>
+          <w:b/>
+        </w:rPr>
+        <w:lastRenderedPageBreak/>
+        <w:t>Figure S2</w:t>
+      </w:r>
+    </w:p>
+    <w:p>
+      <w:pPr>
+        <w:spacing w:line="480" w:lineRule="auto"/>
+        <w:rPr>
+          <w:b/>
+        </w:rPr>
+      </w:pPr>
+      <w:r>
+        <w:rPr>
+          <w:b/>
+          <w:noProof/>
+        </w:rPr>
+        <w:drawing>
+          <wp:inline distT="0" distB="0" distL="0" distR="0" wp14:anchorId="7D555F3A" wp14:editId="263BF01A">
+            <wp:extent cx="5943600" cy="2674620"/>
+            <wp:effectExtent l="0" t="0" r="0" b="5080"/>
+            <wp:docPr id="692508117" name="Picture 2" descr="A diagram of different types of trees&#10;&#10;Description automatically generated"/>
+            <wp:cNvGraphicFramePr>
+              <a:graphicFrameLocks xmlns:a="http://schemas.openxmlformats.org/drawingml/2006/main" noChangeAspect="1"/>
+            </wp:cNvGraphicFramePr>
+            <a:graphic xmlns:a="http://schemas.openxmlformats.org/drawingml/2006/main">
+              <a:graphicData uri="http://schemas.openxmlformats.org/drawingml/2006/picture">
+                <pic:pic xmlns:pic="http://schemas.openxmlformats.org/drawingml/2006/picture">
+                  <pic:nvPicPr>
+                    <pic:cNvPr id="692508117" name="Picture 2" descr="A diagram of different types of trees&#10;&#10;Description automatically generated"/>
+                    <pic:cNvPicPr/>
+                  </pic:nvPicPr>
+                  <pic:blipFill>
+                    <a:blip r:embed="rId6" cstate="print">
+                      <a:extLst>
+                        <a:ext uri="{28A0092B-C50C-407E-A947-70E740481C1C}">
+                          <a14:useLocalDpi xmlns:a14="http://schemas.microsoft.com/office/drawing/2010/main" val="0"/>
+                        </a:ext>
+                      </a:extLst>
+                    </a:blip>
+                    <a:stretch>
+                      <a:fillRect/>
+                    </a:stretch>
+                  </pic:blipFill>
+                  <pic:spPr>
+                    <a:xfrm>
+                      <a:off x="0" y="0"/>
+                      <a:ext cx="5943600" cy="2674620"/>
+                    </a:xfrm>
+                    <a:prstGeom prst="rect">
+                      <a:avLst/>
+                    </a:prstGeom>
+                  </pic:spPr>
+                </pic:pic>
+              </a:graphicData>
+            </a:graphic>
+          </wp:inline>
+        </w:drawing>
+      </w:r>
+    </w:p>
+    <w:p>
+      <w:pPr>
+        <w:spacing w:line="480" w:lineRule="auto"/>
+        <w:rPr>
+          <w:b/>
+        </w:rPr>
+      </w:pPr>
+      <w:r>
+        <w:rPr>
+          <w:b/>
+        </w:rPr>
+        <w:t>F</w:t>
+      </w:r>
+      <w:r>
+        <w:rPr>
+          <w:b/>
+        </w:rPr>
+        <w:t>igure S2</w:t>
+      </w:r>
+      <w:r>
+        <w:rPr>
+          <w:b/>
+        </w:rPr>
+        <w:t xml:space="preserve"> </w:t>
+      </w:r>
+      <w:r>
+        <w:rPr>
+          <w:color w:val="0E101A"/>
+        </w:rPr>
+        <w:t xml:space="preserve">Effects of tree canopy and </w:t>
+      </w:r>
+      <w:r>
+        <w:rPr>
+          <w:i/>
+        </w:rPr>
+        <w:t>Alliaria</w:t>
+      </w:r>
+      <w:r>
+        <w:rPr>
+          <w:color w:val="0E101A"/>
+        </w:rPr>
+        <w:t xml:space="preserve"> treatment on relative chlorophyll content in </w:t>
+      </w:r>
+      <w:r>
+        <w:rPr>
           <w:i/>
           <w:iCs/>
-          <w:color w:val="000000"/>
-          <w:kern w:val="0"/>
-          <w14:ligatures w14:val="none"/>
+          <w:color w:val="0E101A"/>
         </w:rPr>
         <w:t>Trillium</w:t>
       </w:r>
       <w:r>
         <w:rPr>
-          <w:rFonts w:eastAsia="Times New Roman"/>
-          <w:color w:val="000000"/>
-          <w:kern w:val="0"/>
-          <w14:ligatures w14:val="none"/>
-        </w:rPr>
-        <w:t xml:space="preserve"> spp. The bottom row visualizes effects of measurement period on relative chlorophyll content (a) and the quantum efficiency of PSII in </w:t>
-      </w:r>
-      <w:r>
-        <w:rPr>
-          <w:rFonts w:eastAsia="Times New Roman"/>
+          <w:color w:val="0E101A"/>
+        </w:rPr>
+        <w:t xml:space="preserve"> spp. (a) and </w:t>
+      </w:r>
+      <w:r>
+        <w:rPr>
           <w:i/>
           <w:iCs/>
-          <w:color w:val="000000"/>
-          <w:kern w:val="0"/>
-          <w14:ligatures w14:val="none"/>
+          <w:color w:val="0E101A"/>
         </w:rPr>
         <w:t xml:space="preserve">M. </w:t>
       </w:r>
       <w:proofErr w:type="spellStart"/>
       <w:r>
         <w:rPr>
-          <w:rFonts w:eastAsia="Times New Roman"/>
           <w:i/>
           <w:iCs/>
-          <w:color w:val="000000"/>
-          <w:kern w:val="0"/>
-          <w14:ligatures w14:val="none"/>
+          <w:color w:val="0E101A"/>
         </w:rPr>
         <w:t>racemosum</w:t>
       </w:r>
       <w:proofErr w:type="spellEnd"/>
       <w:r>
         <w:rPr>
-          <w:rFonts w:eastAsia="Times New Roman"/>
-          <w:color w:val="000000"/>
-          <w:kern w:val="0"/>
-          <w14:ligatures w14:val="none"/>
-        </w:rPr>
-        <w:t>. Tree canopy status is represented on the x-axis. Boxes represent the upper (75% percentile) and lower (25% percentile) quartiles and whiskers are 1.5 times the upper and lower quartile value. Blue points and boxplots indicate measurements where the tree canopy was still establishing, while orange points and boxplots indicate measurements collected when the tree canopy was closed.</w:t>
+          <w:color w:val="0E101A"/>
+        </w:rPr>
+        <w:t xml:space="preserve"> (b). Tree canopy status is on the x-axis. </w:t>
+      </w:r>
+      <w:r>
+        <w:t xml:space="preserve">Yellow points and boxplots indicate measurements collected in plots where </w:t>
+      </w:r>
+      <w:r>
+        <w:rPr>
+          <w:i/>
+        </w:rPr>
+        <w:t>Alliaria</w:t>
+      </w:r>
+      <w:r>
+        <w:t xml:space="preserve"> was weeded and orange points and boxplots indicate measurements collected in plots where </w:t>
+      </w:r>
+      <w:r>
+        <w:rPr>
+          <w:i/>
+        </w:rPr>
+        <w:t>Alliaria</w:t>
+      </w:r>
+      <w:r>
+        <w:t xml:space="preserve"> abundance was not manipulated.</w:t>
+      </w:r>
+      <w:r>
+        <w:rPr>
+          <w:color w:val="0E101A"/>
+        </w:rPr>
+        <w:t xml:space="preserve"> Boxes represent the upper (75% percentile) and lower (25% percentile) quartiles, and whiskers represent 1.5 times the upper and lower quartile values. Lettering above each treatment group indicates statistically different groups where Tukey: </w:t>
+      </w:r>
+      <w:r>
+        <w:rPr>
+          <w:i/>
+          <w:color w:val="0E101A"/>
+        </w:rPr>
+        <w:t>p</w:t>
+      </w:r>
+      <w:r>
+        <w:rPr>
+          <w:color w:val="0E101A"/>
+        </w:rPr>
+        <w:t>&lt;0.05.</w:t>
       </w:r>
     </w:p>
     <w:sectPr>
       <w:pgSz w:w="12240" w:h="15840"/>
       <w:pgMar w:top="1440" w:right="1440" w:bottom="1440" w:left="1440" w:header="720" w:footer="720" w:gutter="0"/>
+      <w:pgNumType w:start="1"/>
       <w:cols w:space="720"/>
-      <w:docGrid w:linePitch="360"/>
+      <w:docGrid w:linePitch="326"/>
     </w:sectPr>
   </w:body>
 </w:document>
@@ -355,12 +2777,10 @@
   <w:docDefaults>
     <w:rPrDefault>
       <w:rPr>
-        <w:rFonts w:ascii="Times New Roman" w:eastAsiaTheme="minorHAnsi" w:hAnsi="Times New Roman" w:cs="Times New Roman"/>
-        <w:kern w:val="2"/>
+        <w:rFonts w:ascii="Times New Roman" w:eastAsia="Times New Roman" w:hAnsi="Times New Roman" w:cs="Times New Roman"/>
         <w:sz w:val="24"/>
         <w:szCs w:val="24"/>
         <w:lang w:val="en-US" w:eastAsia="en-US" w:bidi="ar-SA"/>
-        <w14:ligatures w14:val="standardContextual"/>
       </w:rPr>
     </w:rPrDefault>
     <w:pPrDefault/>
@@ -971,6 +3391,26 @@
     <w:semiHidden/>
     <w:unhideWhenUsed/>
   </w:style>
+  <w:style w:type="paragraph" w:styleId="Title">
+    <w:name w:val="Title"/>
+    <w:basedOn w:val="Normal"/>
+    <w:next w:val="Normal"/>
+    <w:link w:val="TitleChar"/>
+    <w:uiPriority w:val="10"/>
+    <w:qFormat/>
+    <w:rsid w:val="00DB50B8"/>
+    <w:pPr>
+      <w:spacing w:after="80"/>
+      <w:contextualSpacing/>
+    </w:pPr>
+    <w:rPr>
+      <w:rFonts w:asciiTheme="majorHAnsi" w:eastAsiaTheme="majorEastAsia" w:hAnsiTheme="majorHAnsi" w:cstheme="majorBidi"/>
+      <w:spacing w:val="-10"/>
+      <w:kern w:val="28"/>
+      <w:sz w:val="56"/>
+      <w:szCs w:val="56"/>
+    </w:rPr>
+  </w:style>
   <w:style w:type="character" w:customStyle="1" w:styleId="Heading1Char">
     <w:name w:val="Heading 1 Char"/>
     <w:basedOn w:val="DefaultParagraphFont"/>
@@ -1090,26 +3530,6 @@
       <w:color w:val="272727" w:themeColor="text1" w:themeTint="D8"/>
     </w:rPr>
   </w:style>
-  <w:style w:type="paragraph" w:styleId="Title">
-    <w:name w:val="Title"/>
-    <w:basedOn w:val="Normal"/>
-    <w:next w:val="Normal"/>
-    <w:link w:val="TitleChar"/>
-    <w:uiPriority w:val="10"/>
-    <w:qFormat/>
-    <w:rsid w:val="00DB50B8"/>
-    <w:pPr>
-      <w:spacing w:after="80"/>
-      <w:contextualSpacing/>
-    </w:pPr>
-    <w:rPr>
-      <w:rFonts w:asciiTheme="majorHAnsi" w:eastAsiaTheme="majorEastAsia" w:hAnsiTheme="majorHAnsi" w:cstheme="majorBidi"/>
-      <w:spacing w:val="-10"/>
-      <w:kern w:val="28"/>
-      <w:sz w:val="56"/>
-      <w:szCs w:val="56"/>
-    </w:rPr>
-  </w:style>
   <w:style w:type="character" w:customStyle="1" w:styleId="TitleChar">
     <w:name w:val="Title Char"/>
     <w:basedOn w:val="DefaultParagraphFont"/>
@@ -1131,17 +3551,12 @@
     <w:link w:val="SubtitleChar"/>
     <w:uiPriority w:val="11"/>
     <w:qFormat/>
-    <w:rsid w:val="00DB50B8"/>
     <w:pPr>
-      <w:numPr>
-        <w:ilvl w:val="1"/>
-      </w:numPr>
       <w:spacing w:after="160"/>
     </w:pPr>
     <w:rPr>
-      <w:rFonts w:asciiTheme="minorHAnsi" w:eastAsiaTheme="majorEastAsia" w:hAnsiTheme="minorHAnsi" w:cstheme="majorBidi"/>
-      <w:color w:val="595959" w:themeColor="text1" w:themeTint="A6"/>
-      <w:spacing w:val="15"/>
+      <w:rFonts w:ascii="Aptos" w:eastAsia="Aptos" w:hAnsi="Aptos" w:cs="Aptos"/>
+      <w:color w:val="595959"/>
       <w:sz w:val="28"/>
       <w:szCs w:val="28"/>
     </w:rPr>
@@ -1272,11 +3687,19 @@
     <w:pPr>
       <w:spacing w:before="100" w:beforeAutospacing="1" w:after="100" w:afterAutospacing="1"/>
     </w:pPr>
-    <w:rPr>
-      <w:rFonts w:eastAsia="Times New Roman"/>
-      <w:kern w:val="0"/>
-      <w14:ligatures w14:val="none"/>
-    </w:rPr>
+  </w:style>
+  <w:style w:type="table" w:customStyle="1" w:styleId="a">
+    <w:basedOn w:val="TableNormal"/>
+    <w:tblPr>
+      <w:tblStyleRowBandSize w:val="1"/>
+      <w:tblStyleColBandSize w:val="1"/>
+      <w:tblCellMar>
+        <w:top w:w="100" w:type="dxa"/>
+        <w:left w:w="100" w:type="dxa"/>
+        <w:bottom w:w="100" w:type="dxa"/>
+        <w:right w:w="100" w:type="dxa"/>
+      </w:tblCellMar>
+    </w:tblPr>
   </w:style>
 </w:styles>
 </file>
@@ -1574,4 +3997,19 @@
     </a:ext>
   </a:extLst>
 </a:theme>
+</file>
+
+<file path=customXml/item1.xml><?xml version="1.0" encoding="utf-8"?>
+<go:gDocsCustomXmlDataStorage xmlns:go="http://customooxmlschemas.google.com/" xmlns:r="http://schemas.openxmlformats.org/officeDocument/2006/relationships" uri="GoogleDocsCustomDataVersion2">
+  <go:docsCustomData xmlns:go="http://customooxmlschemas.google.com/" roundtripDataSignature="AMtx7mgFiOaY70puGNYXbOzLWovIK9JHjw==">CgMxLjA4AHIhMWtkLVFpZG1wMjRZdmtBbkJtM0Z4aEhReHVFb2xydFFp</go:docsCustomData>
+</go:gDocsCustomXmlDataStorage>
+</file>
+
+<file path=customXml/itemProps1.xml><?xml version="1.0" encoding="utf-8"?>
+<ds:datastoreItem xmlns:ds="http://schemas.openxmlformats.org/officeDocument/2006/customXml" ds:itemID="{11111111-1234-1234-1234-123412341234}">
+  <ds:schemaRefs>
+    <ds:schemaRef ds:uri="http://customooxmlschemas.google.com/"/>
+    <ds:schemaRef ds:uri="http://schemas.openxmlformats.org/officeDocument/2006/relationships"/>
+  </ds:schemaRefs>
+</ds:datastoreItem>
 </file>
</xml_diff>

<commit_message>
add minor revisions to introduction and discussion. almost ready to submit to new phyt
</commit_message>
<xml_diff>
--- a/drafts/TT23_supp_v0.1.docx
+++ b/drafts/TT23_supp_v0.1.docx
@@ -1,6 +1,6 @@
 
 <file path=word/document.xml><?xml version="1.0" encoding="utf-8"?>
-<w:document xmlns:wpc="http://schemas.microsoft.com/office/word/2010/wordprocessingCanvas" xmlns:cx="http://schemas.microsoft.com/office/drawing/2014/chartex" xmlns:cx1="http://schemas.microsoft.com/office/drawing/2015/9/8/chartex" xmlns:cx2="http://schemas.microsoft.com/office/drawing/2015/10/21/chartex" xmlns:cx3="http://schemas.microsoft.com/office/drawing/2016/5/9/chartex" xmlns:cx4="http://schemas.microsoft.com/office/drawing/2016/5/10/chartex" xmlns:cx5="http://schemas.microsoft.com/office/drawing/2016/5/11/chartex" xmlns:cx6="http://schemas.microsoft.com/office/drawing/2016/5/12/chartex" xmlns:cx7="http://schemas.microsoft.com/office/drawing/2016/5/13/chartex" xmlns:cx8="http://schemas.microsoft.com/office/drawing/2016/5/14/chartex" xmlns:mc="http://schemas.openxmlformats.org/markup-compatibility/2006" xmlns:aink="http://schemas.microsoft.com/office/drawing/2016/ink" xmlns:am3d="http://schemas.microsoft.com/office/drawing/2017/model3d" xmlns:o="urn:schemas-microsoft-com:office:office" xmlns:oel="http://schemas.microsoft.com/office/2019/extlst" xmlns:r="http://schemas.openxmlformats.org/officeDocument/2006/relationships" xmlns:m="http://schemas.openxmlformats.org/officeDocument/2006/math" xmlns:v="urn:schemas-microsoft-com:vml" xmlns:wp14="http://schemas.microsoft.com/office/word/2010/wordprocessingDrawing" xmlns:wp="http://schemas.openxmlformats.org/drawingml/2006/wordprocessingDrawing" xmlns:w10="urn:schemas-microsoft-com:office:word" xmlns:w="http://schemas.openxmlformats.org/wordprocessingml/2006/main" xmlns:w14="http://schemas.microsoft.com/office/word/2010/wordml" xmlns:w15="http://schemas.microsoft.com/office/word/2012/wordml" xmlns:w16cex="http://schemas.microsoft.com/office/word/2018/wordml/cex" xmlns:w16cid="http://schemas.microsoft.com/office/word/2016/wordml/cid" xmlns:w16="http://schemas.microsoft.com/office/word/2018/wordml" xmlns:w16sdtdh="http://schemas.microsoft.com/office/word/2020/wordml/sdtdatahash" xmlns:w16se="http://schemas.microsoft.com/office/word/2015/wordml/symex" xmlns:wpg="http://schemas.microsoft.com/office/word/2010/wordprocessingGroup" xmlns:wpi="http://schemas.microsoft.com/office/word/2010/wordprocessingInk" xmlns:wne="http://schemas.microsoft.com/office/word/2006/wordml" xmlns:wps="http://schemas.microsoft.com/office/word/2010/wordprocessingShape" mc:Ignorable="w14 w15 w16se w16cid w16 w16cex w16sdtdh wp14">
+<w:document xmlns:wpc="http://schemas.microsoft.com/office/word/2010/wordprocessingCanvas" xmlns:cx="http://schemas.microsoft.com/office/drawing/2014/chartex" xmlns:cx1="http://schemas.microsoft.com/office/drawing/2015/9/8/chartex" xmlns:cx2="http://schemas.microsoft.com/office/drawing/2015/10/21/chartex" xmlns:cx3="http://schemas.microsoft.com/office/drawing/2016/5/9/chartex" xmlns:cx4="http://schemas.microsoft.com/office/drawing/2016/5/10/chartex" xmlns:cx5="http://schemas.microsoft.com/office/drawing/2016/5/11/chartex" xmlns:cx6="http://schemas.microsoft.com/office/drawing/2016/5/12/chartex" xmlns:cx7="http://schemas.microsoft.com/office/drawing/2016/5/13/chartex" xmlns:cx8="http://schemas.microsoft.com/office/drawing/2016/5/14/chartex" xmlns:mc="http://schemas.openxmlformats.org/markup-compatibility/2006" xmlns:aink="http://schemas.microsoft.com/office/drawing/2016/ink" xmlns:am3d="http://schemas.microsoft.com/office/drawing/2017/model3d" xmlns:o="urn:schemas-microsoft-com:office:office" xmlns:oel="http://schemas.microsoft.com/office/2019/extlst" xmlns:r="http://schemas.openxmlformats.org/officeDocument/2006/relationships" xmlns:m="http://schemas.openxmlformats.org/officeDocument/2006/math" xmlns:v="urn:schemas-microsoft-com:vml" xmlns:wp14="http://schemas.microsoft.com/office/word/2010/wordprocessingDrawing" xmlns:wp="http://schemas.openxmlformats.org/drawingml/2006/wordprocessingDrawing" xmlns:w10="urn:schemas-microsoft-com:office:word" xmlns:w="http://schemas.openxmlformats.org/wordprocessingml/2006/main" xmlns:w14="http://schemas.microsoft.com/office/word/2010/wordml" xmlns:w15="http://schemas.microsoft.com/office/word/2012/wordml" xmlns:w16cex="http://schemas.microsoft.com/office/word/2018/wordml/cex" xmlns:w16cid="http://schemas.microsoft.com/office/word/2016/wordml/cid" xmlns:w16="http://schemas.microsoft.com/office/word/2018/wordml" xmlns:w16du="http://schemas.microsoft.com/office/word/2023/wordml/word16du" xmlns:w16sdtdh="http://schemas.microsoft.com/office/word/2020/wordml/sdtdatahash" xmlns:w16se="http://schemas.microsoft.com/office/word/2015/wordml/symex" xmlns:wpg="http://schemas.microsoft.com/office/word/2010/wordprocessingGroup" xmlns:wpi="http://schemas.microsoft.com/office/word/2010/wordprocessingInk" xmlns:wne="http://schemas.microsoft.com/office/word/2006/wordml" xmlns:wps="http://schemas.microsoft.com/office/word/2010/wordprocessingShape" mc:Ignorable="w14 w15 w16se w16cid w16 w16cex w16sdtdh w16du wp14">
   <w:body>
     <w:p>
       <w:pPr>
@@ -58,7 +58,13 @@
         <w:rPr>
           <w:i/>
         </w:rPr>
-        <w:t>Alliaria</w:t>
+        <w:t>A</w:t>
+      </w:r>
+      <w:r>
+        <w:rPr>
+          <w:i/>
+        </w:rPr>
+        <w:t>. petiolata</w:t>
       </w:r>
       <w:r>
         <w:t xml:space="preserve"> treatment and measurement period on soil nitrogen and phosphorus availability</w:t>
@@ -73,7 +79,7 @@
     <w:tbl>
       <w:tblPr>
         <w:tblStyle w:val="a"/>
-        <w:tblW w:w="9090" w:type="dxa"/>
+        <w:tblW w:w="9590" w:type="dxa"/>
         <w:tblBorders>
           <w:top w:val="nil"/>
           <w:left w:val="nil"/>
@@ -86,15 +92,14 @@
         <w:tblLook w:val="0600" w:firstRow="0" w:lastRow="0" w:firstColumn="0" w:lastColumn="0" w:noHBand="1" w:noVBand="1"/>
       </w:tblPr>
       <w:tblGrid>
-        <w:gridCol w:w="2260"/>
-        <w:gridCol w:w="880"/>
+        <w:gridCol w:w="2700"/>
+        <w:gridCol w:w="810"/>
         <w:gridCol w:w="980"/>
-        <w:gridCol w:w="920"/>
         <w:gridCol w:w="1140"/>
-        <w:gridCol w:w="930"/>
-        <w:gridCol w:w="1230"/>
-        <w:gridCol w:w="7"/>
-        <w:gridCol w:w="743"/>
+        <w:gridCol w:w="980"/>
+        <w:gridCol w:w="1150"/>
+        <w:gridCol w:w="860"/>
+        <w:gridCol w:w="970"/>
       </w:tblGrid>
       <w:tr>
         <w:trPr>
@@ -102,7 +107,7 @@
         </w:trPr>
         <w:tc>
           <w:tcPr>
-            <w:tcW w:w="2260" w:type="dxa"/>
+            <w:tcW w:w="2700" w:type="dxa"/>
             <w:tcBorders>
               <w:bottom w:val="single" w:sz="8" w:space="0" w:color="000000"/>
             </w:tcBorders>
@@ -119,7 +124,7 @@
         </w:tc>
         <w:tc>
           <w:tcPr>
-            <w:tcW w:w="880" w:type="dxa"/>
+            <w:tcW w:w="810" w:type="dxa"/>
             <w:tcBorders>
               <w:bottom w:val="single" w:sz="8" w:space="0" w:color="000000"/>
             </w:tcBorders>
@@ -136,7 +141,7 @@
         </w:tc>
         <w:tc>
           <w:tcPr>
-            <w:tcW w:w="1900" w:type="dxa"/>
+            <w:tcW w:w="2120" w:type="dxa"/>
             <w:gridSpan w:val="2"/>
             <w:tcBorders>
               <w:bottom w:val="single" w:sz="8" w:space="0" w:color="000000"/>
@@ -171,7 +176,7 @@
         </w:tc>
         <w:tc>
           <w:tcPr>
-            <w:tcW w:w="2070" w:type="dxa"/>
+            <w:tcW w:w="2130" w:type="dxa"/>
             <w:gridSpan w:val="2"/>
             <w:tcBorders>
               <w:bottom w:val="single" w:sz="8" w:space="0" w:color="000000"/>
@@ -223,8 +228,8 @@
         </w:tc>
         <w:tc>
           <w:tcPr>
-            <w:tcW w:w="1980" w:type="dxa"/>
-            <w:gridSpan w:val="3"/>
+            <w:tcW w:w="1830" w:type="dxa"/>
+            <w:gridSpan w:val="2"/>
             <w:tcBorders>
               <w:bottom w:val="single" w:sz="8" w:space="0" w:color="000000"/>
             </w:tcBorders>
@@ -280,7 +285,7 @@
         </w:trPr>
         <w:tc>
           <w:tcPr>
-            <w:tcW w:w="2260" w:type="dxa"/>
+            <w:tcW w:w="2700" w:type="dxa"/>
             <w:tcBorders>
               <w:bottom w:val="single" w:sz="8" w:space="0" w:color="000000"/>
             </w:tcBorders>
@@ -297,7 +302,7 @@
         </w:tc>
         <w:tc>
           <w:tcPr>
-            <w:tcW w:w="880" w:type="dxa"/>
+            <w:tcW w:w="810" w:type="dxa"/>
             <w:tcBorders>
               <w:bottom w:val="single" w:sz="8" w:space="0" w:color="000000"/>
             </w:tcBorders>
@@ -354,7 +359,7 @@
         </w:tc>
         <w:tc>
           <w:tcPr>
-            <w:tcW w:w="920" w:type="dxa"/>
+            <w:tcW w:w="1140" w:type="dxa"/>
             <w:tcBorders>
               <w:bottom w:val="single" w:sz="8" w:space="0" w:color="000000"/>
             </w:tcBorders>
@@ -384,7 +389,7 @@
         </w:tc>
         <w:tc>
           <w:tcPr>
-            <w:tcW w:w="1140" w:type="dxa"/>
+            <w:tcW w:w="980" w:type="dxa"/>
             <w:tcBorders>
               <w:bottom w:val="single" w:sz="8" w:space="0" w:color="000000"/>
             </w:tcBorders>
@@ -420,7 +425,7 @@
         </w:tc>
         <w:tc>
           <w:tcPr>
-            <w:tcW w:w="930" w:type="dxa"/>
+            <w:tcW w:w="1150" w:type="dxa"/>
             <w:tcBorders>
               <w:bottom w:val="single" w:sz="8" w:space="0" w:color="000000"/>
             </w:tcBorders>
@@ -450,7 +455,7 @@
         </w:tc>
         <w:tc>
           <w:tcPr>
-            <w:tcW w:w="1230" w:type="dxa"/>
+            <w:tcW w:w="860" w:type="dxa"/>
             <w:tcBorders>
               <w:bottom w:val="single" w:sz="8" w:space="0" w:color="000000"/>
             </w:tcBorders>
@@ -486,8 +491,7 @@
         </w:tc>
         <w:tc>
           <w:tcPr>
-            <w:tcW w:w="750" w:type="dxa"/>
-            <w:gridSpan w:val="2"/>
+            <w:tcW w:w="970" w:type="dxa"/>
             <w:tcBorders>
               <w:bottom w:val="single" w:sz="8" w:space="0" w:color="000000"/>
             </w:tcBorders>
@@ -522,15 +526,15 @@
         </w:trPr>
         <w:tc>
           <w:tcPr>
-            <w:tcW w:w="2260" w:type="dxa"/>
-            <w:shd w:val="clear" w:color="auto" w:fill="auto"/>
-            <w:tcMar>
-              <w:top w:w="0" w:type="dxa"/>
-              <w:left w:w="100" w:type="dxa"/>
-              <w:bottom w:w="0" w:type="dxa"/>
-              <w:right w:w="100" w:type="dxa"/>
-            </w:tcMar>
-            <w:vAlign w:val="bottom"/>
+            <w:tcW w:w="2700" w:type="dxa"/>
+            <w:shd w:val="clear" w:color="auto" w:fill="auto"/>
+            <w:tcMar>
+              <w:top w:w="0" w:type="dxa"/>
+              <w:left w:w="100" w:type="dxa"/>
+              <w:bottom w:w="0" w:type="dxa"/>
+              <w:right w:w="100" w:type="dxa"/>
+            </w:tcMar>
+            <w:vAlign w:val="center"/>
           </w:tcPr>
           <w:p>
             <w:pPr>
@@ -540,16 +544,16 @@
               <w:rPr>
                 <w:i/>
               </w:rPr>
-              <w:t xml:space="preserve">Alliaria </w:t>
-            </w:r>
-            <w:r>
-              <w:t>presence (A)</w:t>
-            </w:r>
-          </w:p>
-        </w:tc>
-        <w:tc>
-          <w:tcPr>
-            <w:tcW w:w="880" w:type="dxa"/>
+              <w:t xml:space="preserve">A. petiolata </w:t>
+            </w:r>
+            <w:r>
+              <w:t>treatment (A)</w:t>
+            </w:r>
+          </w:p>
+        </w:tc>
+        <w:tc>
+          <w:tcPr>
+            <w:tcW w:w="810" w:type="dxa"/>
             <w:shd w:val="clear" w:color="auto" w:fill="auto"/>
             <w:tcMar>
               <w:top w:w="0" w:type="dxa"/>
@@ -595,7 +599,7 @@
         </w:tc>
         <w:tc>
           <w:tcPr>
-            <w:tcW w:w="920" w:type="dxa"/>
+            <w:tcW w:w="1140" w:type="dxa"/>
             <w:shd w:val="clear" w:color="auto" w:fill="auto"/>
             <w:tcMar>
               <w:top w:w="0" w:type="dxa"/>
@@ -620,7 +624,7 @@
         </w:tc>
         <w:tc>
           <w:tcPr>
-            <w:tcW w:w="1140" w:type="dxa"/>
+            <w:tcW w:w="980" w:type="dxa"/>
             <w:shd w:val="clear" w:color="auto" w:fill="auto"/>
             <w:tcMar>
               <w:top w:w="0" w:type="dxa"/>
@@ -645,7 +649,7 @@
         </w:tc>
         <w:tc>
           <w:tcPr>
-            <w:tcW w:w="930" w:type="dxa"/>
+            <w:tcW w:w="1150" w:type="dxa"/>
             <w:shd w:val="clear" w:color="auto" w:fill="auto"/>
             <w:tcMar>
               <w:top w:w="0" w:type="dxa"/>
@@ -670,7 +674,7 @@
         </w:tc>
         <w:tc>
           <w:tcPr>
-            <w:tcW w:w="1230" w:type="dxa"/>
+            <w:tcW w:w="860" w:type="dxa"/>
             <w:shd w:val="clear" w:color="auto" w:fill="auto"/>
             <w:tcMar>
               <w:top w:w="0" w:type="dxa"/>
@@ -701,8 +705,7 @@
         </w:tc>
         <w:tc>
           <w:tcPr>
-            <w:tcW w:w="750" w:type="dxa"/>
-            <w:gridSpan w:val="2"/>
+            <w:tcW w:w="970" w:type="dxa"/>
             <w:shd w:val="clear" w:color="auto" w:fill="auto"/>
             <w:tcMar>
               <w:top w:w="0" w:type="dxa"/>
@@ -732,7 +735,7 @@
         </w:trPr>
         <w:tc>
           <w:tcPr>
-            <w:tcW w:w="2260" w:type="dxa"/>
+            <w:tcW w:w="2700" w:type="dxa"/>
             <w:shd w:val="clear" w:color="auto" w:fill="auto"/>
             <w:tcMar>
               <w:top w:w="0" w:type="dxa"/>
@@ -753,7 +756,7 @@
         </w:tc>
         <w:tc>
           <w:tcPr>
-            <w:tcW w:w="880" w:type="dxa"/>
+            <w:tcW w:w="810" w:type="dxa"/>
             <w:shd w:val="clear" w:color="auto" w:fill="auto"/>
             <w:tcMar>
               <w:top w:w="0" w:type="dxa"/>
@@ -799,7 +802,7 @@
         </w:tc>
         <w:tc>
           <w:tcPr>
-            <w:tcW w:w="920" w:type="dxa"/>
+            <w:tcW w:w="1140" w:type="dxa"/>
             <w:shd w:val="clear" w:color="auto" w:fill="auto"/>
             <w:tcMar>
               <w:top w:w="0" w:type="dxa"/>
@@ -830,7 +833,7 @@
         </w:tc>
         <w:tc>
           <w:tcPr>
-            <w:tcW w:w="1140" w:type="dxa"/>
+            <w:tcW w:w="980" w:type="dxa"/>
             <w:shd w:val="clear" w:color="auto" w:fill="auto"/>
             <w:tcMar>
               <w:top w:w="0" w:type="dxa"/>
@@ -855,7 +858,7 @@
         </w:tc>
         <w:tc>
           <w:tcPr>
-            <w:tcW w:w="930" w:type="dxa"/>
+            <w:tcW w:w="1150" w:type="dxa"/>
             <w:shd w:val="clear" w:color="auto" w:fill="auto"/>
             <w:tcMar>
               <w:top w:w="0" w:type="dxa"/>
@@ -886,7 +889,7 @@
         </w:tc>
         <w:tc>
           <w:tcPr>
-            <w:tcW w:w="1230" w:type="dxa"/>
+            <w:tcW w:w="860" w:type="dxa"/>
             <w:shd w:val="clear" w:color="auto" w:fill="auto"/>
             <w:tcMar>
               <w:top w:w="0" w:type="dxa"/>
@@ -917,8 +920,7 @@
         </w:tc>
         <w:tc>
           <w:tcPr>
-            <w:tcW w:w="750" w:type="dxa"/>
-            <w:gridSpan w:val="2"/>
+            <w:tcW w:w="970" w:type="dxa"/>
             <w:shd w:val="clear" w:color="auto" w:fill="auto"/>
             <w:tcMar>
               <w:top w:w="0" w:type="dxa"/>
@@ -954,7 +956,7 @@
         </w:trPr>
         <w:tc>
           <w:tcPr>
-            <w:tcW w:w="2260" w:type="dxa"/>
+            <w:tcW w:w="2700" w:type="dxa"/>
             <w:tcBorders>
               <w:bottom w:val="single" w:sz="8" w:space="0" w:color="000000"/>
             </w:tcBorders>
@@ -978,7 +980,7 @@
         </w:tc>
         <w:tc>
           <w:tcPr>
-            <w:tcW w:w="880" w:type="dxa"/>
+            <w:tcW w:w="810" w:type="dxa"/>
             <w:tcBorders>
               <w:bottom w:val="single" w:sz="8" w:space="0" w:color="000000"/>
             </w:tcBorders>
@@ -1030,7 +1032,7 @@
         </w:tc>
         <w:tc>
           <w:tcPr>
-            <w:tcW w:w="920" w:type="dxa"/>
+            <w:tcW w:w="1140" w:type="dxa"/>
             <w:tcBorders>
               <w:bottom w:val="single" w:sz="8" w:space="0" w:color="000000"/>
             </w:tcBorders>
@@ -1058,7 +1060,7 @@
         </w:tc>
         <w:tc>
           <w:tcPr>
-            <w:tcW w:w="1140" w:type="dxa"/>
+            <w:tcW w:w="980" w:type="dxa"/>
             <w:tcBorders>
               <w:bottom w:val="single" w:sz="8" w:space="0" w:color="000000"/>
             </w:tcBorders>
@@ -1086,7 +1088,7 @@
         </w:tc>
         <w:tc>
           <w:tcPr>
-            <w:tcW w:w="930" w:type="dxa"/>
+            <w:tcW w:w="1150" w:type="dxa"/>
             <w:tcBorders>
               <w:bottom w:val="single" w:sz="8" w:space="0" w:color="000000"/>
             </w:tcBorders>
@@ -1114,7 +1116,7 @@
         </w:tc>
         <w:tc>
           <w:tcPr>
-            <w:tcW w:w="1230" w:type="dxa"/>
+            <w:tcW w:w="860" w:type="dxa"/>
             <w:tcBorders>
               <w:bottom w:val="single" w:sz="8" w:space="0" w:color="000000"/>
             </w:tcBorders>
@@ -1142,8 +1144,7 @@
         </w:tc>
         <w:tc>
           <w:tcPr>
-            <w:tcW w:w="750" w:type="dxa"/>
-            <w:gridSpan w:val="2"/>
+            <w:tcW w:w="970" w:type="dxa"/>
             <w:tcBorders>
               <w:bottom w:val="single" w:sz="8" w:space="0" w:color="000000"/>
             </w:tcBorders>
@@ -1182,7 +1183,7 @@
         </w:trPr>
         <w:tc>
           <w:tcPr>
-            <w:tcW w:w="2260" w:type="dxa"/>
+            <w:tcW w:w="2700" w:type="dxa"/>
             <w:tcBorders>
               <w:top w:val="single" w:sz="8" w:space="0" w:color="000000"/>
               <w:bottom w:val="nil"/>
@@ -1207,7 +1208,7 @@
         </w:tc>
         <w:tc>
           <w:tcPr>
-            <w:tcW w:w="880" w:type="dxa"/>
+            <w:tcW w:w="810" w:type="dxa"/>
             <w:tcBorders>
               <w:top w:val="single" w:sz="8" w:space="0" w:color="000000"/>
               <w:bottom w:val="nil"/>
@@ -1255,7 +1256,7 @@
         </w:tc>
         <w:tc>
           <w:tcPr>
-            <w:tcW w:w="920" w:type="dxa"/>
+            <w:tcW w:w="1140" w:type="dxa"/>
             <w:tcBorders>
               <w:top w:val="single" w:sz="8" w:space="0" w:color="000000"/>
               <w:bottom w:val="nil"/>
@@ -1281,65 +1282,64 @@
         </w:tc>
         <w:tc>
           <w:tcPr>
-            <w:tcW w:w="1140" w:type="dxa"/>
-            <w:shd w:val="clear" w:color="auto" w:fill="auto"/>
-            <w:tcMar>
-              <w:top w:w="0" w:type="dxa"/>
-              <w:left w:w="100" w:type="dxa"/>
-              <w:bottom w:w="0" w:type="dxa"/>
-              <w:right w:w="100" w:type="dxa"/>
-            </w:tcMar>
-            <w:vAlign w:val="bottom"/>
-          </w:tcPr>
-          <w:p>
-            <w:pPr>
-              <w:spacing w:line="276" w:lineRule="auto"/>
-              <w:jc w:val="right"/>
-            </w:pPr>
-          </w:p>
-        </w:tc>
-        <w:tc>
-          <w:tcPr>
-            <w:tcW w:w="930" w:type="dxa"/>
-            <w:shd w:val="clear" w:color="auto" w:fill="auto"/>
-            <w:tcMar>
-              <w:top w:w="0" w:type="dxa"/>
-              <w:left w:w="100" w:type="dxa"/>
-              <w:bottom w:w="0" w:type="dxa"/>
-              <w:right w:w="100" w:type="dxa"/>
-            </w:tcMar>
-            <w:vAlign w:val="bottom"/>
-          </w:tcPr>
-          <w:p>
-            <w:pPr>
-              <w:spacing w:line="276" w:lineRule="auto"/>
-              <w:jc w:val="right"/>
-            </w:pPr>
-          </w:p>
-        </w:tc>
-        <w:tc>
-          <w:tcPr>
-            <w:tcW w:w="1230" w:type="dxa"/>
-            <w:shd w:val="clear" w:color="auto" w:fill="auto"/>
-            <w:tcMar>
-              <w:top w:w="0" w:type="dxa"/>
-              <w:left w:w="100" w:type="dxa"/>
-              <w:bottom w:w="0" w:type="dxa"/>
-              <w:right w:w="100" w:type="dxa"/>
-            </w:tcMar>
-            <w:vAlign w:val="bottom"/>
-          </w:tcPr>
-          <w:p>
-            <w:pPr>
-              <w:spacing w:line="276" w:lineRule="auto"/>
-              <w:jc w:val="right"/>
-            </w:pPr>
-          </w:p>
-        </w:tc>
-        <w:tc>
-          <w:tcPr>
-            <w:tcW w:w="750" w:type="dxa"/>
-            <w:gridSpan w:val="2"/>
+            <w:tcW w:w="980" w:type="dxa"/>
+            <w:shd w:val="clear" w:color="auto" w:fill="auto"/>
+            <w:tcMar>
+              <w:top w:w="0" w:type="dxa"/>
+              <w:left w:w="100" w:type="dxa"/>
+              <w:bottom w:w="0" w:type="dxa"/>
+              <w:right w:w="100" w:type="dxa"/>
+            </w:tcMar>
+            <w:vAlign w:val="bottom"/>
+          </w:tcPr>
+          <w:p>
+            <w:pPr>
+              <w:spacing w:line="276" w:lineRule="auto"/>
+              <w:jc w:val="right"/>
+            </w:pPr>
+          </w:p>
+        </w:tc>
+        <w:tc>
+          <w:tcPr>
+            <w:tcW w:w="1150" w:type="dxa"/>
+            <w:shd w:val="clear" w:color="auto" w:fill="auto"/>
+            <w:tcMar>
+              <w:top w:w="0" w:type="dxa"/>
+              <w:left w:w="100" w:type="dxa"/>
+              <w:bottom w:w="0" w:type="dxa"/>
+              <w:right w:w="100" w:type="dxa"/>
+            </w:tcMar>
+            <w:vAlign w:val="bottom"/>
+          </w:tcPr>
+          <w:p>
+            <w:pPr>
+              <w:spacing w:line="276" w:lineRule="auto"/>
+              <w:jc w:val="right"/>
+            </w:pPr>
+          </w:p>
+        </w:tc>
+        <w:tc>
+          <w:tcPr>
+            <w:tcW w:w="860" w:type="dxa"/>
+            <w:shd w:val="clear" w:color="auto" w:fill="auto"/>
+            <w:tcMar>
+              <w:top w:w="0" w:type="dxa"/>
+              <w:left w:w="100" w:type="dxa"/>
+              <w:bottom w:w="0" w:type="dxa"/>
+              <w:right w:w="100" w:type="dxa"/>
+            </w:tcMar>
+            <w:vAlign w:val="bottom"/>
+          </w:tcPr>
+          <w:p>
+            <w:pPr>
+              <w:spacing w:line="276" w:lineRule="auto"/>
+              <w:jc w:val="right"/>
+            </w:pPr>
+          </w:p>
+        </w:tc>
+        <w:tc>
+          <w:tcPr>
+            <w:tcW w:w="970" w:type="dxa"/>
             <w:shd w:val="clear" w:color="auto" w:fill="auto"/>
             <w:tcMar>
               <w:top w:w="0" w:type="dxa"/>
@@ -1363,7 +1363,7 @@
         </w:trPr>
         <w:tc>
           <w:tcPr>
-            <w:tcW w:w="2260" w:type="dxa"/>
+            <w:tcW w:w="2700" w:type="dxa"/>
             <w:tcBorders>
               <w:top w:val="nil"/>
               <w:bottom w:val="single" w:sz="8" w:space="0" w:color="000000"/>
@@ -1388,7 +1388,7 @@
         </w:tc>
         <w:tc>
           <w:tcPr>
-            <w:tcW w:w="880" w:type="dxa"/>
+            <w:tcW w:w="810" w:type="dxa"/>
             <w:tcBorders>
               <w:top w:val="nil"/>
               <w:bottom w:val="single" w:sz="8" w:space="0" w:color="000000"/>
@@ -1410,7 +1410,7 @@
         </w:tc>
         <w:tc>
           <w:tcPr>
-            <w:tcW w:w="1900" w:type="dxa"/>
+            <w:tcW w:w="2120" w:type="dxa"/>
             <w:gridSpan w:val="2"/>
             <w:tcBorders>
               <w:top w:val="nil"/>
@@ -1447,10 +1447,10 @@
         </w:tc>
         <w:tc>
           <w:tcPr>
-            <w:tcW w:w="2070" w:type="dxa"/>
+            <w:tcW w:w="2130" w:type="dxa"/>
             <w:gridSpan w:val="2"/>
             <w:tcBorders>
-              <w:bottom w:val="single" w:sz="4" w:space="0" w:color="auto"/>
+              <w:bottom w:val="single" w:sz="8" w:space="0" w:color="auto"/>
             </w:tcBorders>
             <w:shd w:val="clear" w:color="auto" w:fill="auto"/>
             <w:tcMar>
@@ -1478,27 +1478,26 @@
         </w:tc>
         <w:tc>
           <w:tcPr>
-            <w:tcW w:w="1237" w:type="dxa"/>
-            <w:gridSpan w:val="2"/>
-            <w:shd w:val="clear" w:color="auto" w:fill="auto"/>
-            <w:tcMar>
-              <w:top w:w="0" w:type="dxa"/>
-              <w:left w:w="100" w:type="dxa"/>
-              <w:bottom w:w="0" w:type="dxa"/>
-              <w:right w:w="100" w:type="dxa"/>
-            </w:tcMar>
-            <w:vAlign w:val="bottom"/>
-          </w:tcPr>
-          <w:p>
-            <w:pPr>
-              <w:spacing w:line="276" w:lineRule="auto"/>
-              <w:jc w:val="right"/>
-            </w:pPr>
-          </w:p>
-        </w:tc>
-        <w:tc>
-          <w:tcPr>
-            <w:tcW w:w="743" w:type="dxa"/>
+            <w:tcW w:w="860" w:type="dxa"/>
+            <w:shd w:val="clear" w:color="auto" w:fill="auto"/>
+            <w:tcMar>
+              <w:top w:w="0" w:type="dxa"/>
+              <w:left w:w="100" w:type="dxa"/>
+              <w:bottom w:w="0" w:type="dxa"/>
+              <w:right w:w="100" w:type="dxa"/>
+            </w:tcMar>
+            <w:vAlign w:val="bottom"/>
+          </w:tcPr>
+          <w:p>
+            <w:pPr>
+              <w:spacing w:line="276" w:lineRule="auto"/>
+              <w:jc w:val="right"/>
+            </w:pPr>
+          </w:p>
+        </w:tc>
+        <w:tc>
+          <w:tcPr>
+            <w:tcW w:w="970" w:type="dxa"/>
             <w:shd w:val="clear" w:color="auto" w:fill="auto"/>
             <w:tcMar>
               <w:top w:w="0" w:type="dxa"/>
@@ -1522,7 +1521,7 @@
         </w:trPr>
         <w:tc>
           <w:tcPr>
-            <w:tcW w:w="2260" w:type="dxa"/>
+            <w:tcW w:w="2700" w:type="dxa"/>
             <w:tcBorders>
               <w:top w:val="single" w:sz="8" w:space="0" w:color="000000"/>
               <w:bottom w:val="single" w:sz="8" w:space="0" w:color="000000"/>
@@ -1547,7 +1546,7 @@
         </w:tc>
         <w:tc>
           <w:tcPr>
-            <w:tcW w:w="880" w:type="dxa"/>
+            <w:tcW w:w="810" w:type="dxa"/>
             <w:tcBorders>
               <w:top w:val="single" w:sz="8" w:space="0" w:color="000000"/>
               <w:bottom w:val="single" w:sz="8" w:space="0" w:color="000000"/>
@@ -1610,7 +1609,7 @@
         </w:tc>
         <w:tc>
           <w:tcPr>
-            <w:tcW w:w="920" w:type="dxa"/>
+            <w:tcW w:w="1140" w:type="dxa"/>
             <w:tcBorders>
               <w:top w:val="single" w:sz="8" w:space="0" w:color="000000"/>
               <w:bottom w:val="single" w:sz="8" w:space="0" w:color="000000"/>
@@ -1642,10 +1641,10 @@
         </w:tc>
         <w:tc>
           <w:tcPr>
-            <w:tcW w:w="1140" w:type="dxa"/>
-            <w:tcBorders>
-              <w:top w:val="single" w:sz="4" w:space="0" w:color="auto"/>
-              <w:bottom w:val="single" w:sz="4" w:space="0" w:color="auto"/>
+            <w:tcW w:w="980" w:type="dxa"/>
+            <w:tcBorders>
+              <w:top w:val="single" w:sz="8" w:space="0" w:color="auto"/>
+              <w:bottom w:val="single" w:sz="8" w:space="0" w:color="auto"/>
             </w:tcBorders>
             <w:shd w:val="clear" w:color="auto" w:fill="auto"/>
             <w:tcMar>
@@ -1677,10 +1676,10 @@
         </w:tc>
         <w:tc>
           <w:tcPr>
-            <w:tcW w:w="930" w:type="dxa"/>
-            <w:tcBorders>
-              <w:top w:val="single" w:sz="4" w:space="0" w:color="auto"/>
-              <w:bottom w:val="single" w:sz="4" w:space="0" w:color="auto"/>
+            <w:tcW w:w="1150" w:type="dxa"/>
+            <w:tcBorders>
+              <w:top w:val="single" w:sz="8" w:space="0" w:color="auto"/>
+              <w:bottom w:val="single" w:sz="8" w:space="0" w:color="auto"/>
             </w:tcBorders>
             <w:shd w:val="clear" w:color="auto" w:fill="auto"/>
             <w:tcMar>
@@ -1706,27 +1705,26 @@
         </w:tc>
         <w:tc>
           <w:tcPr>
-            <w:tcW w:w="1230" w:type="dxa"/>
-            <w:shd w:val="clear" w:color="auto" w:fill="auto"/>
-            <w:tcMar>
-              <w:top w:w="0" w:type="dxa"/>
-              <w:left w:w="100" w:type="dxa"/>
-              <w:bottom w:w="0" w:type="dxa"/>
-              <w:right w:w="100" w:type="dxa"/>
-            </w:tcMar>
-            <w:vAlign w:val="bottom"/>
-          </w:tcPr>
-          <w:p>
-            <w:pPr>
-              <w:spacing w:line="276" w:lineRule="auto"/>
-              <w:jc w:val="right"/>
-            </w:pPr>
-          </w:p>
-        </w:tc>
-        <w:tc>
-          <w:tcPr>
-            <w:tcW w:w="750" w:type="dxa"/>
-            <w:gridSpan w:val="2"/>
+            <w:tcW w:w="860" w:type="dxa"/>
+            <w:shd w:val="clear" w:color="auto" w:fill="auto"/>
+            <w:tcMar>
+              <w:top w:w="0" w:type="dxa"/>
+              <w:left w:w="100" w:type="dxa"/>
+              <w:bottom w:w="0" w:type="dxa"/>
+              <w:right w:w="100" w:type="dxa"/>
+            </w:tcMar>
+            <w:vAlign w:val="bottom"/>
+          </w:tcPr>
+          <w:p>
+            <w:pPr>
+              <w:spacing w:line="276" w:lineRule="auto"/>
+              <w:jc w:val="right"/>
+            </w:pPr>
+          </w:p>
+        </w:tc>
+        <w:tc>
+          <w:tcPr>
+            <w:tcW w:w="970" w:type="dxa"/>
             <w:shd w:val="clear" w:color="auto" w:fill="auto"/>
             <w:tcMar>
               <w:top w:w="0" w:type="dxa"/>
@@ -1750,7 +1748,7 @@
         </w:trPr>
         <w:tc>
           <w:tcPr>
-            <w:tcW w:w="2260" w:type="dxa"/>
+            <w:tcW w:w="2700" w:type="dxa"/>
             <w:tcBorders>
               <w:top w:val="single" w:sz="8" w:space="0" w:color="000000"/>
             </w:tcBorders>
@@ -1761,7 +1759,7 @@
               <w:bottom w:w="0" w:type="dxa"/>
               <w:right w:w="100" w:type="dxa"/>
             </w:tcMar>
-            <w:vAlign w:val="bottom"/>
+            <w:vAlign w:val="center"/>
           </w:tcPr>
           <w:p>
             <w:pPr>
@@ -1771,16 +1769,16 @@
               <w:rPr>
                 <w:i/>
               </w:rPr>
-              <w:t xml:space="preserve">Alliaria </w:t>
-            </w:r>
-            <w:r>
-              <w:t>presence (A)</w:t>
-            </w:r>
-          </w:p>
-        </w:tc>
-        <w:tc>
-          <w:tcPr>
-            <w:tcW w:w="880" w:type="dxa"/>
+              <w:t xml:space="preserve">A. petiolata </w:t>
+            </w:r>
+            <w:r>
+              <w:t>treatment (A)</w:t>
+            </w:r>
+          </w:p>
+        </w:tc>
+        <w:tc>
+          <w:tcPr>
+            <w:tcW w:w="810" w:type="dxa"/>
             <w:tcBorders>
               <w:top w:val="single" w:sz="8" w:space="0" w:color="000000"/>
             </w:tcBorders>
@@ -1829,7 +1827,7 @@
         </w:tc>
         <w:tc>
           <w:tcPr>
-            <w:tcW w:w="920" w:type="dxa"/>
+            <w:tcW w:w="1140" w:type="dxa"/>
             <w:shd w:val="clear" w:color="auto" w:fill="auto"/>
             <w:tcMar>
               <w:top w:w="0" w:type="dxa"/>
@@ -1861,9 +1859,9 @@
         </w:tc>
         <w:tc>
           <w:tcPr>
-            <w:tcW w:w="1140" w:type="dxa"/>
-            <w:tcBorders>
-              <w:top w:val="single" w:sz="4" w:space="0" w:color="auto"/>
+            <w:tcW w:w="980" w:type="dxa"/>
+            <w:tcBorders>
+              <w:top w:val="single" w:sz="8" w:space="0" w:color="auto"/>
             </w:tcBorders>
             <w:shd w:val="clear" w:color="auto" w:fill="auto"/>
             <w:tcMar>
@@ -1886,9 +1884,9 @@
         </w:tc>
         <w:tc>
           <w:tcPr>
-            <w:tcW w:w="930" w:type="dxa"/>
-            <w:tcBorders>
-              <w:top w:val="single" w:sz="4" w:space="0" w:color="auto"/>
+            <w:tcW w:w="1150" w:type="dxa"/>
+            <w:tcBorders>
+              <w:top w:val="single" w:sz="8" w:space="0" w:color="auto"/>
             </w:tcBorders>
             <w:shd w:val="clear" w:color="auto" w:fill="auto"/>
             <w:tcMar>
@@ -1916,27 +1914,26 @@
         </w:tc>
         <w:tc>
           <w:tcPr>
-            <w:tcW w:w="1230" w:type="dxa"/>
-            <w:shd w:val="clear" w:color="auto" w:fill="auto"/>
-            <w:tcMar>
-              <w:top w:w="0" w:type="dxa"/>
-              <w:left w:w="100" w:type="dxa"/>
-              <w:bottom w:w="0" w:type="dxa"/>
-              <w:right w:w="100" w:type="dxa"/>
-            </w:tcMar>
-            <w:vAlign w:val="bottom"/>
-          </w:tcPr>
-          <w:p>
-            <w:pPr>
-              <w:spacing w:line="276" w:lineRule="auto"/>
-              <w:jc w:val="right"/>
-            </w:pPr>
-          </w:p>
-        </w:tc>
-        <w:tc>
-          <w:tcPr>
-            <w:tcW w:w="750" w:type="dxa"/>
-            <w:gridSpan w:val="2"/>
+            <w:tcW w:w="860" w:type="dxa"/>
+            <w:shd w:val="clear" w:color="auto" w:fill="auto"/>
+            <w:tcMar>
+              <w:top w:w="0" w:type="dxa"/>
+              <w:left w:w="100" w:type="dxa"/>
+              <w:bottom w:w="0" w:type="dxa"/>
+              <w:right w:w="100" w:type="dxa"/>
+            </w:tcMar>
+            <w:vAlign w:val="bottom"/>
+          </w:tcPr>
+          <w:p>
+            <w:pPr>
+              <w:spacing w:line="276" w:lineRule="auto"/>
+              <w:jc w:val="right"/>
+            </w:pPr>
+          </w:p>
+        </w:tc>
+        <w:tc>
+          <w:tcPr>
+            <w:tcW w:w="970" w:type="dxa"/>
             <w:shd w:val="clear" w:color="auto" w:fill="auto"/>
             <w:tcMar>
               <w:top w:w="0" w:type="dxa"/>
@@ -1960,7 +1957,7 @@
         </w:trPr>
         <w:tc>
           <w:tcPr>
-            <w:tcW w:w="2260" w:type="dxa"/>
+            <w:tcW w:w="2700" w:type="dxa"/>
             <w:shd w:val="clear" w:color="auto" w:fill="auto"/>
             <w:tcMar>
               <w:top w:w="0" w:type="dxa"/>
@@ -1981,7 +1978,7 @@
         </w:tc>
         <w:tc>
           <w:tcPr>
-            <w:tcW w:w="880" w:type="dxa"/>
+            <w:tcW w:w="810" w:type="dxa"/>
             <w:shd w:val="clear" w:color="auto" w:fill="auto"/>
             <w:tcMar>
               <w:top w:w="0" w:type="dxa"/>
@@ -2027,7 +2024,7 @@
         </w:tc>
         <w:tc>
           <w:tcPr>
-            <w:tcW w:w="920" w:type="dxa"/>
+            <w:tcW w:w="1140" w:type="dxa"/>
             <w:shd w:val="clear" w:color="auto" w:fill="auto"/>
             <w:tcMar>
               <w:top w:w="0" w:type="dxa"/>
@@ -2057,7 +2054,7 @@
         </w:tc>
         <w:tc>
           <w:tcPr>
-            <w:tcW w:w="1140" w:type="dxa"/>
+            <w:tcW w:w="980" w:type="dxa"/>
             <w:shd w:val="clear" w:color="auto" w:fill="auto"/>
             <w:tcMar>
               <w:top w:w="0" w:type="dxa"/>
@@ -2079,7 +2076,7 @@
         </w:tc>
         <w:tc>
           <w:tcPr>
-            <w:tcW w:w="930" w:type="dxa"/>
+            <w:tcW w:w="1150" w:type="dxa"/>
             <w:shd w:val="clear" w:color="auto" w:fill="auto"/>
             <w:tcMar>
               <w:top w:w="0" w:type="dxa"/>
@@ -2107,27 +2104,26 @@
         </w:tc>
         <w:tc>
           <w:tcPr>
-            <w:tcW w:w="1230" w:type="dxa"/>
-            <w:shd w:val="clear" w:color="auto" w:fill="auto"/>
-            <w:tcMar>
-              <w:top w:w="0" w:type="dxa"/>
-              <w:left w:w="100" w:type="dxa"/>
-              <w:bottom w:w="0" w:type="dxa"/>
-              <w:right w:w="100" w:type="dxa"/>
-            </w:tcMar>
-            <w:vAlign w:val="bottom"/>
-          </w:tcPr>
-          <w:p>
-            <w:pPr>
-              <w:spacing w:line="276" w:lineRule="auto"/>
-              <w:jc w:val="right"/>
-            </w:pPr>
-          </w:p>
-        </w:tc>
-        <w:tc>
-          <w:tcPr>
-            <w:tcW w:w="750" w:type="dxa"/>
-            <w:gridSpan w:val="2"/>
+            <w:tcW w:w="860" w:type="dxa"/>
+            <w:shd w:val="clear" w:color="auto" w:fill="auto"/>
+            <w:tcMar>
+              <w:top w:w="0" w:type="dxa"/>
+              <w:left w:w="100" w:type="dxa"/>
+              <w:bottom w:w="0" w:type="dxa"/>
+              <w:right w:w="100" w:type="dxa"/>
+            </w:tcMar>
+            <w:vAlign w:val="bottom"/>
+          </w:tcPr>
+          <w:p>
+            <w:pPr>
+              <w:spacing w:line="276" w:lineRule="auto"/>
+              <w:jc w:val="right"/>
+            </w:pPr>
+          </w:p>
+        </w:tc>
+        <w:tc>
+          <w:tcPr>
+            <w:tcW w:w="970" w:type="dxa"/>
             <w:shd w:val="clear" w:color="auto" w:fill="auto"/>
             <w:tcMar>
               <w:top w:w="0" w:type="dxa"/>
@@ -2151,7 +2147,7 @@
         </w:trPr>
         <w:tc>
           <w:tcPr>
-            <w:tcW w:w="2260" w:type="dxa"/>
+            <w:tcW w:w="2700" w:type="dxa"/>
             <w:tcBorders>
               <w:bottom w:val="single" w:sz="8" w:space="0" w:color="000000"/>
             </w:tcBorders>
@@ -2175,7 +2171,7 @@
         </w:tc>
         <w:tc>
           <w:tcPr>
-            <w:tcW w:w="880" w:type="dxa"/>
+            <w:tcW w:w="810" w:type="dxa"/>
             <w:tcBorders>
               <w:bottom w:val="single" w:sz="8" w:space="0" w:color="000000"/>
             </w:tcBorders>
@@ -2227,7 +2223,7 @@
         </w:tc>
         <w:tc>
           <w:tcPr>
-            <w:tcW w:w="920" w:type="dxa"/>
+            <w:tcW w:w="1140" w:type="dxa"/>
             <w:tcBorders>
               <w:bottom w:val="single" w:sz="8" w:space="0" w:color="000000"/>
             </w:tcBorders>
@@ -2255,9 +2251,9 @@
         </w:tc>
         <w:tc>
           <w:tcPr>
-            <w:tcW w:w="1140" w:type="dxa"/>
-            <w:tcBorders>
-              <w:bottom w:val="single" w:sz="4" w:space="0" w:color="auto"/>
+            <w:tcW w:w="980" w:type="dxa"/>
+            <w:tcBorders>
+              <w:bottom w:val="single" w:sz="8" w:space="0" w:color="auto"/>
             </w:tcBorders>
             <w:shd w:val="clear" w:color="auto" w:fill="auto"/>
             <w:tcMar>
@@ -2280,9 +2276,9 @@
         </w:tc>
         <w:tc>
           <w:tcPr>
-            <w:tcW w:w="930" w:type="dxa"/>
-            <w:tcBorders>
-              <w:bottom w:val="single" w:sz="4" w:space="0" w:color="auto"/>
+            <w:tcW w:w="1150" w:type="dxa"/>
+            <w:tcBorders>
+              <w:bottom w:val="single" w:sz="8" w:space="0" w:color="auto"/>
             </w:tcBorders>
             <w:shd w:val="clear" w:color="auto" w:fill="auto"/>
             <w:tcMar>
@@ -2305,27 +2301,26 @@
         </w:tc>
         <w:tc>
           <w:tcPr>
-            <w:tcW w:w="1230" w:type="dxa"/>
-            <w:shd w:val="clear" w:color="auto" w:fill="auto"/>
-            <w:tcMar>
-              <w:top w:w="0" w:type="dxa"/>
-              <w:left w:w="100" w:type="dxa"/>
-              <w:bottom w:w="0" w:type="dxa"/>
-              <w:right w:w="100" w:type="dxa"/>
-            </w:tcMar>
-            <w:vAlign w:val="bottom"/>
-          </w:tcPr>
-          <w:p>
-            <w:pPr>
-              <w:spacing w:line="276" w:lineRule="auto"/>
-              <w:jc w:val="right"/>
-            </w:pPr>
-          </w:p>
-        </w:tc>
-        <w:tc>
-          <w:tcPr>
-            <w:tcW w:w="750" w:type="dxa"/>
-            <w:gridSpan w:val="2"/>
+            <w:tcW w:w="860" w:type="dxa"/>
+            <w:shd w:val="clear" w:color="auto" w:fill="auto"/>
+            <w:tcMar>
+              <w:top w:w="0" w:type="dxa"/>
+              <w:left w:w="100" w:type="dxa"/>
+              <w:bottom w:w="0" w:type="dxa"/>
+              <w:right w:w="100" w:type="dxa"/>
+            </w:tcMar>
+            <w:vAlign w:val="bottom"/>
+          </w:tcPr>
+          <w:p>
+            <w:pPr>
+              <w:spacing w:line="276" w:lineRule="auto"/>
+              <w:jc w:val="right"/>
+            </w:pPr>
+          </w:p>
+        </w:tc>
+        <w:tc>
+          <w:tcPr>
+            <w:tcW w:w="970" w:type="dxa"/>
             <w:shd w:val="clear" w:color="auto" w:fill="auto"/>
             <w:tcMar>
               <w:top w:w="0" w:type="dxa"/>
@@ -2442,10 +2437,10 @@
           <w:noProof/>
         </w:rPr>
         <w:drawing>
-          <wp:inline distT="0" distB="0" distL="0" distR="0" wp14:anchorId="63FB61E8" wp14:editId="6476D4D5">
+          <wp:inline distT="0" distB="0" distL="0" distR="0" wp14:anchorId="06E6E8F6" wp14:editId="6D5D357F">
             <wp:extent cx="5943600" cy="2674620"/>
             <wp:effectExtent l="0" t="0" r="0" b="5080"/>
-            <wp:docPr id="1259939981" name="Picture 3" descr="A diagram of a tree canopy status&#10;&#10;Description automatically generated"/>
+            <wp:docPr id="1411442348" name="Picture 1" descr="A chart of different types of soil&#10;&#10;Description automatically generated"/>
             <wp:cNvGraphicFramePr>
               <a:graphicFrameLocks xmlns:a="http://schemas.openxmlformats.org/drawingml/2006/main" noChangeAspect="1"/>
             </wp:cNvGraphicFramePr>
@@ -2453,7 +2448,7 @@
               <a:graphicData uri="http://schemas.openxmlformats.org/drawingml/2006/picture">
                 <pic:pic xmlns:pic="http://schemas.openxmlformats.org/drawingml/2006/picture">
                   <pic:nvPicPr>
-                    <pic:cNvPr id="1259939981" name="Picture 3" descr="A diagram of a tree canopy status&#10;&#10;Description automatically generated"/>
+                    <pic:cNvPr id="1411442348" name="Picture 1" descr="A chart of different types of soil&#10;&#10;Description automatically generated"/>
                     <pic:cNvPicPr/>
                   </pic:nvPicPr>
                   <pic:blipFill>
@@ -2487,60 +2482,62 @@
     <w:p>
       <w:pPr>
         <w:spacing w:line="480" w:lineRule="auto"/>
+      </w:pPr>
+      <w:r>
         <w:rPr>
           <w:b/>
         </w:rPr>
-      </w:pPr>
-      <w:r>
-        <w:rPr>
-          <w:b/>
-        </w:rPr>
         <w:t xml:space="preserve">Figure S1 </w:t>
       </w:r>
       <w:r>
+        <w:t xml:space="preserve">Effects of </w:t>
+      </w:r>
+      <w:r>
+        <w:rPr>
+          <w:i/>
+        </w:rPr>
+        <w:t>A. petiolata</w:t>
+      </w:r>
+      <w:r>
+        <w:t xml:space="preserve"> treatment and tree canopy status </w:t>
+      </w:r>
+      <w:r>
         <w:rPr>
           <w:color w:val="0E101A"/>
         </w:rPr>
-        <w:t xml:space="preserve">Effects of tree canopy and </w:t>
+        <w:t xml:space="preserve">on soil nitrate availability (a) and soil ammonium availability (b). </w:t>
+      </w:r>
+      <w:r>
+        <w:rPr>
+          <w:color w:val="0E101A"/>
+        </w:rPr>
+        <w:t xml:space="preserve">Tree canopy status is on the x-axis. Teal points and boxplots indicate measurements collected in plots where </w:t>
       </w:r>
       <w:r>
         <w:rPr>
           <w:i/>
-        </w:rPr>
-        <w:t>Alliaria</w:t>
-      </w:r>
-      <w:r>
-        <w:rPr>
           <w:color w:val="0E101A"/>
         </w:rPr>
-        <w:t xml:space="preserve"> treatment on soil nitrate availability (a) and soil ammonium availability (b). Tree canopy status is on the x-axis. </w:t>
-      </w:r>
-      <w:r>
-        <w:t xml:space="preserve">Yellow points and boxplots indicate measurements collected in plots where </w:t>
+        <w:t>A. petiolata</w:t>
+      </w:r>
+      <w:r>
+        <w:rPr>
+          <w:color w:val="0E101A"/>
+        </w:rPr>
+        <w:t xml:space="preserve"> was weeded and gold points and boxplots indicate measurements collected in subplots where </w:t>
       </w:r>
       <w:r>
         <w:rPr>
           <w:i/>
-        </w:rPr>
-        <w:t>Alliaria</w:t>
-      </w:r>
-      <w:r>
-        <w:t xml:space="preserve"> was weeded and orange points and boxplots indicate measurements collected in plots where </w:t>
-      </w:r>
-      <w:r>
-        <w:rPr>
-          <w:i/>
-        </w:rPr>
-        <w:t>Alliaria</w:t>
-      </w:r>
-      <w:r>
-        <w:t xml:space="preserve"> abundance was not manipulated.</w:t>
-      </w:r>
-      <w:r>
-        <w:rPr>
           <w:color w:val="0E101A"/>
         </w:rPr>
-        <w:t xml:space="preserve"> Boxes represent the upper (75% percentile) and lower (25% percentile) quartiles, and whiskers represent 1.5 times the upper and lower quartile values. Lettering above each treatment group indicates statistically different groups where Tukey: </w:t>
+        <w:t>A. petiolata</w:t>
+      </w:r>
+      <w:r>
+        <w:rPr>
+          <w:color w:val="0E101A"/>
+        </w:rPr>
+        <w:t xml:space="preserve"> was present at ambient levels. Boxes represent the upper (75% percentile) and lower (25% percentile) quartiles, and whiskers represent 1.5 times the upper and lower quartile values. Lettering above each treatment group indicates statistically different groups where Tukey: </w:t>
       </w:r>
       <w:r>
         <w:rPr>
@@ -2597,10 +2594,10 @@
           <w:noProof/>
         </w:rPr>
         <w:drawing>
-          <wp:inline distT="0" distB="0" distL="0" distR="0" wp14:anchorId="7D555F3A" wp14:editId="263BF01A">
+          <wp:inline distT="0" distB="0" distL="0" distR="0" wp14:anchorId="52482EF6" wp14:editId="12BCBAF6">
             <wp:extent cx="5943600" cy="2674620"/>
             <wp:effectExtent l="0" t="0" r="0" b="5080"/>
-            <wp:docPr id="692508117" name="Picture 2" descr="A diagram of different types of trees&#10;&#10;Description automatically generated"/>
+            <wp:docPr id="1317201433" name="Picture 2" descr="A diagram of different types of trees&#10;&#10;Description automatically generated with medium confidence"/>
             <wp:cNvGraphicFramePr>
               <a:graphicFrameLocks xmlns:a="http://schemas.openxmlformats.org/drawingml/2006/main" noChangeAspect="1"/>
             </wp:cNvGraphicFramePr>
@@ -2608,7 +2605,7 @@
               <a:graphicData uri="http://schemas.openxmlformats.org/drawingml/2006/picture">
                 <pic:pic xmlns:pic="http://schemas.openxmlformats.org/drawingml/2006/picture">
                   <pic:nvPicPr>
-                    <pic:cNvPr id="692508117" name="Picture 2" descr="A diagram of different types of trees&#10;&#10;Description automatically generated"/>
+                    <pic:cNvPr id="1317201433" name="Picture 2" descr="A diagram of different types of trees&#10;&#10;Description automatically generated with medium confidence"/>
                     <pic:cNvPicPr/>
                   </pic:nvPicPr>
                   <pic:blipFill>
@@ -2642,45 +2639,42 @@
     <w:p>
       <w:pPr>
         <w:spacing w:line="480" w:lineRule="auto"/>
+      </w:pPr>
+      <w:r>
         <w:rPr>
           <w:b/>
         </w:rPr>
-      </w:pPr>
+        <w:t>F</w:t>
+      </w:r>
       <w:r>
         <w:rPr>
           <w:b/>
         </w:rPr>
-        <w:t>F</w:t>
+        <w:t>igure S2</w:t>
       </w:r>
       <w:r>
         <w:rPr>
           <w:b/>
         </w:rPr>
-        <w:t>igure S2</w:t>
-      </w:r>
-      <w:r>
-        <w:rPr>
-          <w:b/>
-        </w:rPr>
         <w:t xml:space="preserve"> </w:t>
       </w:r>
       <w:r>
+        <w:t xml:space="preserve">Effects of </w:t>
+      </w:r>
+      <w:r>
+        <w:rPr>
+          <w:i/>
+        </w:rPr>
+        <w:t>A. petiolata</w:t>
+      </w:r>
+      <w:r>
+        <w:t xml:space="preserve"> treatment and tree canopy status on</w:t>
+      </w:r>
+      <w:r>
         <w:rPr>
           <w:color w:val="0E101A"/>
         </w:rPr>
-        <w:t xml:space="preserve">Effects of tree canopy and </w:t>
-      </w:r>
-      <w:r>
-        <w:rPr>
-          <w:i/>
-        </w:rPr>
-        <w:t>Alliaria</w:t>
-      </w:r>
-      <w:r>
-        <w:rPr>
-          <w:color w:val="0E101A"/>
-        </w:rPr>
-        <w:t xml:space="preserve"> treatment on relative chlorophyll content in </w:t>
+        <w:t xml:space="preserve"> relative chlorophyll content in </w:t>
       </w:r>
       <w:r>
         <w:rPr>
@@ -2702,56 +2696,51 @@
           <w:iCs/>
           <w:color w:val="0E101A"/>
         </w:rPr>
-        <w:t xml:space="preserve">M. </w:t>
-      </w:r>
-      <w:proofErr w:type="spellStart"/>
-      <w:r>
-        <w:rPr>
-          <w:i/>
-          <w:iCs/>
+        <w:t>M. racemosum</w:t>
+      </w:r>
+      <w:r>
+        <w:rPr>
           <w:color w:val="0E101A"/>
         </w:rPr>
-        <w:t>racemosum</w:t>
-      </w:r>
-      <w:proofErr w:type="spellEnd"/>
+        <w:t xml:space="preserve"> (b). </w:t>
+      </w:r>
       <w:r>
         <w:rPr>
           <w:color w:val="0E101A"/>
         </w:rPr>
-        <w:t xml:space="preserve"> (b). Tree canopy status is on the x-axis. </w:t>
-      </w:r>
-      <w:r>
-        <w:t xml:space="preserve">Yellow points and boxplots indicate measurements collected in plots where </w:t>
-      </w:r>
-      <w:r>
-        <w:rPr>
-          <w:i/>
-        </w:rPr>
-        <w:t>Alliaria</w:t>
-      </w:r>
-      <w:r>
-        <w:t xml:space="preserve"> was weeded and orange points and boxplots indicate measurements collected in plots where </w:t>
-      </w:r>
-      <w:r>
-        <w:rPr>
-          <w:i/>
-        </w:rPr>
-        <w:t>Alliaria</w:t>
-      </w:r>
-      <w:r>
-        <w:t xml:space="preserve"> abundance was not manipulated.</w:t>
-      </w:r>
-      <w:r>
-        <w:rPr>
-          <w:color w:val="0E101A"/>
-        </w:rPr>
-        <w:t xml:space="preserve"> Boxes represent the upper (75% percentile) and lower (25% percentile) quartiles, and whiskers represent 1.5 times the upper and lower quartile values. Lettering above each treatment group indicates statistically different groups where Tukey: </w:t>
+        <w:t xml:space="preserve">Tree canopy status is on the x-axis. Teal points and boxplots indicate measurements collected in plots where </w:t>
       </w:r>
       <w:r>
         <w:rPr>
           <w:i/>
           <w:color w:val="0E101A"/>
         </w:rPr>
+        <w:t>A. petiolata</w:t>
+      </w:r>
+      <w:r>
+        <w:rPr>
+          <w:color w:val="0E101A"/>
+        </w:rPr>
+        <w:t xml:space="preserve"> was weeded and gold points and boxplots indicate measurements collected in subplots where </w:t>
+      </w:r>
+      <w:r>
+        <w:rPr>
+          <w:i/>
+          <w:color w:val="0E101A"/>
+        </w:rPr>
+        <w:t>A. petiolata</w:t>
+      </w:r>
+      <w:r>
+        <w:rPr>
+          <w:color w:val="0E101A"/>
+        </w:rPr>
+        <w:t xml:space="preserve"> was present at ambient levels. Boxes represent the upper (75% percentile) and lower (25% percentile) quartiles, and whiskers represent 1.5 times the upper and lower quartile values. Lettering above each treatment group indicates statistically different groups where Tukey: </w:t>
+      </w:r>
+      <w:r>
+        <w:rPr>
+          <w:i/>
+          <w:color w:val="0E101A"/>
+        </w:rPr>
         <w:t>p</w:t>
       </w:r>
       <w:r>
@@ -2760,6 +2749,14 @@
         </w:rPr>
         <w:t>&lt;0.05.</w:t>
       </w:r>
+    </w:p>
+    <w:p>
+      <w:pPr>
+        <w:spacing w:line="480" w:lineRule="auto"/>
+        <w:rPr>
+          <w:b/>
+        </w:rPr>
+      </w:pPr>
     </w:p>
     <w:sectPr>
       <w:pgSz w:w="12240" w:h="15840"/>
@@ -2773,7 +2770,7 @@
 </file>
 
 <file path=word/styles.xml><?xml version="1.0" encoding="utf-8"?>
-<w:styles xmlns:mc="http://schemas.openxmlformats.org/markup-compatibility/2006" xmlns:r="http://schemas.openxmlformats.org/officeDocument/2006/relationships" xmlns:w="http://schemas.openxmlformats.org/wordprocessingml/2006/main" xmlns:w14="http://schemas.microsoft.com/office/word/2010/wordml" xmlns:w15="http://schemas.microsoft.com/office/word/2012/wordml" xmlns:w16cex="http://schemas.microsoft.com/office/word/2018/wordml/cex" xmlns:w16cid="http://schemas.microsoft.com/office/word/2016/wordml/cid" xmlns:w16="http://schemas.microsoft.com/office/word/2018/wordml" xmlns:w16sdtdh="http://schemas.microsoft.com/office/word/2020/wordml/sdtdatahash" xmlns:w16se="http://schemas.microsoft.com/office/word/2015/wordml/symex" mc:Ignorable="w14 w15 w16se w16cid w16 w16cex w16sdtdh">
+<w:styles xmlns:mc="http://schemas.openxmlformats.org/markup-compatibility/2006" xmlns:r="http://schemas.openxmlformats.org/officeDocument/2006/relationships" xmlns:w="http://schemas.openxmlformats.org/wordprocessingml/2006/main" xmlns:w14="http://schemas.microsoft.com/office/word/2010/wordml" xmlns:w15="http://schemas.microsoft.com/office/word/2012/wordml" xmlns:w16cex="http://schemas.microsoft.com/office/word/2018/wordml/cex" xmlns:w16cid="http://schemas.microsoft.com/office/word/2016/wordml/cid" xmlns:w16="http://schemas.microsoft.com/office/word/2018/wordml" xmlns:w16du="http://schemas.microsoft.com/office/word/2023/wordml/word16du" xmlns:w16sdtdh="http://schemas.microsoft.com/office/word/2020/wordml/sdtdatahash" xmlns:w16se="http://schemas.microsoft.com/office/word/2015/wordml/symex" mc:Ignorable="w14 w15 w16se w16cid w16 w16cex w16sdtdh w16du">
   <w:docDefaults>
     <w:rPrDefault>
       <w:rPr>

</xml_diff>

<commit_message>
add submission mats for new phyt
</commit_message>
<xml_diff>
--- a/drafts/TT23_supp_v0.1.docx
+++ b/drafts/TT23_supp_v0.1.docx
@@ -1,6 +1,6 @@
 
 <file path=word/document.xml><?xml version="1.0" encoding="utf-8"?>
-<w:document xmlns:wpc="http://schemas.microsoft.com/office/word/2010/wordprocessingCanvas" xmlns:cx="http://schemas.microsoft.com/office/drawing/2014/chartex" xmlns:cx1="http://schemas.microsoft.com/office/drawing/2015/9/8/chartex" xmlns:cx2="http://schemas.microsoft.com/office/drawing/2015/10/21/chartex" xmlns:cx3="http://schemas.microsoft.com/office/drawing/2016/5/9/chartex" xmlns:cx4="http://schemas.microsoft.com/office/drawing/2016/5/10/chartex" xmlns:cx5="http://schemas.microsoft.com/office/drawing/2016/5/11/chartex" xmlns:cx6="http://schemas.microsoft.com/office/drawing/2016/5/12/chartex" xmlns:cx7="http://schemas.microsoft.com/office/drawing/2016/5/13/chartex" xmlns:cx8="http://schemas.microsoft.com/office/drawing/2016/5/14/chartex" xmlns:mc="http://schemas.openxmlformats.org/markup-compatibility/2006" xmlns:aink="http://schemas.microsoft.com/office/drawing/2016/ink" xmlns:am3d="http://schemas.microsoft.com/office/drawing/2017/model3d" xmlns:o="urn:schemas-microsoft-com:office:office" xmlns:oel="http://schemas.microsoft.com/office/2019/extlst" xmlns:r="http://schemas.openxmlformats.org/officeDocument/2006/relationships" xmlns:m="http://schemas.openxmlformats.org/officeDocument/2006/math" xmlns:v="urn:schemas-microsoft-com:vml" xmlns:wp14="http://schemas.microsoft.com/office/word/2010/wordprocessingDrawing" xmlns:wp="http://schemas.openxmlformats.org/drawingml/2006/wordprocessingDrawing" xmlns:w10="urn:schemas-microsoft-com:office:word" xmlns:w="http://schemas.openxmlformats.org/wordprocessingml/2006/main" xmlns:w14="http://schemas.microsoft.com/office/word/2010/wordml" xmlns:w15="http://schemas.microsoft.com/office/word/2012/wordml" xmlns:w16cex="http://schemas.microsoft.com/office/word/2018/wordml/cex" xmlns:w16cid="http://schemas.microsoft.com/office/word/2016/wordml/cid" xmlns:w16="http://schemas.microsoft.com/office/word/2018/wordml" xmlns:w16du="http://schemas.microsoft.com/office/word/2023/wordml/word16du" xmlns:w16sdtdh="http://schemas.microsoft.com/office/word/2020/wordml/sdtdatahash" xmlns:w16se="http://schemas.microsoft.com/office/word/2015/wordml/symex" xmlns:wpg="http://schemas.microsoft.com/office/word/2010/wordprocessingGroup" xmlns:wpi="http://schemas.microsoft.com/office/word/2010/wordprocessingInk" xmlns:wne="http://schemas.microsoft.com/office/word/2006/wordml" xmlns:wps="http://schemas.microsoft.com/office/word/2010/wordprocessingShape" mc:Ignorable="w14 w15 w16se w16cid w16 w16cex w16sdtdh w16du wp14">
+<w:document xmlns:wpc="http://schemas.microsoft.com/office/word/2010/wordprocessingCanvas" xmlns:cx="http://schemas.microsoft.com/office/drawing/2014/chartex" xmlns:cx1="http://schemas.microsoft.com/office/drawing/2015/9/8/chartex" xmlns:cx2="http://schemas.microsoft.com/office/drawing/2015/10/21/chartex" xmlns:cx3="http://schemas.microsoft.com/office/drawing/2016/5/9/chartex" xmlns:cx4="http://schemas.microsoft.com/office/drawing/2016/5/10/chartex" xmlns:cx5="http://schemas.microsoft.com/office/drawing/2016/5/11/chartex" xmlns:cx6="http://schemas.microsoft.com/office/drawing/2016/5/12/chartex" xmlns:cx7="http://schemas.microsoft.com/office/drawing/2016/5/13/chartex" xmlns:cx8="http://schemas.microsoft.com/office/drawing/2016/5/14/chartex" xmlns:mc="http://schemas.openxmlformats.org/markup-compatibility/2006" xmlns:aink="http://schemas.microsoft.com/office/drawing/2016/ink" xmlns:am3d="http://schemas.microsoft.com/office/drawing/2017/model3d" xmlns:o="urn:schemas-microsoft-com:office:office" xmlns:oel="http://schemas.microsoft.com/office/2019/extlst" xmlns:r="http://schemas.openxmlformats.org/officeDocument/2006/relationships" xmlns:m="http://schemas.openxmlformats.org/officeDocument/2006/math" xmlns:v="urn:schemas-microsoft-com:vml" xmlns:wp14="http://schemas.microsoft.com/office/word/2010/wordprocessingDrawing" xmlns:wp="http://schemas.openxmlformats.org/drawingml/2006/wordprocessingDrawing" xmlns:w10="urn:schemas-microsoft-com:office:word" xmlns:w="http://schemas.openxmlformats.org/wordprocessingml/2006/main" xmlns:w14="http://schemas.microsoft.com/office/word/2010/wordml" xmlns:w15="http://schemas.microsoft.com/office/word/2012/wordml" xmlns:w16cex="http://schemas.microsoft.com/office/word/2018/wordml/cex" xmlns:w16cid="http://schemas.microsoft.com/office/word/2016/wordml/cid" xmlns:w16="http://schemas.microsoft.com/office/word/2018/wordml" xmlns:w16du="http://schemas.microsoft.com/office/word/2023/wordml/word16du" xmlns:w16sdtdh="http://schemas.microsoft.com/office/word/2020/wordml/sdtdatahash" xmlns:w16sdtfl="http://schemas.microsoft.com/office/word/2024/wordml/sdtformatlock" xmlns:w16se="http://schemas.microsoft.com/office/word/2015/wordml/symex" xmlns:wpg="http://schemas.microsoft.com/office/word/2010/wordprocessingGroup" xmlns:wpi="http://schemas.microsoft.com/office/word/2010/wordprocessingInk" xmlns:wne="http://schemas.microsoft.com/office/word/2006/wordml" xmlns:wps="http://schemas.microsoft.com/office/word/2010/wordprocessingShape" mc:Ignorable="w14 w15 w16se w16cid w16 w16cex w16sdtdh w16sdtfl w16du wp14">
   <w:body>
     <w:p>
       <w:pPr>
@@ -31,6 +31,32 @@
     <w:p>
       <w:pPr>
         <w:spacing w:line="480" w:lineRule="auto"/>
+      </w:pPr>
+      <w:r>
+        <w:t>Evan A. Perkowski, K. Carroll, Jessie Mutz, Snehanjana Chatterjee, Xianyu Yang</w:t>
+      </w:r>
+      <w:r>
+        <w:t>,</w:t>
+      </w:r>
+      <w:r>
+        <w:t xml:space="preserve"> Lalasia Bialic-Murphy, Stephanie N. Kivlin, Susan Kalisz,</w:t>
+      </w:r>
+      <w:r>
+        <w:rPr>
+          <w:vertAlign w:val="superscript"/>
+        </w:rPr>
+        <w:t xml:space="preserve"> </w:t>
+      </w:r>
+      <w:r>
+        <w:t>Nicholas G. Smith</w:t>
+      </w:r>
+    </w:p>
+    <w:p>
+      <w:pPr>
+        <w:spacing w:line="480" w:lineRule="auto"/>
+        <w:rPr>
+          <w:b/>
+        </w:rPr>
       </w:pPr>
     </w:p>
     <w:p>
@@ -2411,6 +2437,505 @@
     </w:p>
     <w:p>
       <w:pPr>
+        <w:pStyle w:val="NormalWeb"/>
+        <w:spacing w:before="0" w:beforeAutospacing="0" w:after="0" w:afterAutospacing="0" w:line="360" w:lineRule="auto"/>
+        <w:rPr>
+          <w:vertAlign w:val="superscript"/>
+        </w:rPr>
+      </w:pPr>
+      <w:r>
+        <w:rPr>
+          <w:b/>
+          <w:bCs/>
+          <w:color w:val="000000"/>
+        </w:rPr>
+        <w:lastRenderedPageBreak/>
+        <w:t xml:space="preserve">Table S2 </w:t>
+      </w:r>
+      <w:r>
+        <w:rPr>
+          <w:color w:val="000000"/>
+        </w:rPr>
+        <w:t xml:space="preserve">Analysis of variance results exploring the role of </w:t>
+      </w:r>
+      <w:r>
+        <w:rPr>
+          <w:i/>
+          <w:iCs/>
+          <w:color w:val="000000"/>
+        </w:rPr>
+        <w:t>Alliaria</w:t>
+      </w:r>
+      <w:r>
+        <w:rPr>
+          <w:color w:val="000000"/>
+        </w:rPr>
+        <w:t xml:space="preserve"> treatment on volumetric soil moisture content across the measurement period</w:t>
+      </w:r>
+      <w:r>
+        <w:rPr>
+          <w:color w:val="000000"/>
+          <w:vertAlign w:val="superscript"/>
+        </w:rPr>
+        <w:t>*</w:t>
+      </w:r>
+    </w:p>
+    <w:tbl>
+      <w:tblPr>
+        <w:tblW w:w="0" w:type="auto"/>
+        <w:jc w:val="center"/>
+        <w:tblCellMar>
+          <w:top w:w="15" w:type="dxa"/>
+          <w:left w:w="15" w:type="dxa"/>
+          <w:bottom w:w="15" w:type="dxa"/>
+          <w:right w:w="15" w:type="dxa"/>
+        </w:tblCellMar>
+        <w:tblLook w:val="04A0" w:firstRow="1" w:lastRow="0" w:firstColumn="1" w:lastColumn="0" w:noHBand="0" w:noVBand="1"/>
+      </w:tblPr>
+      <w:tblGrid>
+        <w:gridCol w:w="2307"/>
+        <w:gridCol w:w="980"/>
+        <w:gridCol w:w="877"/>
+      </w:tblGrid>
+      <w:tr>
+        <w:trPr>
+          <w:trHeight w:val="351"/>
+          <w:jc w:val="center"/>
+        </w:trPr>
+        <w:tc>
+          <w:tcPr>
+            <w:tcW w:w="0" w:type="auto"/>
+            <w:tcBorders>
+              <w:bottom w:val="single" w:sz="8" w:space="0" w:color="000000"/>
+            </w:tcBorders>
+            <w:tcMar>
+              <w:top w:w="0" w:type="dxa"/>
+              <w:left w:w="100" w:type="dxa"/>
+              <w:bottom w:w="0" w:type="dxa"/>
+              <w:right w:w="100" w:type="dxa"/>
+            </w:tcMar>
+            <w:vAlign w:val="center"/>
+            <w:hideMark/>
+          </w:tcPr>
+          <w:p>
+            <w:pPr>
+              <w:spacing w:line="360" w:lineRule="auto"/>
+            </w:pPr>
+          </w:p>
+        </w:tc>
+        <w:tc>
+          <w:tcPr>
+            <w:tcW w:w="0" w:type="auto"/>
+            <w:tcBorders>
+              <w:bottom w:val="single" w:sz="8" w:space="0" w:color="000000"/>
+            </w:tcBorders>
+            <w:tcMar>
+              <w:top w:w="0" w:type="dxa"/>
+              <w:left w:w="100" w:type="dxa"/>
+              <w:bottom w:w="0" w:type="dxa"/>
+              <w:right w:w="100" w:type="dxa"/>
+            </w:tcMar>
+            <w:vAlign w:val="center"/>
+            <w:hideMark/>
+          </w:tcPr>
+          <w:p>
+            <w:pPr>
+              <w:pStyle w:val="NormalWeb"/>
+              <w:spacing w:before="0" w:beforeAutospacing="0" w:after="0" w:afterAutospacing="0" w:line="360" w:lineRule="auto"/>
+              <w:jc w:val="right"/>
+            </w:pPr>
+            <w:r>
+              <w:rPr>
+                <w:i/>
+                <w:iCs/>
+                <w:color w:val="000000"/>
+              </w:rPr>
+              <w:t>χ</w:t>
+            </w:r>
+            <w:r>
+              <w:rPr>
+                <w:color w:val="000000"/>
+                <w:vertAlign w:val="superscript"/>
+              </w:rPr>
+              <w:t>2</w:t>
+            </w:r>
+          </w:p>
+        </w:tc>
+        <w:tc>
+          <w:tcPr>
+            <w:tcW w:w="0" w:type="auto"/>
+            <w:tcBorders>
+              <w:bottom w:val="single" w:sz="8" w:space="0" w:color="000000"/>
+            </w:tcBorders>
+            <w:tcMar>
+              <w:top w:w="0" w:type="dxa"/>
+              <w:left w:w="100" w:type="dxa"/>
+              <w:bottom w:w="0" w:type="dxa"/>
+              <w:right w:w="100" w:type="dxa"/>
+            </w:tcMar>
+            <w:vAlign w:val="center"/>
+            <w:hideMark/>
+          </w:tcPr>
+          <w:p>
+            <w:pPr>
+              <w:pStyle w:val="NormalWeb"/>
+              <w:spacing w:before="0" w:beforeAutospacing="0" w:after="0" w:afterAutospacing="0" w:line="360" w:lineRule="auto"/>
+              <w:jc w:val="right"/>
+            </w:pPr>
+            <w:r>
+              <w:rPr>
+                <w:i/>
+                <w:iCs/>
+                <w:color w:val="000000"/>
+              </w:rPr>
+              <w:t>p</w:t>
+            </w:r>
+          </w:p>
+        </w:tc>
+      </w:tr>
+      <w:tr>
+        <w:trPr>
+          <w:trHeight w:val="315"/>
+          <w:jc w:val="center"/>
+        </w:trPr>
+        <w:tc>
+          <w:tcPr>
+            <w:tcW w:w="0" w:type="auto"/>
+            <w:tcBorders>
+              <w:top w:val="single" w:sz="8" w:space="0" w:color="000000"/>
+            </w:tcBorders>
+            <w:tcMar>
+              <w:top w:w="0" w:type="dxa"/>
+              <w:left w:w="100" w:type="dxa"/>
+              <w:bottom w:w="0" w:type="dxa"/>
+              <w:right w:w="100" w:type="dxa"/>
+            </w:tcMar>
+            <w:vAlign w:val="bottom"/>
+            <w:hideMark/>
+          </w:tcPr>
+          <w:p>
+            <w:pPr>
+              <w:pStyle w:val="NormalWeb"/>
+              <w:spacing w:before="0" w:beforeAutospacing="0" w:after="0" w:afterAutospacing="0" w:line="360" w:lineRule="auto"/>
+            </w:pPr>
+            <w:r>
+              <w:rPr>
+                <w:i/>
+                <w:iCs/>
+                <w:color w:val="000000"/>
+              </w:rPr>
+              <w:t xml:space="preserve">Alliaria </w:t>
+            </w:r>
+            <w:r>
+              <w:rPr>
+                <w:color w:val="000000"/>
+              </w:rPr>
+              <w:t>treatment (A)</w:t>
+            </w:r>
+          </w:p>
+        </w:tc>
+        <w:tc>
+          <w:tcPr>
+            <w:tcW w:w="0" w:type="auto"/>
+            <w:tcBorders>
+              <w:top w:val="single" w:sz="8" w:space="0" w:color="000000"/>
+            </w:tcBorders>
+            <w:tcMar>
+              <w:top w:w="0" w:type="dxa"/>
+              <w:left w:w="100" w:type="dxa"/>
+              <w:bottom w:w="0" w:type="dxa"/>
+              <w:right w:w="100" w:type="dxa"/>
+            </w:tcMar>
+            <w:vAlign w:val="bottom"/>
+            <w:hideMark/>
+          </w:tcPr>
+          <w:p>
+            <w:pPr>
+              <w:pStyle w:val="NormalWeb"/>
+              <w:spacing w:before="0" w:beforeAutospacing="0" w:after="0" w:afterAutospacing="0" w:line="360" w:lineRule="auto"/>
+              <w:jc w:val="right"/>
+            </w:pPr>
+            <w:r>
+              <w:rPr>
+                <w:color w:val="000000"/>
+              </w:rPr>
+              <w:t>17.778</w:t>
+            </w:r>
+          </w:p>
+        </w:tc>
+        <w:tc>
+          <w:tcPr>
+            <w:tcW w:w="0" w:type="auto"/>
+            <w:tcBorders>
+              <w:top w:val="single" w:sz="8" w:space="0" w:color="000000"/>
+            </w:tcBorders>
+            <w:tcMar>
+              <w:top w:w="0" w:type="dxa"/>
+              <w:left w:w="100" w:type="dxa"/>
+              <w:bottom w:w="0" w:type="dxa"/>
+              <w:right w:w="100" w:type="dxa"/>
+            </w:tcMar>
+            <w:vAlign w:val="bottom"/>
+            <w:hideMark/>
+          </w:tcPr>
+          <w:p>
+            <w:pPr>
+              <w:pStyle w:val="NormalWeb"/>
+              <w:spacing w:before="0" w:beforeAutospacing="0" w:after="0" w:afterAutospacing="0" w:line="360" w:lineRule="auto"/>
+              <w:jc w:val="right"/>
+            </w:pPr>
+            <w:r>
+              <w:rPr>
+                <w:b/>
+                <w:bCs/>
+                <w:color w:val="000000"/>
+              </w:rPr>
+              <w:t>&lt;0.001</w:t>
+            </w:r>
+          </w:p>
+        </w:tc>
+      </w:tr>
+      <w:tr>
+        <w:trPr>
+          <w:trHeight w:val="315"/>
+          <w:jc w:val="center"/>
+        </w:trPr>
+        <w:tc>
+          <w:tcPr>
+            <w:tcW w:w="0" w:type="auto"/>
+            <w:tcMar>
+              <w:top w:w="0" w:type="dxa"/>
+              <w:left w:w="100" w:type="dxa"/>
+              <w:bottom w:w="0" w:type="dxa"/>
+              <w:right w:w="100" w:type="dxa"/>
+            </w:tcMar>
+            <w:vAlign w:val="center"/>
+            <w:hideMark/>
+          </w:tcPr>
+          <w:p>
+            <w:pPr>
+              <w:pStyle w:val="NormalWeb"/>
+              <w:spacing w:before="0" w:beforeAutospacing="0" w:after="0" w:afterAutospacing="0" w:line="360" w:lineRule="auto"/>
+            </w:pPr>
+            <w:r>
+              <w:rPr>
+                <w:color w:val="000000"/>
+              </w:rPr>
+              <w:t>Day of year (D)</w:t>
+            </w:r>
+          </w:p>
+        </w:tc>
+        <w:tc>
+          <w:tcPr>
+            <w:tcW w:w="0" w:type="auto"/>
+            <w:tcMar>
+              <w:top w:w="0" w:type="dxa"/>
+              <w:left w:w="100" w:type="dxa"/>
+              <w:bottom w:w="0" w:type="dxa"/>
+              <w:right w:w="100" w:type="dxa"/>
+            </w:tcMar>
+            <w:vAlign w:val="bottom"/>
+            <w:hideMark/>
+          </w:tcPr>
+          <w:p>
+            <w:pPr>
+              <w:pStyle w:val="NormalWeb"/>
+              <w:spacing w:before="0" w:beforeAutospacing="0" w:after="0" w:afterAutospacing="0" w:line="360" w:lineRule="auto"/>
+              <w:jc w:val="right"/>
+            </w:pPr>
+            <w:r>
+              <w:rPr>
+                <w:color w:val="000000"/>
+              </w:rPr>
+              <w:t>310.951</w:t>
+            </w:r>
+          </w:p>
+        </w:tc>
+        <w:tc>
+          <w:tcPr>
+            <w:tcW w:w="0" w:type="auto"/>
+            <w:tcMar>
+              <w:top w:w="0" w:type="dxa"/>
+              <w:left w:w="100" w:type="dxa"/>
+              <w:bottom w:w="0" w:type="dxa"/>
+              <w:right w:w="100" w:type="dxa"/>
+            </w:tcMar>
+            <w:vAlign w:val="bottom"/>
+            <w:hideMark/>
+          </w:tcPr>
+          <w:p>
+            <w:pPr>
+              <w:pStyle w:val="NormalWeb"/>
+              <w:spacing w:before="0" w:beforeAutospacing="0" w:after="0" w:afterAutospacing="0" w:line="360" w:lineRule="auto"/>
+              <w:jc w:val="right"/>
+            </w:pPr>
+            <w:r>
+              <w:rPr>
+                <w:b/>
+                <w:bCs/>
+                <w:color w:val="000000"/>
+              </w:rPr>
+              <w:t>&lt;0.001</w:t>
+            </w:r>
+          </w:p>
+        </w:tc>
+      </w:tr>
+      <w:tr>
+        <w:trPr>
+          <w:trHeight w:val="315"/>
+          <w:jc w:val="center"/>
+        </w:trPr>
+        <w:tc>
+          <w:tcPr>
+            <w:tcW w:w="0" w:type="auto"/>
+            <w:tcBorders>
+              <w:bottom w:val="single" w:sz="8" w:space="0" w:color="000000"/>
+            </w:tcBorders>
+            <w:tcMar>
+              <w:top w:w="0" w:type="dxa"/>
+              <w:left w:w="100" w:type="dxa"/>
+              <w:bottom w:w="0" w:type="dxa"/>
+              <w:right w:w="100" w:type="dxa"/>
+            </w:tcMar>
+            <w:vAlign w:val="center"/>
+            <w:hideMark/>
+          </w:tcPr>
+          <w:p>
+            <w:pPr>
+              <w:pStyle w:val="NormalWeb"/>
+              <w:spacing w:before="0" w:beforeAutospacing="0" w:after="0" w:afterAutospacing="0" w:line="360" w:lineRule="auto"/>
+            </w:pPr>
+            <w:r>
+              <w:rPr>
+                <w:color w:val="000000"/>
+              </w:rPr>
+              <w:t>A*D</w:t>
+            </w:r>
+          </w:p>
+        </w:tc>
+        <w:tc>
+          <w:tcPr>
+            <w:tcW w:w="0" w:type="auto"/>
+            <w:tcBorders>
+              <w:bottom w:val="single" w:sz="8" w:space="0" w:color="000000"/>
+            </w:tcBorders>
+            <w:tcMar>
+              <w:top w:w="0" w:type="dxa"/>
+              <w:left w:w="100" w:type="dxa"/>
+              <w:bottom w:w="0" w:type="dxa"/>
+              <w:right w:w="100" w:type="dxa"/>
+            </w:tcMar>
+            <w:vAlign w:val="bottom"/>
+            <w:hideMark/>
+          </w:tcPr>
+          <w:p>
+            <w:pPr>
+              <w:pStyle w:val="NormalWeb"/>
+              <w:spacing w:before="0" w:beforeAutospacing="0" w:after="0" w:afterAutospacing="0" w:line="360" w:lineRule="auto"/>
+              <w:jc w:val="right"/>
+            </w:pPr>
+            <w:r>
+              <w:rPr>
+                <w:color w:val="000000"/>
+              </w:rPr>
+              <w:t>0.272</w:t>
+            </w:r>
+          </w:p>
+        </w:tc>
+        <w:tc>
+          <w:tcPr>
+            <w:tcW w:w="0" w:type="auto"/>
+            <w:tcBorders>
+              <w:bottom w:val="single" w:sz="8" w:space="0" w:color="000000"/>
+            </w:tcBorders>
+            <w:tcMar>
+              <w:top w:w="0" w:type="dxa"/>
+              <w:left w:w="100" w:type="dxa"/>
+              <w:bottom w:w="0" w:type="dxa"/>
+              <w:right w:w="100" w:type="dxa"/>
+            </w:tcMar>
+            <w:vAlign w:val="bottom"/>
+            <w:hideMark/>
+          </w:tcPr>
+          <w:p>
+            <w:pPr>
+              <w:pStyle w:val="NormalWeb"/>
+              <w:spacing w:before="0" w:beforeAutospacing="0" w:after="0" w:afterAutospacing="0" w:line="360" w:lineRule="auto"/>
+              <w:jc w:val="right"/>
+            </w:pPr>
+            <w:r>
+              <w:rPr>
+                <w:color w:val="000000"/>
+              </w:rPr>
+              <w:t>0.602</w:t>
+            </w:r>
+          </w:p>
+        </w:tc>
+      </w:tr>
+    </w:tbl>
+    <w:p>
+      <w:pPr>
+        <w:spacing w:line="360" w:lineRule="auto"/>
+        <w:rPr>
+          <w:color w:val="000000"/>
+        </w:rPr>
+      </w:pPr>
+      <w:r>
+        <w:rPr>
+          <w:color w:val="000000"/>
+          <w:vertAlign w:val="superscript"/>
+        </w:rPr>
+        <w:t>*</w:t>
+      </w:r>
+      <w:r>
+        <w:rPr>
+          <w:color w:val="000000"/>
+        </w:rPr>
+        <w:t>Significance determined using Type II Wald χ</w:t>
+      </w:r>
+      <w:r>
+        <w:rPr>
+          <w:color w:val="000000"/>
+          <w:vertAlign w:val="superscript"/>
+        </w:rPr>
+        <w:t>2</w:t>
+      </w:r>
+      <w:r>
+        <w:rPr>
+          <w:color w:val="000000"/>
+        </w:rPr>
+        <w:t xml:space="preserve"> tests (α=0.05). </w:t>
+      </w:r>
+      <w:r>
+        <w:rPr>
+          <w:i/>
+          <w:iCs/>
+          <w:color w:val="000000"/>
+        </w:rPr>
+        <w:t>P</w:t>
+      </w:r>
+      <w:r>
+        <w:rPr>
+          <w:color w:val="000000"/>
+        </w:rPr>
+        <w:t>-values less than 0.05 are in bold.</w:t>
+      </w:r>
+    </w:p>
+    <w:p>
+      <w:pPr>
+        <w:rPr>
+          <w:color w:val="000000"/>
+        </w:rPr>
+      </w:pPr>
+      <w:r>
+        <w:rPr>
+          <w:color w:val="000000"/>
+        </w:rPr>
+        <w:br w:type="page"/>
+      </w:r>
+    </w:p>
+    <w:p>
+      <w:pPr>
         <w:spacing w:line="480" w:lineRule="auto"/>
         <w:rPr>
           <w:b/>
@@ -2449,163 +2974,6 @@
                 <pic:pic xmlns:pic="http://schemas.openxmlformats.org/drawingml/2006/picture">
                   <pic:nvPicPr>
                     <pic:cNvPr id="1411442348" name="Picture 1" descr="A chart of different types of soil&#10;&#10;Description automatically generated"/>
-                    <pic:cNvPicPr/>
-                  </pic:nvPicPr>
-                  <pic:blipFill>
-                    <a:blip r:embed="rId5" cstate="print">
-                      <a:extLst>
-                        <a:ext uri="{28A0092B-C50C-407E-A947-70E740481C1C}">
-                          <a14:useLocalDpi xmlns:a14="http://schemas.microsoft.com/office/drawing/2010/main" val="0"/>
-                        </a:ext>
-                      </a:extLst>
-                    </a:blip>
-                    <a:stretch>
-                      <a:fillRect/>
-                    </a:stretch>
-                  </pic:blipFill>
-                  <pic:spPr>
-                    <a:xfrm>
-                      <a:off x="0" y="0"/>
-                      <a:ext cx="5943600" cy="2674620"/>
-                    </a:xfrm>
-                    <a:prstGeom prst="rect">
-                      <a:avLst/>
-                    </a:prstGeom>
-                  </pic:spPr>
-                </pic:pic>
-              </a:graphicData>
-            </a:graphic>
-          </wp:inline>
-        </w:drawing>
-      </w:r>
-    </w:p>
-    <w:p>
-      <w:pPr>
-        <w:spacing w:line="480" w:lineRule="auto"/>
-      </w:pPr>
-      <w:r>
-        <w:rPr>
-          <w:b/>
-        </w:rPr>
-        <w:t xml:space="preserve">Figure S1 </w:t>
-      </w:r>
-      <w:r>
-        <w:t xml:space="preserve">Effects of </w:t>
-      </w:r>
-      <w:r>
-        <w:rPr>
-          <w:i/>
-        </w:rPr>
-        <w:t>A. petiolata</w:t>
-      </w:r>
-      <w:r>
-        <w:t xml:space="preserve"> treatment and tree canopy status </w:t>
-      </w:r>
-      <w:r>
-        <w:rPr>
-          <w:color w:val="0E101A"/>
-        </w:rPr>
-        <w:t xml:space="preserve">on soil nitrate availability (a) and soil ammonium availability (b). </w:t>
-      </w:r>
-      <w:r>
-        <w:rPr>
-          <w:color w:val="0E101A"/>
-        </w:rPr>
-        <w:t xml:space="preserve">Tree canopy status is on the x-axis. Teal points and boxplots indicate measurements collected in plots where </w:t>
-      </w:r>
-      <w:r>
-        <w:rPr>
-          <w:i/>
-          <w:color w:val="0E101A"/>
-        </w:rPr>
-        <w:t>A. petiolata</w:t>
-      </w:r>
-      <w:r>
-        <w:rPr>
-          <w:color w:val="0E101A"/>
-        </w:rPr>
-        <w:t xml:space="preserve"> was weeded and gold points and boxplots indicate measurements collected in subplots where </w:t>
-      </w:r>
-      <w:r>
-        <w:rPr>
-          <w:i/>
-          <w:color w:val="0E101A"/>
-        </w:rPr>
-        <w:t>A. petiolata</w:t>
-      </w:r>
-      <w:r>
-        <w:rPr>
-          <w:color w:val="0E101A"/>
-        </w:rPr>
-        <w:t xml:space="preserve"> was present at ambient levels. Boxes represent the upper (75% percentile) and lower (25% percentile) quartiles, and whiskers represent 1.5 times the upper and lower quartile values. Lettering above each treatment group indicates statistically different groups where Tukey: </w:t>
-      </w:r>
-      <w:r>
-        <w:rPr>
-          <w:i/>
-          <w:color w:val="0E101A"/>
-        </w:rPr>
-        <w:t>p</w:t>
-      </w:r>
-      <w:r>
-        <w:rPr>
-          <w:color w:val="0E101A"/>
-        </w:rPr>
-        <w:t>&lt;0.05.</w:t>
-      </w:r>
-    </w:p>
-    <w:p>
-      <w:pPr>
-        <w:rPr>
-          <w:b/>
-        </w:rPr>
-      </w:pPr>
-      <w:r>
-        <w:rPr>
-          <w:b/>
-        </w:rPr>
-        <w:br w:type="page"/>
-      </w:r>
-    </w:p>
-    <w:p>
-      <w:pPr>
-        <w:spacing w:line="480" w:lineRule="auto"/>
-        <w:rPr>
-          <w:b/>
-        </w:rPr>
-      </w:pPr>
-      <w:r>
-        <w:rPr>
-          <w:b/>
-        </w:rPr>
-        <w:lastRenderedPageBreak/>
-        <w:t>Figure S2</w:t>
-      </w:r>
-    </w:p>
-    <w:p>
-      <w:pPr>
-        <w:spacing w:line="480" w:lineRule="auto"/>
-        <w:rPr>
-          <w:b/>
-        </w:rPr>
-      </w:pPr>
-      <w:r>
-        <w:rPr>
-          <w:b/>
-          <w:noProof/>
-        </w:rPr>
-        <w:drawing>
-          <wp:inline distT="0" distB="0" distL="0" distR="0" wp14:anchorId="52482EF6" wp14:editId="12BCBAF6">
-            <wp:extent cx="5943600" cy="2674620"/>
-            <wp:effectExtent l="0" t="0" r="0" b="5080"/>
-            <wp:docPr id="1317201433" name="Picture 2" descr="A diagram of different types of trees&#10;&#10;Description automatically generated with medium confidence"/>
-            <wp:cNvGraphicFramePr>
-              <a:graphicFrameLocks xmlns:a="http://schemas.openxmlformats.org/drawingml/2006/main" noChangeAspect="1"/>
-            </wp:cNvGraphicFramePr>
-            <a:graphic xmlns:a="http://schemas.openxmlformats.org/drawingml/2006/main">
-              <a:graphicData uri="http://schemas.openxmlformats.org/drawingml/2006/picture">
-                <pic:pic xmlns:pic="http://schemas.openxmlformats.org/drawingml/2006/picture">
-                  <pic:nvPicPr>
-                    <pic:cNvPr id="1317201433" name="Picture 2" descr="A diagram of different types of trees&#10;&#10;Description automatically generated with medium confidence"/>
                     <pic:cNvPicPr/>
                   </pic:nvPicPr>
                   <pic:blipFill>
@@ -2644,19 +3012,7 @@
         <w:rPr>
           <w:b/>
         </w:rPr>
-        <w:t>F</w:t>
-      </w:r>
-      <w:r>
-        <w:rPr>
-          <w:b/>
-        </w:rPr>
-        <w:t>igure S2</w:t>
-      </w:r>
-      <w:r>
-        <w:rPr>
-          <w:b/>
-        </w:rPr>
-        <w:t xml:space="preserve"> </w:t>
+        <w:t xml:space="preserve">Figure S1 </w:t>
       </w:r>
       <w:r>
         <w:t xml:space="preserve">Effects of </w:t>
@@ -2668,41 +3024,13 @@
         <w:t>A. petiolata</w:t>
       </w:r>
       <w:r>
-        <w:t xml:space="preserve"> treatment and tree canopy status on</w:t>
+        <w:t xml:space="preserve"> treatment and tree canopy status </w:t>
       </w:r>
       <w:r>
         <w:rPr>
           <w:color w:val="0E101A"/>
         </w:rPr>
-        <w:t xml:space="preserve"> relative chlorophyll content in </w:t>
-      </w:r>
-      <w:r>
-        <w:rPr>
-          <w:i/>
-          <w:iCs/>
-          <w:color w:val="0E101A"/>
-        </w:rPr>
-        <w:t>Trillium</w:t>
-      </w:r>
-      <w:r>
-        <w:rPr>
-          <w:color w:val="0E101A"/>
-        </w:rPr>
-        <w:t xml:space="preserve"> spp. (a) and </w:t>
-      </w:r>
-      <w:r>
-        <w:rPr>
-          <w:i/>
-          <w:iCs/>
-          <w:color w:val="0E101A"/>
-        </w:rPr>
-        <w:t>M. racemosum</w:t>
-      </w:r>
-      <w:r>
-        <w:rPr>
-          <w:color w:val="0E101A"/>
-        </w:rPr>
-        <w:t xml:space="preserve"> (b). </w:t>
+        <w:t xml:space="preserve">on soil nitrate availability (a) and soil ammonium availability (b). </w:t>
       </w:r>
       <w:r>
         <w:rPr>
@@ -2748,6 +3076,19 @@
           <w:color w:val="0E101A"/>
         </w:rPr>
         <w:t>&lt;0.05.</w:t>
+      </w:r>
+    </w:p>
+    <w:p>
+      <w:pPr>
+        <w:rPr>
+          <w:b/>
+        </w:rPr>
+      </w:pPr>
+      <w:r>
+        <w:rPr>
+          <w:b/>
+        </w:rPr>
+        <w:br w:type="page"/>
       </w:r>
     </w:p>
     <w:p>
@@ -2757,6 +3098,185 @@
           <w:b/>
         </w:rPr>
       </w:pPr>
+      <w:r>
+        <w:rPr>
+          <w:b/>
+        </w:rPr>
+        <w:lastRenderedPageBreak/>
+        <w:t>Figure S2</w:t>
+      </w:r>
+    </w:p>
+    <w:p>
+      <w:pPr>
+        <w:spacing w:line="480" w:lineRule="auto"/>
+        <w:rPr>
+          <w:b/>
+        </w:rPr>
+      </w:pPr>
+      <w:r>
+        <w:rPr>
+          <w:b/>
+          <w:noProof/>
+        </w:rPr>
+        <w:drawing>
+          <wp:inline distT="0" distB="0" distL="0" distR="0" wp14:anchorId="52482EF6" wp14:editId="12BCBAF6">
+            <wp:extent cx="5943600" cy="2674620"/>
+            <wp:effectExtent l="0" t="0" r="0" b="5080"/>
+            <wp:docPr id="1317201433" name="Picture 2" descr="A diagram of different types of trees&#10;&#10;Description automatically generated with medium confidence"/>
+            <wp:cNvGraphicFramePr>
+              <a:graphicFrameLocks xmlns:a="http://schemas.openxmlformats.org/drawingml/2006/main" noChangeAspect="1"/>
+            </wp:cNvGraphicFramePr>
+            <a:graphic xmlns:a="http://schemas.openxmlformats.org/drawingml/2006/main">
+              <a:graphicData uri="http://schemas.openxmlformats.org/drawingml/2006/picture">
+                <pic:pic xmlns:pic="http://schemas.openxmlformats.org/drawingml/2006/picture">
+                  <pic:nvPicPr>
+                    <pic:cNvPr id="1317201433" name="Picture 2" descr="A diagram of different types of trees&#10;&#10;Description automatically generated with medium confidence"/>
+                    <pic:cNvPicPr/>
+                  </pic:nvPicPr>
+                  <pic:blipFill>
+                    <a:blip r:embed="rId7" cstate="print">
+                      <a:extLst>
+                        <a:ext uri="{28A0092B-C50C-407E-A947-70E740481C1C}">
+                          <a14:useLocalDpi xmlns:a14="http://schemas.microsoft.com/office/drawing/2010/main" val="0"/>
+                        </a:ext>
+                      </a:extLst>
+                    </a:blip>
+                    <a:stretch>
+                      <a:fillRect/>
+                    </a:stretch>
+                  </pic:blipFill>
+                  <pic:spPr>
+                    <a:xfrm>
+                      <a:off x="0" y="0"/>
+                      <a:ext cx="5943600" cy="2674620"/>
+                    </a:xfrm>
+                    <a:prstGeom prst="rect">
+                      <a:avLst/>
+                    </a:prstGeom>
+                  </pic:spPr>
+                </pic:pic>
+              </a:graphicData>
+            </a:graphic>
+          </wp:inline>
+        </w:drawing>
+      </w:r>
+    </w:p>
+    <w:p>
+      <w:pPr>
+        <w:spacing w:line="480" w:lineRule="auto"/>
+        <w:rPr>
+          <w:color w:val="0E101A"/>
+        </w:rPr>
+      </w:pPr>
+      <w:r>
+        <w:rPr>
+          <w:b/>
+        </w:rPr>
+        <w:t>F</w:t>
+      </w:r>
+      <w:r>
+        <w:rPr>
+          <w:b/>
+        </w:rPr>
+        <w:t>igure S2</w:t>
+      </w:r>
+      <w:r>
+        <w:rPr>
+          <w:b/>
+        </w:rPr>
+        <w:t xml:space="preserve"> </w:t>
+      </w:r>
+      <w:r>
+        <w:t xml:space="preserve">Effects of </w:t>
+      </w:r>
+      <w:r>
+        <w:rPr>
+          <w:i/>
+        </w:rPr>
+        <w:t>A. petiolata</w:t>
+      </w:r>
+      <w:r>
+        <w:t xml:space="preserve"> treatment and tree canopy status on</w:t>
+      </w:r>
+      <w:r>
+        <w:rPr>
+          <w:color w:val="0E101A"/>
+        </w:rPr>
+        <w:t xml:space="preserve"> relative chlorophyll content in </w:t>
+      </w:r>
+      <w:r>
+        <w:rPr>
+          <w:i/>
+          <w:iCs/>
+          <w:color w:val="0E101A"/>
+        </w:rPr>
+        <w:t>Trillium</w:t>
+      </w:r>
+      <w:r>
+        <w:rPr>
+          <w:color w:val="0E101A"/>
+        </w:rPr>
+        <w:t xml:space="preserve"> spp. (a) and </w:t>
+      </w:r>
+      <w:r>
+        <w:rPr>
+          <w:i/>
+          <w:iCs/>
+          <w:color w:val="0E101A"/>
+        </w:rPr>
+        <w:t>M. racemosum</w:t>
+      </w:r>
+      <w:r>
+        <w:rPr>
+          <w:color w:val="0E101A"/>
+        </w:rPr>
+        <w:t xml:space="preserve"> (b). </w:t>
+      </w:r>
+      <w:r>
+        <w:rPr>
+          <w:color w:val="0E101A"/>
+        </w:rPr>
+        <w:t xml:space="preserve">Tree canopy status is on the x-axis. Teal points and boxplots indicate measurements collected in plots where </w:t>
+      </w:r>
+      <w:r>
+        <w:rPr>
+          <w:i/>
+          <w:color w:val="0E101A"/>
+        </w:rPr>
+        <w:t>A. petiolata</w:t>
+      </w:r>
+      <w:r>
+        <w:rPr>
+          <w:color w:val="0E101A"/>
+        </w:rPr>
+        <w:t xml:space="preserve"> was weeded and gold points and boxplots indicate measurements collected in subplots where </w:t>
+      </w:r>
+      <w:r>
+        <w:rPr>
+          <w:i/>
+          <w:color w:val="0E101A"/>
+        </w:rPr>
+        <w:t>A. petiolata</w:t>
+      </w:r>
+      <w:r>
+        <w:rPr>
+          <w:color w:val="0E101A"/>
+        </w:rPr>
+        <w:t xml:space="preserve"> was present at ambient levels. Boxes represent the upper (75% percentile) and lower (25% percentile) quartiles, and whiskers represent 1.5 times the upper and lower quartile values. Lettering above each treatment group indicates statistically different groups where Tukey: </w:t>
+      </w:r>
+      <w:r>
+        <w:rPr>
+          <w:i/>
+          <w:color w:val="0E101A"/>
+        </w:rPr>
+        <w:t>p</w:t>
+      </w:r>
+      <w:r>
+        <w:rPr>
+          <w:color w:val="0E101A"/>
+        </w:rPr>
+        <w:t>&lt;0.05.</w:t>
+      </w:r>
     </w:p>
     <w:sectPr>
       <w:pgSz w:w="12240" w:h="15840"/>
@@ -2770,7 +3290,7 @@
 </file>
 
 <file path=word/styles.xml><?xml version="1.0" encoding="utf-8"?>
-<w:styles xmlns:mc="http://schemas.openxmlformats.org/markup-compatibility/2006" xmlns:r="http://schemas.openxmlformats.org/officeDocument/2006/relationships" xmlns:w="http://schemas.openxmlformats.org/wordprocessingml/2006/main" xmlns:w14="http://schemas.microsoft.com/office/word/2010/wordml" xmlns:w15="http://schemas.microsoft.com/office/word/2012/wordml" xmlns:w16cex="http://schemas.microsoft.com/office/word/2018/wordml/cex" xmlns:w16cid="http://schemas.microsoft.com/office/word/2016/wordml/cid" xmlns:w16="http://schemas.microsoft.com/office/word/2018/wordml" xmlns:w16du="http://schemas.microsoft.com/office/word/2023/wordml/word16du" xmlns:w16sdtdh="http://schemas.microsoft.com/office/word/2020/wordml/sdtdatahash" xmlns:w16se="http://schemas.microsoft.com/office/word/2015/wordml/symex" mc:Ignorable="w14 w15 w16se w16cid w16 w16cex w16sdtdh w16du">
+<w:styles xmlns:mc="http://schemas.openxmlformats.org/markup-compatibility/2006" xmlns:r="http://schemas.openxmlformats.org/officeDocument/2006/relationships" xmlns:w="http://schemas.openxmlformats.org/wordprocessingml/2006/main" xmlns:w14="http://schemas.microsoft.com/office/word/2010/wordml" xmlns:w15="http://schemas.microsoft.com/office/word/2012/wordml" xmlns:w16cex="http://schemas.microsoft.com/office/word/2018/wordml/cex" xmlns:w16cid="http://schemas.microsoft.com/office/word/2016/wordml/cid" xmlns:w16="http://schemas.microsoft.com/office/word/2018/wordml" xmlns:w16du="http://schemas.microsoft.com/office/word/2023/wordml/word16du" xmlns:w16sdtdh="http://schemas.microsoft.com/office/word/2020/wordml/sdtdatahash" xmlns:w16sdtfl="http://schemas.microsoft.com/office/word/2024/wordml/sdtformatlock" xmlns:w16se="http://schemas.microsoft.com/office/word/2015/wordml/symex" mc:Ignorable="w14 w15 w16se w16cid w16 w16cex w16sdtdh w16sdtfl w16du">
   <w:docDefaults>
     <w:rPrDefault>
       <w:rPr>
@@ -3698,6 +4218,16 @@
       </w:tblCellMar>
     </w:tblPr>
   </w:style>
+  <w:style w:type="character" w:styleId="PlaceholderText">
+    <w:name w:val="Placeholder Text"/>
+    <w:basedOn w:val="DefaultParagraphFont"/>
+    <w:uiPriority w:val="99"/>
+    <w:semiHidden/>
+    <w:rsid w:val="00A9711B"/>
+    <w:rPr>
+      <w:color w:val="666666"/>
+    </w:rPr>
+  </w:style>
 </w:styles>
 </file>
 
@@ -3996,10 +4526,38 @@
 </a:theme>
 </file>
 
+<file path=word/webextensions/taskpanes.xml><?xml version="1.0" encoding="utf-8"?>
+<wetp:taskpanes xmlns:wetp="http://schemas.microsoft.com/office/webextensions/taskpanes/2010/11">
+  <wetp:taskpane dockstate="right" visibility="0" width="350" row="0">
+    <wetp:webextensionref xmlns:r="http://schemas.openxmlformats.org/officeDocument/2006/relationships" r:id="rId1"/>
+  </wetp:taskpane>
+</wetp:taskpanes>
+</file>
+
+<file path=word/webextensions/webextension1.xml><?xml version="1.0" encoding="utf-8"?>
+<we:webextension xmlns:we="http://schemas.microsoft.com/office/webextensions/webextension/2010/11" id="{27B32F1E-C97D-1947-B1BE-D465580AB6BD}">
+  <we:reference id="wa104382081" version="1.55.1.0" store="en-US" storeType="OMEX"/>
+  <we:alternateReferences>
+    <we:reference id="wa104382081" version="1.55.1.0" store="" storeType="OMEX"/>
+  </we:alternateReferences>
+  <we:properties>
+    <we:property name="MENDELEY_CITATIONS" value="[]"/>
+    <we:property name="MENDELEY_CITATIONS_LOCALE_CODE" value="&quot;en-GB&quot;"/>
+    <we:property name="MENDELEY_CITATIONS_STYLE" value="{&quot;id&quot;:&quot;https://www.zotero.org/styles/new-phytologist&quot;,&quot;title&quot;:&quot;New Phytologist&quot;,&quot;format&quot;:&quot;author-date&quot;,&quot;defaultLocale&quot;:&quot;en-GB&quot;,&quot;isLocaleCodeValid&quot;:true}"/>
+  </we:properties>
+  <we:bindings/>
+  <we:snapshot xmlns:r="http://schemas.openxmlformats.org/officeDocument/2006/relationships"/>
+</we:webextension>
+</file>
+
 <file path=customXml/item1.xml><?xml version="1.0" encoding="utf-8"?>
 <go:gDocsCustomXmlDataStorage xmlns:go="http://customooxmlschemas.google.com/" xmlns:r="http://schemas.openxmlformats.org/officeDocument/2006/relationships" uri="GoogleDocsCustomDataVersion2">
   <go:docsCustomData xmlns:go="http://customooxmlschemas.google.com/" roundtripDataSignature="AMtx7mgFiOaY70puGNYXbOzLWovIK9JHjw==">CgMxLjA4AHIhMWtkLVFpZG1wMjRZdmtBbkJtM0Z4aEhReHVFb2xydFFp</go:docsCustomData>
 </go:gDocsCustomXmlDataStorage>
+</file>
+
+<file path=customXml/item2.xml><?xml version="1.0" encoding="utf-8"?>
+<b:Sources xmlns:b="http://schemas.openxmlformats.org/officeDocument/2006/bibliography" xmlns="http://schemas.openxmlformats.org/officeDocument/2006/bibliography" SelectedStyle="/APASixthEditionOfficeOnline.xsl" StyleName="APA" Version="6"/>
 </file>
 
 <file path=customXml/itemProps1.xml><?xml version="1.0" encoding="utf-8"?>
@@ -4009,4 +4567,12 @@
     <ds:schemaRef ds:uri="http://schemas.openxmlformats.org/officeDocument/2006/relationships"/>
   </ds:schemaRefs>
 </ds:datastoreItem>
+</file>
+
+<file path=customXml/itemProps2.xml><?xml version="1.0" encoding="utf-8"?>
+<ds:datastoreItem xmlns:ds="http://schemas.openxmlformats.org/officeDocument/2006/customXml" ds:itemID="{195A2E07-6B01-0248-8CD2-743644C7C39A}">
+  <ds:schemaRefs>
+    <ds:schemaRef ds:uri="http://schemas.openxmlformats.org/officeDocument/2006/bibliography"/>
+  </ds:schemaRefs>
+</ds:datastoreItem>
 </file>
</xml_diff>

<commit_message>
update manuscript per reviewer comments- mainly figures and tables and some results text
</commit_message>
<xml_diff>
--- a/drafts/TT23_supp_v0.1.docx
+++ b/drafts/TT23_supp_v0.1.docx
@@ -33,13 +33,39 @@
         <w:spacing w:line="480" w:lineRule="auto"/>
       </w:pPr>
       <w:r>
-        <w:t>Evan A. Perkowski, K. Carroll, Jessie Mutz, Snehanjana Chatterjee, Xianyu Yang</w:t>
-      </w:r>
-      <w:r>
-        <w:t>,</w:t>
-      </w:r>
-      <w:r>
-        <w:t xml:space="preserve"> Lalasia Bialic-Murphy, Stephanie N. Kivlin, Susan Kalisz,</w:t>
+        <w:t xml:space="preserve">Evan A. Perkowski, K. Carroll, Jessie Mutz, </w:t>
+      </w:r>
+      <w:proofErr w:type="spellStart"/>
+      <w:r>
+        <w:t>Snehanjana</w:t>
+      </w:r>
+      <w:proofErr w:type="spellEnd"/>
+      <w:r>
+        <w:t xml:space="preserve"> Chatterjee, </w:t>
+      </w:r>
+      <w:proofErr w:type="spellStart"/>
+      <w:r>
+        <w:t>Xianyu</w:t>
+      </w:r>
+      <w:proofErr w:type="spellEnd"/>
+      <w:r>
+        <w:t xml:space="preserve"> Yang, </w:t>
+      </w:r>
+      <w:proofErr w:type="spellStart"/>
+      <w:r>
+        <w:t>Lalasia</w:t>
+      </w:r>
+      <w:proofErr w:type="spellEnd"/>
+      <w:r>
+        <w:t xml:space="preserve"> </w:t>
+      </w:r>
+      <w:proofErr w:type="spellStart"/>
+      <w:r>
+        <w:t>Bialic</w:t>
+      </w:r>
+      <w:proofErr w:type="spellEnd"/>
+      <w:r>
+        <w:t>-Murphy, Stephanie N. Kivlin, Susan Kalisz,</w:t>
       </w:r>
       <w:r>
         <w:rPr>
@@ -90,8 +116,16 @@
         <w:rPr>
           <w:i/>
         </w:rPr>
-        <w:t>. petiolata</w:t>
-      </w:r>
+        <w:t xml:space="preserve">. </w:t>
+      </w:r>
+      <w:proofErr w:type="spellStart"/>
+      <w:r>
+        <w:rPr>
+          <w:i/>
+        </w:rPr>
+        <w:t>petiolata</w:t>
+      </w:r>
+      <w:proofErr w:type="spellEnd"/>
       <w:r>
         <w:t xml:space="preserve"> treatment and measurement period on soil nitrogen and phosphorus availability</w:t>
       </w:r>
@@ -342,9 +376,11 @@
             <w:vAlign w:val="center"/>
           </w:tcPr>
           <w:p>
+            <w:proofErr w:type="spellStart"/>
             <w:r>
               <w:t>df</w:t>
             </w:r>
+            <w:proofErr w:type="spellEnd"/>
           </w:p>
         </w:tc>
         <w:tc>
@@ -570,7 +606,21 @@
               <w:rPr>
                 <w:i/>
               </w:rPr>
-              <w:t xml:space="preserve">A. petiolata </w:t>
+              <w:t xml:space="preserve">A. </w:t>
+            </w:r>
+            <w:proofErr w:type="spellStart"/>
+            <w:r>
+              <w:rPr>
+                <w:i/>
+              </w:rPr>
+              <w:t>petiolata</w:t>
+            </w:r>
+            <w:proofErr w:type="spellEnd"/>
+            <w:r>
+              <w:rPr>
+                <w:i/>
+              </w:rPr>
+              <w:t xml:space="preserve"> </w:t>
             </w:r>
             <w:r>
               <w:t>treatment (A)</w:t>
@@ -616,10 +666,7 @@
               <w:jc w:val="right"/>
             </w:pPr>
             <w:r>
-              <w:rPr>
-                <w:color w:val="000000"/>
-              </w:rPr>
-              <w:t>0.538</w:t>
+              <w:t>2.202</w:t>
             </w:r>
           </w:p>
         </w:tc>
@@ -641,10 +688,7 @@
               <w:jc w:val="right"/>
             </w:pPr>
             <w:r>
-              <w:rPr>
-                <w:color w:val="000000"/>
-              </w:rPr>
-              <w:t>0.463</w:t>
+              <w:t>0.138</w:t>
             </w:r>
           </w:p>
         </w:tc>
@@ -666,10 +710,7 @@
               <w:jc w:val="right"/>
             </w:pPr>
             <w:r>
-              <w:rPr>
-                <w:color w:val="000000"/>
-              </w:rPr>
-              <w:t>2.334</w:t>
+              <w:t>2.221</w:t>
             </w:r>
           </w:p>
         </w:tc>
@@ -691,10 +732,7 @@
               <w:jc w:val="right"/>
             </w:pPr>
             <w:r>
-              <w:rPr>
-                <w:color w:val="000000"/>
-              </w:rPr>
-              <w:t>0.127</w:t>
+              <w:t>0.136</w:t>
             </w:r>
           </w:p>
         </w:tc>
@@ -716,16 +754,7 @@
               <w:jc w:val="right"/>
             </w:pPr>
             <w:r>
-              <w:rPr>
-                <w:color w:val="000000"/>
-              </w:rPr>
-              <w:t>1.43</w:t>
-            </w:r>
-            <w:r>
-              <w:rPr>
-                <w:color w:val="000000"/>
-              </w:rPr>
-              <w:t>0</w:t>
+              <w:t>1.306</w:t>
             </w:r>
           </w:p>
         </w:tc>
@@ -747,10 +776,7 @@
               <w:jc w:val="right"/>
             </w:pPr>
             <w:r>
-              <w:rPr>
-                <w:color w:val="000000"/>
-              </w:rPr>
-              <w:t>0.232</w:t>
+              <w:t>0.253</w:t>
             </w:r>
           </w:p>
         </w:tc>
@@ -819,10 +845,7 @@
               <w:jc w:val="right"/>
             </w:pPr>
             <w:r>
-              <w:rPr>
-                <w:color w:val="000000"/>
-              </w:rPr>
-              <w:t>53.915</w:t>
+              <w:t>18.023</w:t>
             </w:r>
           </w:p>
         </w:tc>
@@ -851,7 +874,6 @@
               <w:rPr>
                 <w:b/>
                 <w:bCs/>
-                <w:color w:val="000000"/>
               </w:rPr>
               <w:t>&lt;0.001</w:t>
             </w:r>
@@ -875,10 +897,7 @@
               <w:jc w:val="right"/>
             </w:pPr>
             <w:r>
-              <w:rPr>
-                <w:color w:val="000000"/>
-              </w:rPr>
-              <w:t>67.788</w:t>
+              <w:t>22.619</w:t>
             </w:r>
           </w:p>
         </w:tc>
@@ -907,7 +926,6 @@
               <w:rPr>
                 <w:b/>
                 <w:bCs/>
-                <w:color w:val="000000"/>
               </w:rPr>
               <w:t>&lt;0.001</w:t>
             </w:r>
@@ -931,16 +949,7 @@
               <w:jc w:val="right"/>
             </w:pPr>
             <w:r>
-              <w:rPr>
-                <w:color w:val="000000"/>
-              </w:rPr>
-              <w:t>0.01</w:t>
-            </w:r>
-            <w:r>
-              <w:rPr>
-                <w:color w:val="000000"/>
-              </w:rPr>
-              <w:t>0</w:t>
+              <w:t>0.949</w:t>
             </w:r>
           </w:p>
         </w:tc>
@@ -962,16 +971,7 @@
               <w:jc w:val="right"/>
             </w:pPr>
             <w:r>
-              <w:rPr>
-                <w:color w:val="000000"/>
-              </w:rPr>
-              <w:t>0.92</w:t>
-            </w:r>
-            <w:r>
-              <w:rPr>
-                <w:color w:val="000000"/>
-              </w:rPr>
-              <w:t>0</w:t>
+              <w:t>0.330</w:t>
             </w:r>
           </w:p>
         </w:tc>
@@ -1049,10 +1049,7 @@
               <w:jc w:val="right"/>
             </w:pPr>
             <w:r>
-              <w:rPr>
-                <w:color w:val="000000"/>
-              </w:rPr>
-              <w:t>1.279</w:t>
+              <w:t>0.038</w:t>
             </w:r>
           </w:p>
         </w:tc>
@@ -1077,10 +1074,7 @@
               <w:jc w:val="right"/>
             </w:pPr>
             <w:r>
-              <w:rPr>
-                <w:color w:val="000000"/>
-              </w:rPr>
-              <w:t>0.258</w:t>
+              <w:t>0.846</w:t>
             </w:r>
           </w:p>
         </w:tc>
@@ -1105,10 +1099,7 @@
               <w:jc w:val="right"/>
             </w:pPr>
             <w:r>
-              <w:rPr>
-                <w:color w:val="000000"/>
-              </w:rPr>
-              <w:t>2.028</w:t>
+              <w:t>0.135</w:t>
             </w:r>
           </w:p>
         </w:tc>
@@ -1133,10 +1124,7 @@
               <w:jc w:val="right"/>
             </w:pPr>
             <w:r>
-              <w:rPr>
-                <w:color w:val="000000"/>
-              </w:rPr>
-              <w:t>0.154</w:t>
+              <w:t>0.713</w:t>
             </w:r>
           </w:p>
         </w:tc>
@@ -1161,10 +1149,7 @@
               <w:jc w:val="right"/>
             </w:pPr>
             <w:r>
-              <w:rPr>
-                <w:color w:val="000000"/>
-              </w:rPr>
-              <w:t>5.383</w:t>
+              <w:t>0.029</w:t>
             </w:r>
           </w:p>
         </w:tc>
@@ -1187,18 +1172,9 @@
             <w:pPr>
               <w:spacing w:line="276" w:lineRule="auto"/>
               <w:jc w:val="right"/>
-              <w:rPr>
-                <w:b/>
-                <w:bCs/>
-              </w:rPr>
-            </w:pPr>
-            <w:r>
-              <w:rPr>
-                <w:b/>
-                <w:bCs/>
-                <w:color w:val="000000"/>
-              </w:rPr>
-              <w:t>0.020</w:t>
+            </w:pPr>
+            <w:r>
+              <w:t>0.864</w:t>
             </w:r>
           </w:p>
         </w:tc>
@@ -1590,9 +1566,11 @@
             <w:pPr>
               <w:spacing w:line="276" w:lineRule="auto"/>
             </w:pPr>
+            <w:proofErr w:type="spellStart"/>
             <w:r>
               <w:t>df</w:t>
             </w:r>
+            <w:proofErr w:type="spellEnd"/>
           </w:p>
         </w:tc>
         <w:tc>
@@ -1795,7 +1773,21 @@
               <w:rPr>
                 <w:i/>
               </w:rPr>
-              <w:t xml:space="preserve">A. petiolata </w:t>
+              <w:t xml:space="preserve">A. </w:t>
+            </w:r>
+            <w:proofErr w:type="spellStart"/>
+            <w:r>
+              <w:rPr>
+                <w:i/>
+              </w:rPr>
+              <w:t>petiolata</w:t>
+            </w:r>
+            <w:proofErr w:type="spellEnd"/>
+            <w:r>
+              <w:rPr>
+                <w:i/>
+              </w:rPr>
+              <w:t xml:space="preserve"> </w:t>
             </w:r>
             <w:r>
               <w:t>treatment (A)</w:t>
@@ -1844,10 +1836,7 @@
               <w:jc w:val="right"/>
             </w:pPr>
             <w:r>
-              <w:rPr>
-                <w:color w:val="000000"/>
-              </w:rPr>
-              <w:t>2.859</w:t>
+              <w:t>6.800</w:t>
             </w:r>
           </w:p>
         </w:tc>
@@ -1868,73 +1857,79 @@
               <w:spacing w:line="276" w:lineRule="auto"/>
               <w:jc w:val="right"/>
               <w:rPr>
+                <w:b/>
+              </w:rPr>
+            </w:pPr>
+            <w:r>
+              <w:rPr>
+                <w:b/>
+              </w:rPr>
+              <w:t>0.009</w:t>
+            </w:r>
+          </w:p>
+        </w:tc>
+        <w:tc>
+          <w:tcPr>
+            <w:tcW w:w="980" w:type="dxa"/>
+            <w:tcBorders>
+              <w:top w:val="single" w:sz="8" w:space="0" w:color="auto"/>
+            </w:tcBorders>
+            <w:shd w:val="clear" w:color="auto" w:fill="auto"/>
+            <w:tcMar>
+              <w:top w:w="0" w:type="dxa"/>
+              <w:left w:w="100" w:type="dxa"/>
+              <w:bottom w:w="0" w:type="dxa"/>
+              <w:right w:w="100" w:type="dxa"/>
+            </w:tcMar>
+            <w:vAlign w:val="bottom"/>
+          </w:tcPr>
+          <w:p>
+            <w:pPr>
+              <w:spacing w:line="276" w:lineRule="auto"/>
+              <w:jc w:val="right"/>
+            </w:pPr>
+            <w:r>
+              <w:t>4.062</w:t>
+            </w:r>
+          </w:p>
+        </w:tc>
+        <w:tc>
+          <w:tcPr>
+            <w:tcW w:w="1150" w:type="dxa"/>
+            <w:tcBorders>
+              <w:top w:val="single" w:sz="8" w:space="0" w:color="auto"/>
+            </w:tcBorders>
+            <w:shd w:val="clear" w:color="auto" w:fill="auto"/>
+            <w:tcMar>
+              <w:top w:w="0" w:type="dxa"/>
+              <w:left w:w="100" w:type="dxa"/>
+              <w:bottom w:w="0" w:type="dxa"/>
+              <w:right w:w="100" w:type="dxa"/>
+            </w:tcMar>
+            <w:vAlign w:val="bottom"/>
+          </w:tcPr>
+          <w:p>
+            <w:pPr>
+              <w:spacing w:line="276" w:lineRule="auto"/>
+              <w:jc w:val="right"/>
+              <w:rPr>
+                <w:b/>
                 <w:bCs/>
-                <w:i/>
-                <w:iCs/>
-              </w:rPr>
-            </w:pPr>
-            <w:r>
-              <w:rPr>
-                <w:i/>
-                <w:iCs/>
-                <w:color w:val="000000"/>
-              </w:rPr>
-              <w:t>0.091</w:t>
-            </w:r>
-          </w:p>
-        </w:tc>
-        <w:tc>
-          <w:tcPr>
-            <w:tcW w:w="980" w:type="dxa"/>
-            <w:tcBorders>
-              <w:top w:val="single" w:sz="8" w:space="0" w:color="auto"/>
-            </w:tcBorders>
-            <w:shd w:val="clear" w:color="auto" w:fill="auto"/>
-            <w:tcMar>
-              <w:top w:w="0" w:type="dxa"/>
-              <w:left w:w="100" w:type="dxa"/>
-              <w:bottom w:w="0" w:type="dxa"/>
-              <w:right w:w="100" w:type="dxa"/>
-            </w:tcMar>
-            <w:vAlign w:val="bottom"/>
-          </w:tcPr>
-          <w:p>
-            <w:pPr>
-              <w:spacing w:line="276" w:lineRule="auto"/>
-              <w:jc w:val="right"/>
-            </w:pPr>
-            <w:r>
-              <w:t>3.790</w:t>
-            </w:r>
-          </w:p>
-        </w:tc>
-        <w:tc>
-          <w:tcPr>
-            <w:tcW w:w="1150" w:type="dxa"/>
-            <w:tcBorders>
-              <w:top w:val="single" w:sz="8" w:space="0" w:color="auto"/>
-            </w:tcBorders>
-            <w:shd w:val="clear" w:color="auto" w:fill="auto"/>
-            <w:tcMar>
-              <w:top w:w="0" w:type="dxa"/>
-              <w:left w:w="100" w:type="dxa"/>
-              <w:bottom w:w="0" w:type="dxa"/>
-              <w:right w:w="100" w:type="dxa"/>
-            </w:tcMar>
-            <w:vAlign w:val="bottom"/>
-          </w:tcPr>
-          <w:p>
-            <w:pPr>
-              <w:spacing w:line="276" w:lineRule="auto"/>
-              <w:jc w:val="right"/>
-            </w:pPr>
-            <w:r>
-              <w:rPr>
+              </w:rPr>
+            </w:pPr>
+            <w:r>
+              <w:rPr>
+                <w:b/>
                 <w:bCs/>
-                <w:i/>
-                <w:iCs/>
-              </w:rPr>
-              <w:t>0.052</w:t>
+              </w:rPr>
+              <w:t>0.</w:t>
+            </w:r>
+            <w:r>
+              <w:rPr>
+                <w:b/>
+                <w:bCs/>
+              </w:rPr>
+              <w:t>044</w:t>
             </w:r>
           </w:p>
         </w:tc>
@@ -2041,10 +2036,7 @@
               <w:jc w:val="right"/>
             </w:pPr>
             <w:r>
-              <w:rPr>
-                <w:color w:val="000000"/>
-              </w:rPr>
-              <w:t>11.028</w:t>
+              <w:t>8.517</w:t>
             </w:r>
           </w:p>
         </w:tc>
@@ -2071,60 +2063,62 @@
             <w:r>
               <w:rPr>
                 <w:b/>
+              </w:rPr>
+              <w:t>0.004</w:t>
+            </w:r>
+          </w:p>
+        </w:tc>
+        <w:tc>
+          <w:tcPr>
+            <w:tcW w:w="980" w:type="dxa"/>
+            <w:shd w:val="clear" w:color="auto" w:fill="auto"/>
+            <w:tcMar>
+              <w:top w:w="0" w:type="dxa"/>
+              <w:left w:w="100" w:type="dxa"/>
+              <w:bottom w:w="0" w:type="dxa"/>
+              <w:right w:w="100" w:type="dxa"/>
+            </w:tcMar>
+            <w:vAlign w:val="bottom"/>
+          </w:tcPr>
+          <w:p>
+            <w:pPr>
+              <w:spacing w:line="276" w:lineRule="auto"/>
+              <w:jc w:val="right"/>
+            </w:pPr>
+            <w:r>
+              <w:t>3.400</w:t>
+            </w:r>
+          </w:p>
+        </w:tc>
+        <w:tc>
+          <w:tcPr>
+            <w:tcW w:w="1150" w:type="dxa"/>
+            <w:shd w:val="clear" w:color="auto" w:fill="auto"/>
+            <w:tcMar>
+              <w:top w:w="0" w:type="dxa"/>
+              <w:left w:w="100" w:type="dxa"/>
+              <w:bottom w:w="0" w:type="dxa"/>
+              <w:right w:w="100" w:type="dxa"/>
+            </w:tcMar>
+            <w:vAlign w:val="bottom"/>
+          </w:tcPr>
+          <w:p>
+            <w:pPr>
+              <w:spacing w:line="276" w:lineRule="auto"/>
+              <w:jc w:val="right"/>
+              <w:rPr>
                 <w:bCs/>
-                <w:color w:val="000000"/>
-              </w:rPr>
-              <w:t>0.001</w:t>
-            </w:r>
-          </w:p>
-        </w:tc>
-        <w:tc>
-          <w:tcPr>
-            <w:tcW w:w="980" w:type="dxa"/>
-            <w:shd w:val="clear" w:color="auto" w:fill="auto"/>
-            <w:tcMar>
-              <w:top w:w="0" w:type="dxa"/>
-              <w:left w:w="100" w:type="dxa"/>
-              <w:bottom w:w="0" w:type="dxa"/>
-              <w:right w:w="100" w:type="dxa"/>
-            </w:tcMar>
-            <w:vAlign w:val="bottom"/>
-          </w:tcPr>
-          <w:p>
-            <w:pPr>
-              <w:spacing w:line="276" w:lineRule="auto"/>
-              <w:jc w:val="right"/>
-            </w:pPr>
-            <w:r>
-              <w:t>25.264</w:t>
-            </w:r>
-          </w:p>
-        </w:tc>
-        <w:tc>
-          <w:tcPr>
-            <w:tcW w:w="1150" w:type="dxa"/>
-            <w:shd w:val="clear" w:color="auto" w:fill="auto"/>
-            <w:tcMar>
-              <w:top w:w="0" w:type="dxa"/>
-              <w:left w:w="100" w:type="dxa"/>
-              <w:bottom w:w="0" w:type="dxa"/>
-              <w:right w:w="100" w:type="dxa"/>
-            </w:tcMar>
-            <w:vAlign w:val="bottom"/>
-          </w:tcPr>
-          <w:p>
-            <w:pPr>
-              <w:spacing w:line="276" w:lineRule="auto"/>
-              <w:jc w:val="right"/>
-              <w:rPr>
-                <w:b/>
-              </w:rPr>
-            </w:pPr>
-            <w:r>
-              <w:rPr>
-                <w:b/>
-              </w:rPr>
-              <w:t>&lt;0.001</w:t>
+                <w:i/>
+                <w:iCs/>
+              </w:rPr>
+            </w:pPr>
+            <w:r>
+              <w:rPr>
+                <w:bCs/>
+                <w:i/>
+                <w:iCs/>
+              </w:rPr>
+              <w:t>0.065</w:t>
             </w:r>
           </w:p>
         </w:tc>
@@ -2240,10 +2234,7 @@
               <w:jc w:val="right"/>
             </w:pPr>
             <w:r>
-              <w:rPr>
-                <w:color w:val="000000"/>
-              </w:rPr>
-              <w:t>0.358</w:t>
+              <w:t>0.156</w:t>
             </w:r>
           </w:p>
         </w:tc>
@@ -2268,10 +2259,7 @@
               <w:jc w:val="right"/>
             </w:pPr>
             <w:r>
-              <w:rPr>
-                <w:color w:val="000000"/>
-              </w:rPr>
-              <w:t>0.549</w:t>
+              <w:t>0.693</w:t>
             </w:r>
           </w:p>
         </w:tc>
@@ -2296,7 +2284,7 @@
               <w:jc w:val="right"/>
             </w:pPr>
             <w:r>
-              <w:t>0.722</w:t>
+              <w:t>0.900</w:t>
             </w:r>
           </w:p>
         </w:tc>
@@ -2321,7 +2309,7 @@
               <w:jc w:val="right"/>
             </w:pPr>
             <w:r>
-              <w:t>0.396</w:t>
+              <w:t>0.343</w:t>
             </w:r>
           </w:p>
         </w:tc>
@@ -2419,7 +2407,15 @@
         <w:t xml:space="preserve"> font</w:t>
       </w:r>
       <w:r>
-        <w:t>. Key: df = degrees of freedom</w:t>
+        <w:t xml:space="preserve">. Key: </w:t>
+      </w:r>
+      <w:proofErr w:type="spellStart"/>
+      <w:r>
+        <w:t>df</w:t>
+      </w:r>
+      <w:proofErr w:type="spellEnd"/>
+      <w:r>
+        <w:t xml:space="preserve"> = degrees of freedom</w:t>
       </w:r>
     </w:p>
     <w:p>
@@ -2458,6 +2454,7 @@
         </w:rPr>
         <w:t xml:space="preserve">Analysis of variance results exploring the role of </w:t>
       </w:r>
+      <w:proofErr w:type="spellStart"/>
       <w:r>
         <w:rPr>
           <w:i/>
@@ -2466,6 +2463,7 @@
         </w:rPr>
         <w:t>Alliaria</w:t>
       </w:r>
+      <w:proofErr w:type="spellEnd"/>
       <w:r>
         <w:rPr>
           <w:color w:val="000000"/>
@@ -2618,13 +2616,23 @@
               <w:pStyle w:val="NormalWeb"/>
               <w:spacing w:before="0" w:beforeAutospacing="0" w:after="0" w:afterAutospacing="0" w:line="360" w:lineRule="auto"/>
             </w:pPr>
+            <w:proofErr w:type="spellStart"/>
             <w:r>
               <w:rPr>
                 <w:i/>
                 <w:iCs/>
                 <w:color w:val="000000"/>
               </w:rPr>
-              <w:t xml:space="preserve">Alliaria </w:t>
+              <w:t>Alliaria</w:t>
+            </w:r>
+            <w:proofErr w:type="spellEnd"/>
+            <w:r>
+              <w:rPr>
+                <w:i/>
+                <w:iCs/>
+                <w:color w:val="000000"/>
+              </w:rPr>
+              <w:t xml:space="preserve"> </w:t>
             </w:r>
             <w:r>
               <w:rPr>
@@ -3021,8 +3029,16 @@
         <w:rPr>
           <w:i/>
         </w:rPr>
-        <w:t>A. petiolata</w:t>
-      </w:r>
+        <w:t xml:space="preserve">A. </w:t>
+      </w:r>
+      <w:proofErr w:type="spellStart"/>
+      <w:r>
+        <w:rPr>
+          <w:i/>
+        </w:rPr>
+        <w:t>petiolata</w:t>
+      </w:r>
+      <w:proofErr w:type="spellEnd"/>
       <w:r>
         <w:t xml:space="preserve"> treatment and tree canopy status </w:t>
       </w:r>
@@ -3043,21 +3059,39 @@
           <w:i/>
           <w:color w:val="0E101A"/>
         </w:rPr>
-        <w:t>A. petiolata</w:t>
-      </w:r>
-      <w:r>
-        <w:rPr>
-          <w:color w:val="0E101A"/>
-        </w:rPr>
-        <w:t xml:space="preserve"> was weeded and gold points and boxplots indicate measurements collected in subplots where </w:t>
-      </w:r>
+        <w:t xml:space="preserve">A. </w:t>
+      </w:r>
+      <w:proofErr w:type="spellStart"/>
       <w:r>
         <w:rPr>
           <w:i/>
           <w:color w:val="0E101A"/>
         </w:rPr>
-        <w:t>A. petiolata</w:t>
-      </w:r>
+        <w:t>petiolata</w:t>
+      </w:r>
+      <w:proofErr w:type="spellEnd"/>
+      <w:r>
+        <w:rPr>
+          <w:color w:val="0E101A"/>
+        </w:rPr>
+        <w:t xml:space="preserve"> was weeded and gold points and boxplots indicate measurements collected in subplots where </w:t>
+      </w:r>
+      <w:r>
+        <w:rPr>
+          <w:i/>
+          <w:color w:val="0E101A"/>
+        </w:rPr>
+        <w:t xml:space="preserve">A. </w:t>
+      </w:r>
+      <w:proofErr w:type="spellStart"/>
+      <w:r>
+        <w:rPr>
+          <w:i/>
+          <w:color w:val="0E101A"/>
+        </w:rPr>
+        <w:t>petiolata</w:t>
+      </w:r>
+      <w:proofErr w:type="spellEnd"/>
       <w:r>
         <w:rPr>
           <w:color w:val="0E101A"/>
@@ -3193,8 +3227,16 @@
         <w:rPr>
           <w:i/>
         </w:rPr>
-        <w:t>A. petiolata</w:t>
-      </w:r>
+        <w:t xml:space="preserve">A. </w:t>
+      </w:r>
+      <w:proofErr w:type="spellStart"/>
+      <w:r>
+        <w:rPr>
+          <w:i/>
+        </w:rPr>
+        <w:t>petiolata</w:t>
+      </w:r>
+      <w:proofErr w:type="spellEnd"/>
       <w:r>
         <w:t xml:space="preserve"> treatment and tree canopy status on</w:t>
       </w:r>
@@ -3224,8 +3266,18 @@
           <w:iCs/>
           <w:color w:val="0E101A"/>
         </w:rPr>
-        <w:t>M. racemosum</w:t>
-      </w:r>
+        <w:t xml:space="preserve">M. </w:t>
+      </w:r>
+      <w:proofErr w:type="spellStart"/>
+      <w:r>
+        <w:rPr>
+          <w:i/>
+          <w:iCs/>
+          <w:color w:val="0E101A"/>
+        </w:rPr>
+        <w:t>racemosum</w:t>
+      </w:r>
+      <w:proofErr w:type="spellEnd"/>
       <w:r>
         <w:rPr>
           <w:color w:val="0E101A"/>
@@ -3243,21 +3295,39 @@
           <w:i/>
           <w:color w:val="0E101A"/>
         </w:rPr>
-        <w:t>A. petiolata</w:t>
-      </w:r>
-      <w:r>
-        <w:rPr>
-          <w:color w:val="0E101A"/>
-        </w:rPr>
-        <w:t xml:space="preserve"> was weeded and gold points and boxplots indicate measurements collected in subplots where </w:t>
-      </w:r>
+        <w:t xml:space="preserve">A. </w:t>
+      </w:r>
+      <w:proofErr w:type="spellStart"/>
       <w:r>
         <w:rPr>
           <w:i/>
           <w:color w:val="0E101A"/>
         </w:rPr>
-        <w:t>A. petiolata</w:t>
-      </w:r>
+        <w:t>petiolata</w:t>
+      </w:r>
+      <w:proofErr w:type="spellEnd"/>
+      <w:r>
+        <w:rPr>
+          <w:color w:val="0E101A"/>
+        </w:rPr>
+        <w:t xml:space="preserve"> was weeded and gold points and boxplots indicate measurements collected in subplots where </w:t>
+      </w:r>
+      <w:r>
+        <w:rPr>
+          <w:i/>
+          <w:color w:val="0E101A"/>
+        </w:rPr>
+        <w:t xml:space="preserve">A. </w:t>
+      </w:r>
+      <w:proofErr w:type="spellStart"/>
+      <w:r>
+        <w:rPr>
+          <w:i/>
+          <w:color w:val="0E101A"/>
+        </w:rPr>
+        <w:t>petiolata</w:t>
+      </w:r>
+      <w:proofErr w:type="spellEnd"/>
       <w:r>
         <w:rPr>
           <w:color w:val="0E101A"/>
@@ -4551,28 +4621,28 @@
 </file>
 
 <file path=customXml/item1.xml><?xml version="1.0" encoding="utf-8"?>
+<b:Sources xmlns:b="http://schemas.openxmlformats.org/officeDocument/2006/bibliography" xmlns="http://schemas.openxmlformats.org/officeDocument/2006/bibliography" SelectedStyle="/APASixthEditionOfficeOnline.xsl" StyleName="APA" Version="6"/>
+</file>
+
+<file path=customXml/item2.xml><?xml version="1.0" encoding="utf-8"?>
 <go:gDocsCustomXmlDataStorage xmlns:go="http://customooxmlschemas.google.com/" xmlns:r="http://schemas.openxmlformats.org/officeDocument/2006/relationships" uri="GoogleDocsCustomDataVersion2">
   <go:docsCustomData xmlns:go="http://customooxmlschemas.google.com/" roundtripDataSignature="AMtx7mgFiOaY70puGNYXbOzLWovIK9JHjw==">CgMxLjA4AHIhMWtkLVFpZG1wMjRZdmtBbkJtM0Z4aEhReHVFb2xydFFp</go:docsCustomData>
 </go:gDocsCustomXmlDataStorage>
 </file>
 
-<file path=customXml/item2.xml><?xml version="1.0" encoding="utf-8"?>
-<b:Sources xmlns:b="http://schemas.openxmlformats.org/officeDocument/2006/bibliography" xmlns="http://schemas.openxmlformats.org/officeDocument/2006/bibliography" SelectedStyle="/APASixthEditionOfficeOnline.xsl" StyleName="APA" Version="6"/>
+<file path=customXml/itemProps1.xml><?xml version="1.0" encoding="utf-8"?>
+<ds:datastoreItem xmlns:ds="http://schemas.openxmlformats.org/officeDocument/2006/customXml" ds:itemID="{195A2E07-6B01-0248-8CD2-743644C7C39A}">
+  <ds:schemaRefs>
+    <ds:schemaRef ds:uri="http://schemas.openxmlformats.org/officeDocument/2006/bibliography"/>
+  </ds:schemaRefs>
+</ds:datastoreItem>
 </file>
 
-<file path=customXml/itemProps1.xml><?xml version="1.0" encoding="utf-8"?>
+<file path=customXml/itemProps2.xml><?xml version="1.0" encoding="utf-8"?>
 <ds:datastoreItem xmlns:ds="http://schemas.openxmlformats.org/officeDocument/2006/customXml" ds:itemID="{11111111-1234-1234-1234-123412341234}">
   <ds:schemaRefs>
     <ds:schemaRef ds:uri="http://customooxmlschemas.google.com/"/>
     <ds:schemaRef ds:uri="http://schemas.openxmlformats.org/officeDocument/2006/relationships"/>
   </ds:schemaRefs>
 </ds:datastoreItem>
-</file>
-
-<file path=customXml/itemProps2.xml><?xml version="1.0" encoding="utf-8"?>
-<ds:datastoreItem xmlns:ds="http://schemas.openxmlformats.org/officeDocument/2006/customXml" ds:itemID="{195A2E07-6B01-0248-8CD2-743644C7C39A}">
-  <ds:schemaRefs>
-    <ds:schemaRef ds:uri="http://schemas.openxmlformats.org/officeDocument/2006/bibliography"/>
-  </ds:schemaRefs>
-</ds:datastoreItem>
 </file>
</xml_diff>